<commit_message>
Script cleanup and Abstract
</commit_message>
<xml_diff>
--- a/Documents/Effects of Bass Pickups on Pitch Detection and Shifting using Digital Signal Processing.docx
+++ b/Documents/Effects of Bass Pickups on Pitch Detection and Shifting using Digital Signal Processing.docx
@@ -352,19 +352,14 @@
         <w:rPr>
           <w:lang w:val="en-US"/>
         </w:rPr>
-        <w:t>Juha Kivekäs</w:t>
-      </w:r>
-      <w:r>
-        <w:rPr>
-          <w:lang w:val="en-US"/>
-        </w:rPr>
-        <w:t xml:space="preserve">, Supervisor </w:t>
+        <w:t xml:space="preserve">Juha Kivekäs, Supervisor </w:t>
       </w:r>
     </w:p>
     <w:p>
       <w:r>
         <w:rPr>
           <w:rFonts w:ascii="Arial" w:hAnsi="Arial" w:cs="Arial"/>
+          <w:noProof/>
           <w:lang w:eastAsia="en-GB"/>
         </w:rPr>
         <mc:AlternateContent>
@@ -416,7 +411,7 @@
                         </a:ln>
                         <a:extLst>
                           <a:ext uri="{909E8E84-426E-40dd-AFC4-6F175D3DCCD1}">
-                            <a14:hiddenFill xmlns:pic="http://schemas.openxmlformats.org/drawingml/2006/picture" xmlns:adec="http://schemas.microsoft.com/office/drawing/2017/decorative" xmlns:c="http://schemas.openxmlformats.org/drawingml/2006/chart" xmlns:a14="http://schemas.microsoft.com/office/drawing/2010/main" xmlns:w="http://schemas.openxmlformats.org/wordprocessingml/2006/main" xmlns:w10="urn:schemas-microsoft-com:office:word" xmlns:v="urn:schemas-microsoft-com:vml" xmlns:o="urn:schemas-microsoft-com:office:office" xmlns:mv="urn:schemas-microsoft-com:mac:vml" xmlns:mo="http://schemas.microsoft.com/office/mac/office/2008/main" xmlns="" xmlns:arto="http://schemas.microsoft.com/office/word/2006/arto">
+                            <a14:hiddenFill xmlns:arto="http://schemas.microsoft.com/office/word/2006/arto" xmlns="" xmlns:mo="http://schemas.microsoft.com/office/mac/office/2008/main" xmlns:mv="urn:schemas-microsoft-com:mac:vml" xmlns:o="urn:schemas-microsoft-com:office:office" xmlns:v="urn:schemas-microsoft-com:vml" xmlns:w10="urn:schemas-microsoft-com:office:word" xmlns:w="http://schemas.openxmlformats.org/wordprocessingml/2006/main" xmlns:a14="http://schemas.microsoft.com/office/drawing/2010/main" xmlns:c="http://schemas.openxmlformats.org/drawingml/2006/chart" xmlns:adec="http://schemas.microsoft.com/office/drawing/2017/decorative" xmlns:pic="http://schemas.openxmlformats.org/drawingml/2006/picture">
                               <a:noFill/>
                             </a14:hiddenFill>
                           </a:ext>
@@ -474,6 +469,174 @@
       </w:pPr>
     </w:p>
     <w:p>
+      <w:r>
+        <w:t>The thesis aims to study the effect</w:t>
+      </w:r>
+      <w:r>
+        <w:t>s a bass guitar pickup produce</w:t>
+      </w:r>
+      <w:r>
+        <w:t>s</w:t>
+      </w:r>
+      <w:r>
+        <w:t xml:space="preserve"> when the signal is pitch detected or shifted using digital signal processing</w:t>
+      </w:r>
+      <w:r>
+        <w:t xml:space="preserve">. </w:t>
+      </w:r>
+      <w:r>
+        <w:t xml:space="preserve">The </w:t>
+      </w:r>
+      <w:r>
+        <w:t>research</w:t>
+      </w:r>
+      <w:r>
+        <w:t xml:space="preserve"> </w:t>
+      </w:r>
+      <w:r>
+        <w:t>was</w:t>
+      </w:r>
+      <w:r>
+        <w:t xml:space="preserve"> conducted </w:t>
+      </w:r>
+      <w:r>
+        <w:t>for</w:t>
+      </w:r>
+      <w:r>
+        <w:t xml:space="preserve"> Darkglass Electronics, a Finnish bass accessory manufacture</w:t>
+      </w:r>
+      <w:r>
+        <w:t>r, aid</w:t>
+      </w:r>
+      <w:r>
+        <w:t>ing</w:t>
+      </w:r>
+      <w:r>
+        <w:t xml:space="preserve"> in </w:t>
+      </w:r>
+      <w:r>
+        <w:t xml:space="preserve">developing </w:t>
+      </w:r>
+      <w:r>
+        <w:t>built</w:t>
+      </w:r>
+      <w:r>
+        <w:t xml:space="preserve"> in</w:t>
+      </w:r>
+      <w:r>
+        <w:t xml:space="preserve"> effects for</w:t>
+      </w:r>
+      <w:r>
+        <w:t xml:space="preserve"> </w:t>
+      </w:r>
+      <w:r>
+        <w:t>a bass guitar</w:t>
+      </w:r>
+      <w:r>
+        <w:t>,</w:t>
+      </w:r>
+      <w:r>
+        <w:t xml:space="preserve"> </w:t>
+      </w:r>
+      <w:r>
+        <w:t>without any compromise in sonic</w:t>
+      </w:r>
+      <w:r>
+        <w:t xml:space="preserve"> </w:t>
+      </w:r>
+      <w:r>
+        <w:t>qualities.</w:t>
+      </w:r>
+      <w:r>
+        <w:t xml:space="preserve"> </w:t>
+      </w:r>
+      <w:r>
+        <w:t xml:space="preserve">Using data </w:t>
+      </w:r>
+      <w:r>
+        <w:t>analytics programming languages such as python, a tool for analyzing and correlating data of different types of pickups was developed.</w:t>
+      </w:r>
+      <w:r>
+        <w:t xml:space="preserve"> Various data poi</w:t>
+      </w:r>
+      <w:r>
+        <w:t>nts were</w:t>
+      </w:r>
+      <w:r>
+        <w:t xml:space="preserve"> collected </w:t>
+      </w:r>
+      <w:r>
+        <w:t xml:space="preserve">for the performed </w:t>
+      </w:r>
+      <w:r>
+        <w:t xml:space="preserve">tests, and the data </w:t>
+      </w:r>
+      <w:r>
+        <w:t>was</w:t>
+      </w:r>
+      <w:r>
+        <w:t xml:space="preserve"> correlated to the ideal application to determine deviations and possible improvements</w:t>
+      </w:r>
+      <w:r>
+        <w:t>.</w:t>
+      </w:r>
+      <w:r>
+        <w:t xml:space="preserve"> </w:t>
+      </w:r>
+      <w:r>
+        <w:t xml:space="preserve">The </w:t>
+      </w:r>
+      <w:r>
+        <w:t xml:space="preserve">test data points were produced </w:t>
+      </w:r>
+      <w:r>
+        <w:t>by processing an audio signal using two</w:t>
+      </w:r>
+      <w:r>
+        <w:t xml:space="preserve"> pitch shifting</w:t>
+      </w:r>
+      <w:r>
+        <w:t xml:space="preserve"> </w:t>
+      </w:r>
+      <w:r>
+        <w:t>octave down</w:t>
+      </w:r>
+      <w:r>
+        <w:t xml:space="preserve"> algorithms</w:t>
+      </w:r>
+      <w:r>
+        <w:t xml:space="preserve">, </w:t>
+      </w:r>
+      <w:r>
+        <w:t xml:space="preserve">an </w:t>
+      </w:r>
+      <w:r>
+        <w:t xml:space="preserve">analog </w:t>
+      </w:r>
+      <w:r>
+        <w:t xml:space="preserve">model of the </w:t>
+      </w:r>
+      <w:r>
+        <w:t xml:space="preserve">Aguilar Octamizer and a proprietary digital octaver. </w:t>
+      </w:r>
+      <w:r>
+        <w:t xml:space="preserve">Additionally, a bass guitar synthesizer is also tested to understand the pitch tracking </w:t>
+      </w:r>
+      <w:r>
+        <w:t xml:space="preserve">effects produced by the pickups. These algorithms are briefly discussed </w:t>
+      </w:r>
+      <w:r>
+        <w:t>to</w:t>
+      </w:r>
+      <w:r>
+        <w:t xml:space="preserve"> understand the error conditions that are generally produced</w:t>
+      </w:r>
+      <w:r>
+        <w:t>.</w:t>
+      </w:r>
+    </w:p>
+    <w:p/>
+    <w:p>
       <w:pPr>
         <w:sectPr>
           <w:headerReference w:type="default" r:id="rId17"/>
@@ -484,190 +647,117 @@
         </w:sectPr>
       </w:pPr>
       <w:r>
-        <w:t>The thesis aims to study the effect</w:t>
-      </w:r>
-      <w:r>
-        <w:t xml:space="preserve">s a bass guitar pickup can produce when the signal is pitch detected or shifted using digital signal processing. The </w:t>
-      </w:r>
-      <w:r>
-        <w:t>research</w:t>
+        <w:t>To perform these tests on the pickup types</w:t>
+      </w:r>
+      <w:r>
+        <w:t xml:space="preserve">, a </w:t>
+      </w:r>
+      <w:r>
+        <w:t xml:space="preserve">Harley Benton </w:t>
+      </w:r>
+      <w:r>
+        <w:t>bass was modified extensively</w:t>
+      </w:r>
+      <w:r>
+        <w:t xml:space="preserve"> to contain </w:t>
+      </w:r>
+      <w:r>
+        <w:t xml:space="preserve">a </w:t>
+      </w:r>
+      <w:r>
+        <w:t xml:space="preserve">generic </w:t>
+      </w:r>
+      <w:r>
+        <w:t>Humbucker pickup in a split-coil configuration</w:t>
+      </w:r>
+      <w:r>
+        <w:t xml:space="preserve">, </w:t>
+      </w:r>
+      <w:r>
+        <w:t>an Ernie Ball piezo bridge pickup</w:t>
+      </w:r>
+      <w:r>
+        <w:t xml:space="preserve">, and </w:t>
+      </w:r>
+      <w:r>
+        <w:t>a debugging pre-</w:t>
+      </w:r>
+      <w:r>
+        <w:t>amplifier</w:t>
+      </w:r>
+      <w:r>
+        <w:t xml:space="preserve"> designed using Altium, an ECAD software, consisting of </w:t>
+      </w:r>
+      <w:r>
+        <w:t xml:space="preserve">individual and mixed </w:t>
+      </w:r>
+      <w:r>
+        <w:t>signals from the pickups</w:t>
+      </w:r>
+      <w:r>
+        <w:t>.</w:t>
+      </w:r>
+      <w:r>
+        <w:t xml:space="preserve"> The end goal is to understand </w:t>
+      </w:r>
+      <w:r>
+        <w:t>if any</w:t>
+      </w:r>
+      <w:r>
+        <w:t xml:space="preserve"> profound effects </w:t>
+      </w:r>
+      <w:r>
+        <w:t xml:space="preserve">are produced by </w:t>
+      </w:r>
+      <w:r>
+        <w:t xml:space="preserve">the pickup in a bass </w:t>
+      </w:r>
+      <w:r>
+        <w:t>guitar by</w:t>
+      </w:r>
+      <w:r>
+        <w:t xml:space="preserve"> altering the pickup height, position, type, and compare between polyphonic </w:t>
+      </w:r>
+      <w:r>
+        <w:lastRenderedPageBreak/>
+        <w:t xml:space="preserve">and monophonic processing. </w:t>
+      </w:r>
+      <w:r>
+        <w:t>Lastly</w:t>
+      </w:r>
+      <w:r>
+        <w:t xml:space="preserve">, </w:t>
+      </w:r>
+      <w:r>
+        <w:t xml:space="preserve">the harmonic contents of the signal </w:t>
+      </w:r>
+      <w:r>
+        <w:t>were</w:t>
+      </w:r>
+      <w:r>
+        <w:t xml:space="preserve"> also analyzed for different pickup types to understand the </w:t>
+      </w:r>
+      <w:r>
+        <w:t>changes produced in the timbre and the fundamental frequency of the processed signal.</w:t>
       </w:r>
       <w:r>
         <w:t xml:space="preserve"> </w:t>
       </w:r>
-      <w:r>
-        <w:t>was</w:t>
-      </w:r>
-      <w:r>
-        <w:t xml:space="preserve"> conducted </w:t>
-      </w:r>
-      <w:r>
-        <w:t>for</w:t>
-      </w:r>
-      <w:r>
-        <w:t xml:space="preserve"> Darkglass Electronics, a Finnish bass accessory manufacture</w:t>
-      </w:r>
-      <w:r>
-        <w:t>r, aid</w:t>
-      </w:r>
-      <w:r>
-        <w:t>ing</w:t>
-      </w:r>
-      <w:r>
-        <w:t xml:space="preserve"> in </w:t>
-      </w:r>
-      <w:r>
-        <w:t xml:space="preserve">developing </w:t>
-      </w:r>
-      <w:r>
-        <w:t xml:space="preserve">effects </w:t>
-      </w:r>
-      <w:r>
-        <w:t>built</w:t>
-      </w:r>
-      <w:r>
-        <w:t xml:space="preserve"> into </w:t>
-      </w:r>
-      <w:r>
-        <w:t>a bass guitar</w:t>
-      </w:r>
-      <w:r>
+    </w:p>
+    <w:p>
+      <w:pPr>
+        <w:pStyle w:val="TableofContentsHeading"/>
+        <w:jc w:val="both"/>
+        <w:rPr>
+          <w:lang w:val="en-US"/>
+        </w:rPr>
+      </w:pPr>
+      <w:r>
+        <w:rPr>
+          <w:lang w:val="en-US"/>
+        </w:rPr>
         <w:t xml:space="preserve"> </w:t>
       </w:r>
-      <w:r>
-        <w:t>without any compromise in sonic</w:t>
-      </w:r>
-      <w:r>
-        <w:t xml:space="preserve"> </w:t>
-      </w:r>
-      <w:r>
-        <w:t>qualities.</w:t>
-      </w:r>
-      <w:r>
-        <w:t xml:space="preserve"> </w:t>
-      </w:r>
-      <w:r>
-        <w:t xml:space="preserve">Using powerful data </w:t>
-      </w:r>
-      <w:r>
-        <w:t>analytics programming languages such as python, a tool for analyzing and correlating data of different types of pickups was developed.</w:t>
-      </w:r>
-      <w:r>
-        <w:t xml:space="preserve"> </w:t>
-      </w:r>
-      <w:r>
-        <w:t>Various data poi</w:t>
-      </w:r>
-      <w:r>
-        <w:t>nts were</w:t>
-      </w:r>
-      <w:r>
-        <w:t xml:space="preserve"> collected </w:t>
-      </w:r>
-      <w:r>
-        <w:t xml:space="preserve">for the performed </w:t>
-      </w:r>
-      <w:r>
-        <w:t xml:space="preserve">tests, and the data </w:t>
-      </w:r>
-      <w:r>
-        <w:t>was</w:t>
-      </w:r>
-      <w:r>
-        <w:t xml:space="preserve"> correlated to the ideal application to determine deviations and possible improvements</w:t>
-      </w:r>
-      <w:r>
-        <w:t xml:space="preserve">. </w:t>
-      </w:r>
-      <w:r>
-        <w:t>Furthermore</w:t>
-      </w:r>
-      <w:r>
-        <w:t>, a bass was modified extensively</w:t>
-      </w:r>
-      <w:r>
-        <w:t xml:space="preserve"> to contain </w:t>
-      </w:r>
-      <w:r>
-        <w:t xml:space="preserve">a </w:t>
-      </w:r>
-      <w:r>
-        <w:t xml:space="preserve">generic </w:t>
-      </w:r>
-      <w:r>
-        <w:t>Humbucker pickup in a split-coil configuration</w:t>
-      </w:r>
-      <w:r>
-        <w:t xml:space="preserve">, </w:t>
-      </w:r>
-      <w:r>
-        <w:t>an Ernie Ball piezo bridge pickup</w:t>
-      </w:r>
-      <w:r>
-        <w:t xml:space="preserve">, and </w:t>
-      </w:r>
-      <w:r>
-        <w:t>a debugging pre-</w:t>
-      </w:r>
-      <w:r>
-        <w:t>amplifier</w:t>
-      </w:r>
-      <w:r>
-        <w:t xml:space="preserve"> designed using Altium, an ECAD software, consisting of </w:t>
-      </w:r>
-      <w:r>
-        <w:t xml:space="preserve">individual and mixed </w:t>
-      </w:r>
-      <w:r>
-        <w:t>signals from the pickups</w:t>
-      </w:r>
-      <w:r>
-        <w:t>.</w:t>
-      </w:r>
-      <w:r>
-        <w:t xml:space="preserve"> The end goal is to understand </w:t>
-      </w:r>
-      <w:r>
-        <w:t>if any</w:t>
-      </w:r>
-      <w:r>
-        <w:t xml:space="preserve"> profound effects </w:t>
-      </w:r>
-      <w:r>
-        <w:t xml:space="preserve">are produced by </w:t>
-      </w:r>
-      <w:r>
-        <w:t xml:space="preserve">the pickup in a bass </w:t>
-      </w:r>
-      <w:r>
-        <w:t>guitar by</w:t>
-      </w:r>
-      <w:r>
-        <w:t xml:space="preserve"> altering the pickup height, position, type, and compare between polyphonic and monophonic processing. </w:t>
-      </w:r>
-      <w:r>
-        <w:t xml:space="preserve">Moreover, </w:t>
-      </w:r>
-      <w:r>
-        <w:t xml:space="preserve">the harmonic contents of the signal </w:t>
-      </w:r>
-      <w:r>
-        <w:t>were</w:t>
-      </w:r>
-      <w:r>
-        <w:t xml:space="preserve"> also analyzed for different pickup types to understand the differences.</w:t>
-      </w:r>
-      <w:r>
-        <w:t xml:space="preserve"> Lastly, the algorithms used for pitch detection and shifting are also discussed to understand the possible errors that are produced when implemented. </w:t>
-      </w:r>
-    </w:p>
-    <w:p>
-      <w:pPr>
-        <w:pStyle w:val="TableofContentsHeading"/>
-        <w:rPr>
-          <w:lang w:val="en-US"/>
-        </w:rPr>
-      </w:pPr>
       <w:r>
         <w:rPr>
           <w:lang w:val="en-US"/>
@@ -2553,15 +2643,7 @@
       </w:r>
       <w:r>
         <w:tab/>
-        <w:t xml:space="preserve">Database management system. Software for maintaining, </w:t>
-      </w:r>
-      <w:proofErr w:type="gramStart"/>
-      <w:r>
-        <w:t>querying</w:t>
-      </w:r>
-      <w:proofErr w:type="gramEnd"/>
-      <w:r>
-        <w:t xml:space="preserve"> and updating data and metadata in a database.</w:t>
+        <w:t>Database management system. Software for maintaining, querying and updating data and metadata in a database.</w:t>
       </w:r>
     </w:p>
     <w:p>
@@ -2615,73 +2697,17 @@
     </w:p>
     <w:p>
       <w:pPr>
-        <w:pStyle w:val="BodyText"/>
-        <w:rPr>
-          <w:lang w:val="en-US"/>
-        </w:rPr>
-      </w:pPr>
-      <w:r>
-        <w:rPr>
-          <w:lang w:val="en-US"/>
-        </w:rPr>
-        <w:t>Write the introduction of your thesis here. Use line spacing 1.5 throughout the paper.</w:t>
-      </w:r>
-      <w:r>
-        <w:rPr>
-          <w:lang w:val="en-US"/>
-        </w:rPr>
-        <w:t xml:space="preserve"> </w:t>
-      </w:r>
-      <w:r>
-        <w:rPr>
-          <w:lang w:val="en-US"/>
-        </w:rPr>
-        <w:t>Only the left edge is aligned, and the text is</w:t>
-      </w:r>
-      <w:r>
-        <w:rPr>
-          <w:lang w:val="en-US"/>
-        </w:rPr>
-        <w:t xml:space="preserve"> not</w:t>
-      </w:r>
-      <w:r>
-        <w:rPr>
-          <w:lang w:val="en-US"/>
-        </w:rPr>
-        <w:t xml:space="preserve"> hyphenated. </w:t>
-      </w:r>
-      <w:r>
-        <w:rPr>
-          <w:lang w:val="en-US"/>
-        </w:rPr>
-        <w:t xml:space="preserve">Leave one blank </w:t>
-      </w:r>
-      <w:r>
-        <w:rPr>
-          <w:lang w:val="en-US"/>
-        </w:rPr>
-        <w:t>line between paragraphs (press E</w:t>
-      </w:r>
-      <w:r>
-        <w:rPr>
-          <w:lang w:val="en-US"/>
-        </w:rPr>
-        <w:t>nter once).</w:t>
-      </w:r>
-    </w:p>
-    <w:p>
-      <w:pPr>
-        <w:pStyle w:val="BodyText"/>
-        <w:rPr>
-          <w:lang w:val="en-US"/>
-        </w:rPr>
-      </w:pPr>
-      <w:r>
-        <w:rPr>
-          <w:lang w:val="en-US"/>
-        </w:rPr>
-        <w:t>Begin a new paragraph at the left margin, that is, do not indent the first line.</w:t>
-      </w:r>
+        <w:rPr>
+          <w:lang w:eastAsia="en-US"/>
+        </w:rPr>
+      </w:pPr>
+    </w:p>
+    <w:p>
+      <w:pPr>
+        <w:rPr>
+          <w:lang w:eastAsia="en-US"/>
+        </w:rPr>
+      </w:pPr>
     </w:p>
     <w:p>
       <w:pPr>
@@ -2750,14 +2776,12 @@
         </w:rPr>
         <w:t xml:space="preserve"> Label each figure and table appropriately. Provide a number, </w:t>
       </w:r>
-      <w:proofErr w:type="gramStart"/>
       <w:r>
         <w:rPr>
           <w:lang w:val="en-US"/>
         </w:rPr>
         <w:t>caption</w:t>
       </w:r>
-      <w:proofErr w:type="gramEnd"/>
       <w:r>
         <w:rPr>
           <w:lang w:val="en-US"/>
@@ -2834,9 +2858,9 @@
       </w:pPr>
       <w:r>
         <w:rPr>
+          <w:noProof/>
           <w:lang w:val="en-US" w:eastAsia="en-GB"/>
         </w:rPr>
-        <w:lastRenderedPageBreak/>
         <w:drawing>
           <wp:inline distT="0" distB="0" distL="0" distR="0" wp14:anchorId="03088906" wp14:editId="797D52BD">
             <wp:extent cx="5400040" cy="2649220"/>
@@ -2937,6 +2961,7 @@
         <w:rPr>
           <w:lang w:val="en-US"/>
         </w:rPr>
+        <w:lastRenderedPageBreak/>
         <w:t xml:space="preserve">An auto-numbered figure caption is inserted by right clicking the </w:t>
       </w:r>
       <w:r>
@@ -3045,6 +3070,7 @@
       </w:pPr>
       <w:r>
         <w:rPr>
+          <w:noProof/>
           <w:lang w:val="en-US" w:eastAsia="en-GB"/>
         </w:rPr>
         <w:drawing>
@@ -3148,14 +3174,7 @@
         <w:rPr>
           <w:lang w:val="en-US"/>
         </w:rPr>
-        <w:t xml:space="preserve">If the names of the built-in styles appear in a language other than English, you can change the default language of the Office package. To do this, select Office </w:t>
-      </w:r>
-      <w:r>
-        <w:rPr>
-          <w:lang w:val="en-US"/>
-        </w:rPr>
-        <w:lastRenderedPageBreak/>
-        <w:t xml:space="preserve">and Graphics / Office 2016 Language preferences from the </w:t>
+        <w:t xml:space="preserve">If the names of the built-in styles appear in a language other than English, you can change the default language of the Office package. To do this, select Office and Graphics / Office 2016 Language preferences from the </w:t>
       </w:r>
       <w:r>
         <w:rPr>
@@ -3270,6 +3289,7 @@
         <w:rPr>
           <w:lang w:val="en-US"/>
         </w:rPr>
+        <w:lastRenderedPageBreak/>
         <w:fldChar w:fldCharType="begin"/>
       </w:r>
       <w:r>
@@ -3854,9 +3874,9 @@
       </w:pPr>
       <w:r>
         <w:rPr>
+          <w:noProof/>
           <w:lang w:val="en-US" w:eastAsia="en-GB"/>
         </w:rPr>
-        <w:lastRenderedPageBreak/>
         <w:drawing>
           <wp:inline distT="0" distB="0" distL="0" distR="0" wp14:anchorId="0317FCF1" wp14:editId="4A4F669E">
             <wp:extent cx="2990850" cy="2182838"/>
@@ -3972,6 +3992,7 @@
         <w:rPr>
           <w:lang w:val="en-US"/>
         </w:rPr>
+        <w:lastRenderedPageBreak/>
         <w:t>How to Create T</w:t>
       </w:r>
       <w:r>
@@ -4160,9 +4181,9 @@
       </w:pPr>
       <w:r>
         <w:rPr>
+          <w:noProof/>
           <w:lang w:val="en-US" w:eastAsia="en-GB"/>
         </w:rPr>
-        <w:lastRenderedPageBreak/>
         <w:drawing>
           <wp:inline distT="0" distB="0" distL="0" distR="0" wp14:anchorId="632096A9" wp14:editId="7440CB60">
             <wp:extent cx="1847850" cy="910031"/>
@@ -4391,6 +4412,7 @@
         <w:rPr>
           <w:lang w:val="en-US"/>
         </w:rPr>
+        <w:lastRenderedPageBreak/>
         <w:t xml:space="preserve">Direct quoting uses the </w:t>
       </w:r>
       <w:r>
@@ -4565,184 +4587,178 @@
         <w:pStyle w:val="List"/>
       </w:pPr>
       <w:r>
+        <w:t>sentences</w:t>
+      </w:r>
+    </w:p>
+    <w:p>
+      <w:pPr>
+        <w:pStyle w:val="List"/>
+      </w:pPr>
+      <w:r>
+        <w:t>paragraphs</w:t>
+      </w:r>
+    </w:p>
+    <w:p>
+      <w:pPr>
+        <w:pStyle w:val="List"/>
+      </w:pPr>
+      <w:r>
+        <w:t>chapters.</w:t>
+      </w:r>
+    </w:p>
+    <w:p>
+      <w:pPr>
+        <w:pStyle w:val="BodyTextBeforeaQuoteorList"/>
+      </w:pPr>
+      <w:r>
+        <w:t>When the list items are sentences, they begin with a capitalized letter, and</w:t>
+      </w:r>
+      <w:r>
+        <w:t xml:space="preserve"> the list items end in a period:</w:t>
+      </w:r>
+    </w:p>
+    <w:p>
+      <w:pPr>
+        <w:pStyle w:val="List"/>
+      </w:pPr>
+      <w:r>
+        <w:t>This is the first item in the list.</w:t>
+      </w:r>
+    </w:p>
+    <w:p>
+      <w:pPr>
+        <w:pStyle w:val="List"/>
+      </w:pPr>
+      <w:r>
+        <w:t>The second item of the list here contains a long text that spans multiple lines. The left edge aligns automatically.</w:t>
+      </w:r>
+    </w:p>
+    <w:p>
+      <w:pPr>
+        <w:pStyle w:val="List"/>
+      </w:pPr>
+      <w:r>
+        <w:t xml:space="preserve">This is the </w:t>
+      </w:r>
+      <w:r>
+        <w:t>third</w:t>
+      </w:r>
+      <w:r>
+        <w:t xml:space="preserve"> item in the list.</w:t>
+      </w:r>
+    </w:p>
+    <w:p>
+      <w:pPr>
+        <w:pStyle w:val="List"/>
+      </w:pPr>
+      <w:r>
+        <w:t>The fourth item in the list is here.</w:t>
+      </w:r>
+    </w:p>
+    <w:p>
+      <w:pPr>
+        <w:pStyle w:val="Heading2"/>
+        <w:rPr>
+          <w:lang w:val="en-US"/>
+        </w:rPr>
+      </w:pPr>
+      <w:bookmarkStart w:id="17" w:name="_Toc68862911"/>
+      <w:r>
+        <w:rPr>
+          <w:lang w:val="en-US"/>
+        </w:rPr>
+        <w:t>Listings</w:t>
+      </w:r>
+      <w:bookmarkEnd w:id="17"/>
+    </w:p>
+    <w:p>
+      <w:pPr>
+        <w:pStyle w:val="BodyText"/>
+        <w:rPr>
+          <w:lang w:val="en-US"/>
+        </w:rPr>
+      </w:pPr>
+      <w:bookmarkStart w:id="18" w:name="_Toc64393357"/>
+      <w:r>
+        <w:rPr>
+          <w:lang w:val="en-US"/>
+        </w:rPr>
+        <w:t>A listing displays sour</w:t>
+      </w:r>
+      <w:r>
+        <w:rPr>
+          <w:lang w:val="en-US"/>
+        </w:rPr>
+        <w:t>ce code of a computer program (l</w:t>
+      </w:r>
+      <w:r>
+        <w:rPr>
+          <w:lang w:val="en-US"/>
+        </w:rPr>
+        <w:t xml:space="preserve">isting 1). </w:t>
+      </w:r>
+      <w:r>
+        <w:rPr>
+          <w:lang w:val="en-US"/>
+        </w:rPr>
+        <w:t xml:space="preserve">Use </w:t>
+      </w:r>
+      <w:r>
+        <w:rPr>
+          <w:lang w:val="en-US"/>
+        </w:rPr>
+        <w:t>“</w:t>
+      </w:r>
+      <w:r>
+        <w:rPr>
+          <w:lang w:val="en-US"/>
+        </w:rPr>
+        <w:t>Code line</w:t>
+      </w:r>
+      <w:r>
+        <w:rPr>
+          <w:lang w:val="en-US"/>
+        </w:rPr>
+        <w:t>”</w:t>
+      </w:r>
+      <w:r>
+        <w:rPr>
+          <w:lang w:val="en-US"/>
+        </w:rPr>
+        <w:t xml:space="preserve"> style to mark code lines, and create indentations with the Tab key. The caption should follow the </w:t>
+      </w:r>
+      <w:r>
+        <w:rPr>
+          <w:lang w:val="en-US"/>
+        </w:rPr>
+        <w:t>“</w:t>
+      </w:r>
+      <w:r>
+        <w:rPr>
+          <w:lang w:val="en-US"/>
+        </w:rPr>
+        <w:t>Listing caption</w:t>
+      </w:r>
+      <w:r>
+        <w:rPr>
+          <w:lang w:val="en-US"/>
+        </w:rPr>
+        <w:t>”</w:t>
+      </w:r>
+      <w:r>
+        <w:rPr>
+          <w:lang w:val="en-US"/>
+        </w:rPr>
+        <w:t xml:space="preserve"> style.</w:t>
+      </w:r>
+    </w:p>
+    <w:p>
+      <w:pPr>
+        <w:pStyle w:val="Codeline"/>
+      </w:pPr>
+      <w:r>
         <w:lastRenderedPageBreak/>
-        <w:t>sentences</w:t>
-      </w:r>
-    </w:p>
-    <w:p>
-      <w:pPr>
-        <w:pStyle w:val="List"/>
-      </w:pPr>
-      <w:r>
-        <w:t>paragraphs</w:t>
-      </w:r>
-    </w:p>
-    <w:p>
-      <w:pPr>
-        <w:pStyle w:val="List"/>
-      </w:pPr>
-      <w:r>
-        <w:t>chapters.</w:t>
-      </w:r>
-    </w:p>
-    <w:p>
-      <w:pPr>
-        <w:pStyle w:val="BodyTextBeforeaQuoteorList"/>
-      </w:pPr>
-      <w:r>
-        <w:t>When the list items are sentences, they begin with a capitalized letter, and</w:t>
-      </w:r>
-      <w:r>
-        <w:t xml:space="preserve"> the list items end in a period:</w:t>
-      </w:r>
-    </w:p>
-    <w:p>
-      <w:pPr>
-        <w:pStyle w:val="List"/>
-      </w:pPr>
-      <w:r>
-        <w:t>This is the first item in the list.</w:t>
-      </w:r>
-    </w:p>
-    <w:p>
-      <w:pPr>
-        <w:pStyle w:val="List"/>
-      </w:pPr>
-      <w:r>
-        <w:t>The second item of the list here contains a long text that spans multiple lines. The left edge aligns automatically.</w:t>
-      </w:r>
-    </w:p>
-    <w:p>
-      <w:pPr>
-        <w:pStyle w:val="List"/>
-      </w:pPr>
-      <w:r>
-        <w:t xml:space="preserve">This is the </w:t>
-      </w:r>
-      <w:r>
-        <w:t>third</w:t>
-      </w:r>
-      <w:r>
-        <w:t xml:space="preserve"> item in the list.</w:t>
-      </w:r>
-    </w:p>
-    <w:p>
-      <w:pPr>
-        <w:pStyle w:val="List"/>
-      </w:pPr>
-      <w:r>
-        <w:t>The fourth item in the list is here.</w:t>
-      </w:r>
-    </w:p>
-    <w:p>
-      <w:pPr>
-        <w:pStyle w:val="Heading2"/>
-        <w:rPr>
-          <w:lang w:val="en-US"/>
-        </w:rPr>
-      </w:pPr>
-      <w:bookmarkStart w:id="17" w:name="_Toc68862911"/>
-      <w:r>
-        <w:rPr>
-          <w:lang w:val="en-US"/>
-        </w:rPr>
-        <w:t>Listings</w:t>
-      </w:r>
-      <w:bookmarkEnd w:id="17"/>
-    </w:p>
-    <w:p>
-      <w:pPr>
-        <w:pStyle w:val="BodyText"/>
-        <w:rPr>
-          <w:lang w:val="en-US"/>
-        </w:rPr>
-      </w:pPr>
-      <w:bookmarkStart w:id="18" w:name="_Toc64393357"/>
-      <w:r>
-        <w:rPr>
-          <w:lang w:val="en-US"/>
-        </w:rPr>
-        <w:t>A listing displays sour</w:t>
-      </w:r>
-      <w:r>
-        <w:rPr>
-          <w:lang w:val="en-US"/>
-        </w:rPr>
-        <w:t>ce code of a computer program (l</w:t>
-      </w:r>
-      <w:r>
-        <w:rPr>
-          <w:lang w:val="en-US"/>
-        </w:rPr>
-        <w:t xml:space="preserve">isting 1). </w:t>
-      </w:r>
-      <w:r>
-        <w:rPr>
-          <w:lang w:val="en-US"/>
-        </w:rPr>
-        <w:t xml:space="preserve">Use </w:t>
-      </w:r>
-      <w:r>
-        <w:rPr>
-          <w:lang w:val="en-US"/>
-        </w:rPr>
-        <w:t>“</w:t>
-      </w:r>
-      <w:r>
-        <w:rPr>
-          <w:lang w:val="en-US"/>
-        </w:rPr>
-        <w:t>Code line</w:t>
-      </w:r>
-      <w:r>
-        <w:rPr>
-          <w:lang w:val="en-US"/>
-        </w:rPr>
-        <w:t>”</w:t>
-      </w:r>
-      <w:r>
-        <w:rPr>
-          <w:lang w:val="en-US"/>
-        </w:rPr>
-        <w:t xml:space="preserve"> style to mark code </w:t>
-      </w:r>
-      <w:proofErr w:type="gramStart"/>
-      <w:r>
-        <w:rPr>
-          <w:lang w:val="en-US"/>
-        </w:rPr>
-        <w:t>lines, and</w:t>
-      </w:r>
-      <w:proofErr w:type="gramEnd"/>
-      <w:r>
-        <w:rPr>
-          <w:lang w:val="en-US"/>
-        </w:rPr>
-        <w:t xml:space="preserve"> create indentations with the Tab key. The caption should follow the </w:t>
-      </w:r>
-      <w:r>
-        <w:rPr>
-          <w:lang w:val="en-US"/>
-        </w:rPr>
-        <w:t>“</w:t>
-      </w:r>
-      <w:r>
-        <w:rPr>
-          <w:lang w:val="en-US"/>
-        </w:rPr>
-        <w:t>Listing caption</w:t>
-      </w:r>
-      <w:r>
-        <w:rPr>
-          <w:lang w:val="en-US"/>
-        </w:rPr>
-        <w:t>”</w:t>
-      </w:r>
-      <w:r>
-        <w:rPr>
-          <w:lang w:val="en-US"/>
-        </w:rPr>
-        <w:t xml:space="preserve"> style.</w:t>
+        <w:t>def inventory():</w:t>
       </w:r>
     </w:p>
     <w:p>
@@ -4750,32 +4766,8 @@
         <w:pStyle w:val="Codeline"/>
       </w:pPr>
       <w:r>
-        <w:t xml:space="preserve">def </w:t>
-      </w:r>
-      <w:proofErr w:type="gramStart"/>
-      <w:r>
-        <w:t>inventory(</w:t>
-      </w:r>
-      <w:proofErr w:type="gramEnd"/>
-      <w:r>
-        <w:t>):</w:t>
-      </w:r>
-    </w:p>
-    <w:p>
-      <w:pPr>
-        <w:pStyle w:val="Codeline"/>
-      </w:pPr>
-      <w:r>
         <w:tab/>
-        <w:t xml:space="preserve">cur = </w:t>
-      </w:r>
-      <w:proofErr w:type="gramStart"/>
-      <w:r>
-        <w:t>db.cursor</w:t>
-      </w:r>
-      <w:proofErr w:type="gramEnd"/>
-      <w:r>
-        <w:t>()</w:t>
+        <w:t>cur = db.cursor()</w:t>
       </w:r>
     </w:p>
     <w:p>
@@ -4793,14 +4785,7 @@
       </w:pPr>
       <w:r>
         <w:tab/>
-      </w:r>
-      <w:proofErr w:type="gramStart"/>
-      <w:r>
-        <w:t>cur.execute</w:t>
-      </w:r>
-      <w:proofErr w:type="gramEnd"/>
-      <w:r>
-        <w:t>(sql)</w:t>
+        <w:t>cur.execute(sql)</w:t>
       </w:r>
     </w:p>
     <w:p>
@@ -4809,15 +4794,7 @@
       </w:pPr>
       <w:r>
         <w:tab/>
-        <w:t xml:space="preserve">if </w:t>
-      </w:r>
-      <w:proofErr w:type="gramStart"/>
-      <w:r>
-        <w:t>cur.rowcount</w:t>
-      </w:r>
-      <w:proofErr w:type="gramEnd"/>
-      <w:r>
-        <w:t>&gt;=1:</w:t>
+        <w:t>if cur.rowcount&gt;=1:</w:t>
       </w:r>
     </w:p>
     <w:p>
@@ -4829,14 +4806,7 @@
       </w:r>
       <w:r>
         <w:tab/>
-      </w:r>
-      <w:proofErr w:type="gramStart"/>
-      <w:r>
-        <w:t>print(</w:t>
-      </w:r>
-      <w:proofErr w:type="gramEnd"/>
-      <w:r>
-        <w:t>"You carry the following items:")</w:t>
+        <w:t>print("You carry the following items:")</w:t>
       </w:r>
     </w:p>
     <w:p>
@@ -4848,15 +4818,7 @@
       </w:r>
       <w:r>
         <w:tab/>
-        <w:t xml:space="preserve">for row in </w:t>
-      </w:r>
-      <w:proofErr w:type="gramStart"/>
-      <w:r>
-        <w:t>cur.fetchall</w:t>
-      </w:r>
-      <w:proofErr w:type="gramEnd"/>
-      <w:r>
-        <w:t>() :</w:t>
+        <w:t>for row in cur.fetchall() :</w:t>
       </w:r>
     </w:p>
     <w:p>
@@ -4871,15 +4833,7 @@
       </w:r>
       <w:r>
         <w:tab/>
-        <w:t xml:space="preserve">print (" - " + </w:t>
-      </w:r>
-      <w:proofErr w:type="gramStart"/>
-      <w:r>
-        <w:t>row[</w:t>
-      </w:r>
-      <w:proofErr w:type="gramEnd"/>
-      <w:r>
-        <w:t>0])</w:t>
+        <w:t>print (" - " + row[0])</w:t>
       </w:r>
     </w:p>
     <w:p>
@@ -4900,14 +4854,7 @@
       </w:r>
       <w:r>
         <w:tab/>
-      </w:r>
-      <w:proofErr w:type="gramStart"/>
-      <w:r>
-        <w:t>print(</w:t>
-      </w:r>
-      <w:proofErr w:type="gramEnd"/>
-      <w:r>
-        <w:t>"You don't carry anything.")</w:t>
+        <w:t>print("You don't carry anything.")</w:t>
       </w:r>
     </w:p>
     <w:p>
@@ -5190,7 +5137,6 @@
         <w:rPr>
           <w:lang w:val="en-US"/>
         </w:rPr>
-        <w:lastRenderedPageBreak/>
         <w:t>Alternative T</w:t>
       </w:r>
       <w:r>
@@ -5400,6 +5346,7 @@
         <w:rPr>
           <w:lang w:val="en-US"/>
         </w:rPr>
+        <w:lastRenderedPageBreak/>
         <w:t xml:space="preserve">Move the cursor over the </w:t>
       </w:r>
       <w:r>
@@ -5538,9 +5485,9 @@
       </w:pPr>
       <w:r>
         <w:rPr>
+          <w:noProof/>
           <w:lang w:val="en-US" w:eastAsia="en-GB"/>
         </w:rPr>
-        <w:lastRenderedPageBreak/>
         <w:drawing>
           <wp:inline distT="0" distB="0" distL="0" distR="0" wp14:anchorId="74C716FC" wp14:editId="14C9BE28">
             <wp:extent cx="2310650" cy="2794000"/>
@@ -5772,6 +5719,7 @@
         <w:rPr>
           <w:lang w:val="en-US"/>
         </w:rPr>
+        <w:lastRenderedPageBreak/>
         <w:t>D</w:t>
       </w:r>
       <w:r>
@@ -5929,9 +5877,9 @@
       </w:pPr>
       <w:r>
         <w:rPr>
+          <w:noProof/>
           <w:lang w:val="en-US" w:eastAsia="en-GB"/>
         </w:rPr>
-        <w:lastRenderedPageBreak/>
         <w:drawing>
           <wp:inline distT="0" distB="0" distL="0" distR="0" wp14:anchorId="1A90BAB5" wp14:editId="3D5771BE">
             <wp:extent cx="4320000" cy="1519200"/>
@@ -6211,7 +6159,6 @@
           <w:lang w:val="en-US"/>
         </w:rPr>
       </w:pPr>
-      <w:proofErr w:type="gramStart"/>
       <w:r>
         <w:rPr>
           <w:lang w:val="en-US"/>
@@ -6228,14 +6175,7 @@
         <w:rPr>
           <w:lang w:val="en-US"/>
         </w:rPr>
-        <w:t>Check</w:t>
-      </w:r>
-      <w:proofErr w:type="gramEnd"/>
-      <w:r>
-        <w:rPr>
-          <w:lang w:val="en-US"/>
-        </w:rPr>
-        <w:t xml:space="preserve"> Accessibility</w:t>
+        <w:t>Check Accessibility</w:t>
       </w:r>
       <w:r>
         <w:rPr>
@@ -6260,8 +6200,10 @@
       </w:pPr>
       <w:r>
         <w:rPr>
+          <w:noProof/>
           <w:lang w:val="en-US" w:eastAsia="en-GB"/>
         </w:rPr>
+        <w:lastRenderedPageBreak/>
         <w:drawing>
           <wp:inline distT="0" distB="0" distL="0" distR="0" wp14:anchorId="5EB36482" wp14:editId="2323AAF1">
             <wp:extent cx="2880000" cy="3045600"/>
@@ -6362,7 +6304,6 @@
         <w:rPr>
           <w:lang w:val="en-US"/>
         </w:rPr>
-        <w:lastRenderedPageBreak/>
         <w:t xml:space="preserve">The </w:t>
       </w:r>
       <w:r>
@@ -6705,6 +6646,7 @@
       </w:pPr>
       <w:r>
         <w:rPr>
+          <w:noProof/>
           <w:lang w:val="en-US" w:eastAsia="en-GB"/>
         </w:rPr>
         <w:lastRenderedPageBreak/>
@@ -7709,6 +7651,7 @@
       </w:pPr>
       <w:r>
         <w:rPr>
+          <w:noProof/>
           <w:lang w:val="en-US" w:eastAsia="en-GB"/>
         </w:rPr>
         <w:drawing>
@@ -7853,6 +7796,7 @@
       </w:r>
       <w:r>
         <w:rPr>
+          <w:noProof/>
           <w:lang w:val="en-US" w:eastAsia="en-GB"/>
         </w:rPr>
         <w:drawing>
@@ -7945,6 +7889,7 @@
       </w:pPr>
       <w:r>
         <w:rPr>
+          <w:noProof/>
           <w:lang w:val="en-US" w:eastAsia="en-GB"/>
         </w:rPr>
         <w:drawing>
@@ -8095,16 +8040,8 @@
         <w:rPr>
           <w:lang w:val="en-US"/>
         </w:rPr>
-        <w:t xml:space="preserve">Content of the appendix is placed </w:t>
-      </w:r>
-      <w:proofErr w:type="gramStart"/>
-      <w:r>
-        <w:rPr>
-          <w:lang w:val="en-US"/>
-        </w:rPr>
-        <w:t>here</w:t>
-      </w:r>
-      <w:proofErr w:type="gramEnd"/>
+        <w:t>Content of the appendix is placed here</w:t>
+      </w:r>
     </w:p>
     <w:sectPr>
       <w:headerReference w:type="default" r:id="rId37"/>
@@ -11198,6 +11135,7 @@
   <w:style w:type="character" w:default="1" w:styleId="DefaultParagraphFont">
     <w:name w:val="Default Paragraph Font"/>
     <w:uiPriority w:val="1"/>
+    <w:semiHidden/>
     <w:unhideWhenUsed/>
   </w:style>
   <w:style w:type="table" w:default="1" w:styleId="TableNormal">
@@ -12491,6 +12429,12 @@
 </file>
 
 <file path=customXml/item1.xml><?xml version="1.0" encoding="utf-8"?>
+<p:properties xmlns:p="http://schemas.microsoft.com/office/2006/metadata/properties" xmlns:xsi="http://www.w3.org/2001/XMLSchema-instance" xmlns:pc="http://schemas.microsoft.com/office/infopath/2007/PartnerControls">
+  <documentManagement/>
+</p:properties>
+</file>
+
+<file path=customXml/item2.xml><?xml version="1.0" encoding="utf-8"?>
 <ct:contentTypeSchema xmlns:ct="http://schemas.microsoft.com/office/2006/metadata/contentType" xmlns:ma="http://schemas.microsoft.com/office/2006/metadata/properties/metaAttributes" ct:_="" ma:_="" ma:contentTypeName="Document" ma:contentTypeID="0x010100495DAE342122D046A1BC8B465CE2930A" ma:contentTypeVersion="7" ma:contentTypeDescription="Create a new document." ma:contentTypeScope="" ma:versionID="2667006cdaec7c762767a59781323ce6">
   <xsd:schema xmlns:xsd="http://www.w3.org/2001/XMLSchema" xmlns:xs="http://www.w3.org/2001/XMLSchema" xmlns:p="http://schemas.microsoft.com/office/2006/metadata/properties" xmlns:ns2="250a78ed-7ec3-4606-b849-87cfc6ecf42b" targetNamespace="http://schemas.microsoft.com/office/2006/metadata/properties" ma:root="true" ma:fieldsID="3ebcad96abc5bf7054f99c6cda63043a" ns2:_="">
     <xsd:import namespace="250a78ed-7ec3-4606-b849-87cfc6ecf42b"/>
@@ -12654,13 +12598,11 @@
 </ct:contentTypeSchema>
 </file>
 
-<file path=customXml/item2.xml><?xml version="1.0" encoding="utf-8"?>
-<p:properties xmlns:p="http://schemas.microsoft.com/office/2006/metadata/properties" xmlns:xsi="http://www.w3.org/2001/XMLSchema-instance" xmlns:pc="http://schemas.microsoft.com/office/infopath/2007/PartnerControls">
-  <documentManagement/>
-</p:properties>
+<file path=customXml/item3.xml><?xml version="1.0" encoding="utf-8"?>
+<b:Sources xmlns:b="http://schemas.openxmlformats.org/officeDocument/2006/bibliography" xmlns="http://schemas.openxmlformats.org/officeDocument/2006/bibliography" SelectedStyle="\APASixthEditionOfficeOnline.xsl" StyleName="APA" Version="6"/>
 </file>
 
-<file path=customXml/item3.xml><?xml version="1.0" encoding="utf-8"?>
+<file path=customXml/item4.xml><?xml version="1.0" encoding="utf-8"?>
 <?mso-contentType ?>
 <FormTemplates xmlns="http://schemas.microsoft.com/sharepoint/v3/contenttype/forms">
   <Display>DocumentLibraryForm</Display>
@@ -12669,11 +12611,16 @@
 </FormTemplates>
 </file>
 
-<file path=customXml/item4.xml><?xml version="1.0" encoding="utf-8"?>
-<b:Sources xmlns:b="http://schemas.openxmlformats.org/officeDocument/2006/bibliography" xmlns="http://schemas.openxmlformats.org/officeDocument/2006/bibliography" SelectedStyle="\APASixthEditionOfficeOnline.xsl" StyleName="APA" Version="6"/>
+<file path=customXml/itemProps1.xml><?xml version="1.0" encoding="utf-8"?>
+<ds:datastoreItem xmlns:ds="http://schemas.openxmlformats.org/officeDocument/2006/customXml" ds:itemID="{9476AE06-92CD-40D1-89B3-9C2A31572EB4}">
+  <ds:schemaRefs>
+    <ds:schemaRef ds:uri="http://schemas.microsoft.com/office/2006/metadata/properties"/>
+    <ds:schemaRef ds:uri="http://schemas.microsoft.com/office/infopath/2007/PartnerControls"/>
+  </ds:schemaRefs>
+</ds:datastoreItem>
 </file>
 
-<file path=customXml/itemProps1.xml><?xml version="1.0" encoding="utf-8"?>
+<file path=customXml/itemProps2.xml><?xml version="1.0" encoding="utf-8"?>
 <ds:datastoreItem xmlns:ds="http://schemas.openxmlformats.org/officeDocument/2006/customXml" ds:itemID="{F3D28554-B7ED-45A4-8E01-7C80E754F3D5}">
   <ds:schemaRefs>
     <ds:schemaRef ds:uri="http://schemas.microsoft.com/office/2006/metadata/contentType"/>
@@ -12691,27 +12638,18 @@
 </ds:datastoreItem>
 </file>
 
-<file path=customXml/itemProps2.xml><?xml version="1.0" encoding="utf-8"?>
-<ds:datastoreItem xmlns:ds="http://schemas.openxmlformats.org/officeDocument/2006/customXml" ds:itemID="{9476AE06-92CD-40D1-89B3-9C2A31572EB4}">
+<file path=customXml/itemProps3.xml><?xml version="1.0" encoding="utf-8"?>
+<ds:datastoreItem xmlns:ds="http://schemas.openxmlformats.org/officeDocument/2006/customXml" ds:itemID="{2AF89A13-9699-4C7E-87A8-43209758D65E}">
   <ds:schemaRefs>
-    <ds:schemaRef ds:uri="http://schemas.microsoft.com/office/2006/metadata/properties"/>
-    <ds:schemaRef ds:uri="http://schemas.microsoft.com/office/infopath/2007/PartnerControls"/>
+    <ds:schemaRef ds:uri="http://schemas.openxmlformats.org/officeDocument/2006/bibliography"/>
   </ds:schemaRefs>
 </ds:datastoreItem>
 </file>
 
-<file path=customXml/itemProps3.xml><?xml version="1.0" encoding="utf-8"?>
+<file path=customXml/itemProps4.xml><?xml version="1.0" encoding="utf-8"?>
 <ds:datastoreItem xmlns:ds="http://schemas.openxmlformats.org/officeDocument/2006/customXml" ds:itemID="{F27F1F66-D49C-410A-ABAE-CB7CF9D660E1}">
   <ds:schemaRefs>
     <ds:schemaRef ds:uri="http://schemas.microsoft.com/sharepoint/v3/contenttype/forms"/>
   </ds:schemaRefs>
 </ds:datastoreItem>
-</file>
-
-<file path=customXml/itemProps4.xml><?xml version="1.0" encoding="utf-8"?>
-<ds:datastoreItem xmlns:ds="http://schemas.openxmlformats.org/officeDocument/2006/customXml" ds:itemID="{2AF89A13-9699-4C7E-87A8-43209758D65E}">
-  <ds:schemaRefs>
-    <ds:schemaRef ds:uri="http://schemas.openxmlformats.org/officeDocument/2006/bibliography"/>
-  </ds:schemaRefs>
-</ds:datastoreItem>
 </file>
</xml_diff>

<commit_message>
Abstract comments and script fix on max freq detection.
</commit_message>
<xml_diff>
--- a/Documents/Effects of Bass Pickups on Pitch Detection and Shifting using Digital Signal Processing.docx
+++ b/Documents/Effects of Bass Pickups on Pitch Detection and Shifting using Digital Signal Processing.docx
@@ -1,6 +1,6 @@
 
 <file path=word/document.xml><?xml version="1.0" encoding="utf-8"?>
-<w:document xmlns:wpc="http://schemas.microsoft.com/office/word/2010/wordprocessingCanvas" xmlns:cx="http://schemas.microsoft.com/office/drawing/2014/chartex" xmlns:cx1="http://schemas.microsoft.com/office/drawing/2015/9/8/chartex" xmlns:cx2="http://schemas.microsoft.com/office/drawing/2015/10/21/chartex" xmlns:cx3="http://schemas.microsoft.com/office/drawing/2016/5/9/chartex" xmlns:cx4="http://schemas.microsoft.com/office/drawing/2016/5/10/chartex" xmlns:cx5="http://schemas.microsoft.com/office/drawing/2016/5/11/chartex" xmlns:cx6="http://schemas.microsoft.com/office/drawing/2016/5/12/chartex" xmlns:cx7="http://schemas.microsoft.com/office/drawing/2016/5/13/chartex" xmlns:cx8="http://schemas.microsoft.com/office/drawing/2016/5/14/chartex" xmlns:mc="http://schemas.openxmlformats.org/markup-compatibility/2006" xmlns:aink="http://schemas.microsoft.com/office/drawing/2016/ink" xmlns:am3d="http://schemas.microsoft.com/office/drawing/2017/model3d" xmlns:o="urn:schemas-microsoft-com:office:office" xmlns:oel="http://schemas.microsoft.com/office/2019/extlst" xmlns:r="http://schemas.openxmlformats.org/officeDocument/2006/relationships" xmlns:m="http://schemas.openxmlformats.org/officeDocument/2006/math" xmlns:v="urn:schemas-microsoft-com:vml" xmlns:wp14="http://schemas.microsoft.com/office/word/2010/wordprocessingDrawing" xmlns:wp="http://schemas.openxmlformats.org/drawingml/2006/wordprocessingDrawing" xmlns:w10="urn:schemas-microsoft-com:office:word" xmlns:w="http://schemas.openxmlformats.org/wordprocessingml/2006/main" xmlns:w14="http://schemas.microsoft.com/office/word/2010/wordml" xmlns:w15="http://schemas.microsoft.com/office/word/2012/wordml" xmlns:w16cex="http://schemas.microsoft.com/office/word/2018/wordml/cex" xmlns:w16cid="http://schemas.microsoft.com/office/word/2016/wordml/cid" xmlns:w16="http://schemas.microsoft.com/office/word/2018/wordml" xmlns:w16du="http://schemas.microsoft.com/office/word/2023/wordml/word16du" xmlns:w16sdtdh="http://schemas.microsoft.com/office/word/2020/wordml/sdtdatahash" xmlns:w16se="http://schemas.microsoft.com/office/word/2015/wordml/symex" xmlns:wpg="http://schemas.microsoft.com/office/word/2010/wordprocessingGroup" xmlns:wpi="http://schemas.microsoft.com/office/word/2010/wordprocessingInk" xmlns:wne="http://schemas.microsoft.com/office/word/2006/wordml" xmlns:wps="http://schemas.microsoft.com/office/word/2010/wordprocessingShape" mc:Ignorable="w14 w15 w16se w16cid w16 w16cex w16sdtdh wp14">
+<w:document xmlns:wpc="http://schemas.microsoft.com/office/word/2010/wordprocessingCanvas" xmlns:cx="http://schemas.microsoft.com/office/drawing/2014/chartex" xmlns:cx1="http://schemas.microsoft.com/office/drawing/2015/9/8/chartex" xmlns:cx2="http://schemas.microsoft.com/office/drawing/2015/10/21/chartex" xmlns:cx3="http://schemas.microsoft.com/office/drawing/2016/5/9/chartex" xmlns:cx4="http://schemas.microsoft.com/office/drawing/2016/5/10/chartex" xmlns:cx5="http://schemas.microsoft.com/office/drawing/2016/5/11/chartex" xmlns:cx6="http://schemas.microsoft.com/office/drawing/2016/5/12/chartex" xmlns:cx7="http://schemas.microsoft.com/office/drawing/2016/5/13/chartex" xmlns:cx8="http://schemas.microsoft.com/office/drawing/2016/5/14/chartex" xmlns:mc="http://schemas.openxmlformats.org/markup-compatibility/2006" xmlns:aink="http://schemas.microsoft.com/office/drawing/2016/ink" xmlns:am3d="http://schemas.microsoft.com/office/drawing/2017/model3d" xmlns:o="urn:schemas-microsoft-com:office:office" xmlns:oel="http://schemas.microsoft.com/office/2019/extlst" xmlns:r="http://schemas.openxmlformats.org/officeDocument/2006/relationships" xmlns:m="http://schemas.openxmlformats.org/officeDocument/2006/math" xmlns:v="urn:schemas-microsoft-com:vml" xmlns:wp14="http://schemas.microsoft.com/office/word/2010/wordprocessingDrawing" xmlns:wp="http://schemas.openxmlformats.org/drawingml/2006/wordprocessingDrawing" xmlns:w10="urn:schemas-microsoft-com:office:word" xmlns:w="http://schemas.openxmlformats.org/wordprocessingml/2006/main" xmlns:w14="http://schemas.microsoft.com/office/word/2010/wordml" xmlns:w15="http://schemas.microsoft.com/office/word/2012/wordml" xmlns:w16cex="http://schemas.microsoft.com/office/word/2018/wordml/cex" xmlns:w16cid="http://schemas.microsoft.com/office/word/2016/wordml/cid" xmlns:w16="http://schemas.microsoft.com/office/word/2018/wordml" xmlns:w16sdtdh="http://schemas.microsoft.com/office/word/2020/wordml/sdtdatahash" xmlns:w16se="http://schemas.microsoft.com/office/word/2015/wordml/symex" xmlns:wpg="http://schemas.microsoft.com/office/word/2010/wordprocessingGroup" xmlns:wpi="http://schemas.microsoft.com/office/word/2010/wordprocessingInk" xmlns:wne="http://schemas.microsoft.com/office/word/2006/wordml" xmlns:wps="http://schemas.microsoft.com/office/word/2010/wordprocessingShape" mc:Ignorable="w14 w15 w16se w16cid w16 w16cex w16sdtdh wp14">
   <w:body>
     <w:p>
       <w:pPr>
@@ -24,8 +24,13 @@
         <w:pStyle w:val="CoverPageInformation"/>
         <w:spacing w:before="1644"/>
       </w:pPr>
-      <w:r>
-        <w:t>Metropolia University of Applied Sciences</w:t>
+      <w:proofErr w:type="spellStart"/>
+      <w:r>
+        <w:t>Metropolia</w:t>
+      </w:r>
+      <w:proofErr w:type="spellEnd"/>
+      <w:r>
+        <w:t xml:space="preserve"> University of Applied Sciences</w:t>
       </w:r>
     </w:p>
     <w:p>
@@ -327,11 +332,33 @@
         </w:rPr>
         <w:tab/>
       </w:r>
-      <w:r>
-        <w:rPr>
-          <w:lang w:val="en-US"/>
-        </w:rPr>
-        <w:t>Heikki Valmu, Principal Lecturer</w:t>
+      <w:proofErr w:type="spellStart"/>
+      <w:r>
+        <w:rPr>
+          <w:lang w:val="en-US"/>
+        </w:rPr>
+        <w:t>Heikki</w:t>
+      </w:r>
+      <w:proofErr w:type="spellEnd"/>
+      <w:r>
+        <w:rPr>
+          <w:lang w:val="en-US"/>
+        </w:rPr>
+        <w:t xml:space="preserve"> </w:t>
+      </w:r>
+      <w:proofErr w:type="spellStart"/>
+      <w:r>
+        <w:rPr>
+          <w:lang w:val="en-US"/>
+        </w:rPr>
+        <w:t>Valmu</w:t>
+      </w:r>
+      <w:proofErr w:type="spellEnd"/>
+      <w:r>
+        <w:rPr>
+          <w:lang w:val="en-US"/>
+        </w:rPr>
+        <w:t>, Principal Lecturer</w:t>
       </w:r>
     </w:p>
     <w:p>
@@ -348,11 +375,33 @@
         </w:rPr>
         <w:tab/>
       </w:r>
-      <w:r>
-        <w:rPr>
-          <w:lang w:val="en-US"/>
-        </w:rPr>
-        <w:t xml:space="preserve">Juha Kivekäs, Supervisor </w:t>
+      <w:proofErr w:type="spellStart"/>
+      <w:r>
+        <w:rPr>
+          <w:lang w:val="en-US"/>
+        </w:rPr>
+        <w:t>Juha</w:t>
+      </w:r>
+      <w:proofErr w:type="spellEnd"/>
+      <w:r>
+        <w:rPr>
+          <w:lang w:val="en-US"/>
+        </w:rPr>
+        <w:t xml:space="preserve"> </w:t>
+      </w:r>
+      <w:proofErr w:type="spellStart"/>
+      <w:r>
+        <w:rPr>
+          <w:lang w:val="en-US"/>
+        </w:rPr>
+        <w:t>Kivekäs</w:t>
+      </w:r>
+      <w:proofErr w:type="spellEnd"/>
+      <w:r>
+        <w:rPr>
+          <w:lang w:val="en-US"/>
+        </w:rPr>
+        <w:t xml:space="preserve">, Supervisor </w:t>
       </w:r>
     </w:p>
     <w:p>
@@ -411,7 +460,7 @@
                         </a:ln>
                         <a:extLst>
                           <a:ext uri="{909E8E84-426E-40dd-AFC4-6F175D3DCCD1}">
-                            <a14:hiddenFill xmlns:arto="http://schemas.microsoft.com/office/word/2006/arto" xmlns="" xmlns:mo="http://schemas.microsoft.com/office/mac/office/2008/main" xmlns:mv="urn:schemas-microsoft-com:mac:vml" xmlns:o="urn:schemas-microsoft-com:office:office" xmlns:v="urn:schemas-microsoft-com:vml" xmlns:w10="urn:schemas-microsoft-com:office:word" xmlns:w="http://schemas.openxmlformats.org/wordprocessingml/2006/main" xmlns:a14="http://schemas.microsoft.com/office/drawing/2010/main" xmlns:c="http://schemas.openxmlformats.org/drawingml/2006/chart" xmlns:adec="http://schemas.microsoft.com/office/drawing/2017/decorative" xmlns:pic="http://schemas.openxmlformats.org/drawingml/2006/picture">
+                            <a14:hiddenFill xmlns:pic="http://schemas.openxmlformats.org/drawingml/2006/picture" xmlns:adec="http://schemas.microsoft.com/office/drawing/2017/decorative" xmlns:c="http://schemas.openxmlformats.org/drawingml/2006/chart" xmlns:a14="http://schemas.microsoft.com/office/drawing/2010/main" xmlns:w="http://schemas.openxmlformats.org/wordprocessingml/2006/main" xmlns:w10="urn:schemas-microsoft-com:office:word" xmlns:v="urn:schemas-microsoft-com:vml" xmlns:o="urn:schemas-microsoft-com:office:office" xmlns:mv="urn:schemas-microsoft-com:mac:vml" xmlns:mo="http://schemas.microsoft.com/office/mac/office/2008/main" xmlns="" xmlns:arto="http://schemas.microsoft.com/office/word/2006/arto" xmlns:w16du="http://schemas.microsoft.com/office/word/2023/wordml/word16du">
                               <a:noFill/>
                             </a14:hiddenFill>
                           </a:ext>
@@ -430,9 +479,9 @@
               </wp:anchor>
             </w:drawing>
           </mc:Choice>
-          <mc:Fallback>
+          <mc:Fallback xmlns:w16du="http://schemas.microsoft.com/office/word/2023/wordml/word16du">
             <w:pict>
-              <v:line w14:anchorId="7DC030BD" id="Line 18" o:spid="_x0000_s1026" alt="A separator line" style="position:absolute;z-index:251661312;visibility:visible;mso-wrap-style:square;mso-width-percent:0;mso-height-percent:0;mso-wrap-distance-left:9pt;mso-wrap-distance-top:0;mso-wrap-distance-right:9pt;mso-wrap-distance-bottom:0;mso-position-horizontal:absolute;mso-position-horizontal-relative:text;mso-position-vertical:absolute;mso-position-vertical-relative:text;mso-width-percent:0;mso-height-percent:0;mso-width-relative:page;mso-height-relative:page" from=".1pt,.55pt" to="387.1pt,.55pt" o:gfxdata="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"/>
+              <v:line w14:anchorId="7DC030BD" id="Line 18" o:spid="_x0000_s1026" alt="A separator line" style="position:absolute;z-index:251661312;visibility:visible;mso-wrap-style:square;mso-width-percent:0;mso-height-percent:0;mso-wrap-distance-left:9pt;mso-wrap-distance-top:0;mso-wrap-distance-right:9pt;mso-wrap-distance-bottom:0;mso-position-horizontal:absolute;mso-position-horizontal-relative:text;mso-position-vertical:absolute;mso-position-vertical-relative:text;mso-width-percent:0;mso-height-percent:0;mso-width-relative:page;mso-height-relative:page" from=".1pt,.55pt" to="387.1pt,.55pt" o:gfxdata="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"/>
             </w:pict>
           </mc:Fallback>
         </mc:AlternateContent>
@@ -473,7 +522,19 @@
         <w:t>The thesis aims to study the effect</w:t>
       </w:r>
       <w:r>
-        <w:t>s a bass guitar pickup produce</w:t>
+        <w:t>s a bass guitar pickup</w:t>
+      </w:r>
+      <w:r>
+        <w:t xml:space="preserve"> </w:t>
+      </w:r>
+      <w:r>
+        <w:rPr>
+          <w:highlight w:val="yellow"/>
+        </w:rPr>
+        <w:t>selection</w:t>
+      </w:r>
+      <w:r>
+        <w:t xml:space="preserve"> produce</w:t>
       </w:r>
       <w:r>
         <w:t>s</w:t>
@@ -503,10 +564,24 @@
         <w:t>for</w:t>
       </w:r>
       <w:r>
-        <w:t xml:space="preserve"> Darkglass Electronics, a Finnish bass accessory manufacture</w:t>
-      </w:r>
-      <w:r>
-        <w:t>r, aid</w:t>
+        <w:t xml:space="preserve"> Darkglass Electronics, a Finnish bass accessory </w:t>
+      </w:r>
+      <w:commentRangeStart w:id="0"/>
+      <w:r>
+        <w:t>manufacture</w:t>
+      </w:r>
+      <w:r>
+        <w:t>r</w:t>
+      </w:r>
+      <w:commentRangeEnd w:id="0"/>
+      <w:r>
+        <w:rPr>
+          <w:rStyle w:val="CommentReference"/>
+        </w:rPr>
+        <w:commentReference w:id="0"/>
+      </w:r>
+      <w:r>
+        <w:t>, aid</w:t>
       </w:r>
       <w:r>
         <w:t>ing</w:t>
@@ -587,7 +662,7 @@
         <w:t xml:space="preserve">The </w:t>
       </w:r>
       <w:r>
-        <w:t xml:space="preserve">test data points were produced </w:t>
+        <w:t xml:space="preserve">test data were produced </w:t>
       </w:r>
       <w:r>
         <w:t>by processing an audio signal using two</w:t>
@@ -616,11 +691,66 @@
       <w:r>
         <w:t xml:space="preserve">model of the </w:t>
       </w:r>
-      <w:r>
-        <w:t xml:space="preserve">Aguilar Octamizer and a proprietary digital octaver. </w:t>
-      </w:r>
-      <w:r>
-        <w:t xml:space="preserve">Additionally, a bass guitar synthesizer is also tested to understand the pitch tracking </w:t>
+      <w:commentRangeStart w:id="1"/>
+      <w:r>
+        <w:t xml:space="preserve">Aguilar </w:t>
+      </w:r>
+      <w:proofErr w:type="spellStart"/>
+      <w:r>
+        <w:t>Octamizer</w:t>
+      </w:r>
+      <w:proofErr w:type="spellEnd"/>
+      <w:r>
+        <w:t xml:space="preserve"> </w:t>
+      </w:r>
+      <w:commentRangeEnd w:id="1"/>
+      <w:r>
+        <w:rPr>
+          <w:rStyle w:val="CommentReference"/>
+        </w:rPr>
+        <w:commentReference w:id="1"/>
+      </w:r>
+      <w:r>
+        <w:t xml:space="preserve">and a </w:t>
+      </w:r>
+      <w:commentRangeStart w:id="2"/>
+      <w:r>
+        <w:t xml:space="preserve">proprietary </w:t>
+      </w:r>
+      <w:commentRangeEnd w:id="2"/>
+      <w:r>
+        <w:rPr>
+          <w:rStyle w:val="CommentReference"/>
+        </w:rPr>
+        <w:commentReference w:id="2"/>
+      </w:r>
+      <w:r>
+        <w:t xml:space="preserve">digital </w:t>
+      </w:r>
+      <w:proofErr w:type="spellStart"/>
+      <w:r>
+        <w:t>octaver</w:t>
+      </w:r>
+      <w:proofErr w:type="spellEnd"/>
+      <w:r>
+        <w:t xml:space="preserve">. </w:t>
+      </w:r>
+      <w:r>
+        <w:t xml:space="preserve">Additionally, a bass guitar synthesizer is also tested to </w:t>
+      </w:r>
+      <w:commentRangeStart w:id="3"/>
+      <w:r>
+        <w:t xml:space="preserve">understand </w:t>
+      </w:r>
+      <w:commentRangeEnd w:id="3"/>
+      <w:r>
+        <w:rPr>
+          <w:rStyle w:val="CommentReference"/>
+        </w:rPr>
+        <w:commentReference w:id="3"/>
+      </w:r>
+      <w:r>
+        <w:t xml:space="preserve">the pitch tracking </w:t>
       </w:r>
       <w:r>
         <w:t xml:space="preserve">effects produced by the pickups. These algorithms are briefly discussed </w:t>
@@ -629,7 +759,21 @@
         <w:t>to</w:t>
       </w:r>
       <w:r>
-        <w:t xml:space="preserve"> understand the error conditions that are generally produced</w:t>
+        <w:t xml:space="preserve"> understand the error </w:t>
+      </w:r>
+      <w:commentRangeStart w:id="4"/>
+      <w:r>
+        <w:t xml:space="preserve">conditions </w:t>
+      </w:r>
+      <w:commentRangeEnd w:id="4"/>
+      <w:r>
+        <w:rPr>
+          <w:rStyle w:val="CommentReference"/>
+        </w:rPr>
+        <w:commentReference w:id="4"/>
+      </w:r>
+      <w:r>
+        <w:t>that are generally produced</w:t>
       </w:r>
       <w:r>
         <w:t>.</w:t>
@@ -639,7 +783,7 @@
     <w:p>
       <w:pPr>
         <w:sectPr>
-          <w:headerReference w:type="default" r:id="rId17"/>
+          <w:headerReference w:type="default" r:id="rId20"/>
           <w:pgSz w:w="11906" w:h="16838" w:code="9"/>
           <w:pgMar w:top="567" w:right="567" w:bottom="1134" w:left="2268" w:header="567" w:footer="567" w:gutter="0"/>
           <w:cols w:space="708"/>
@@ -652,9 +796,17 @@
       <w:r>
         <w:t xml:space="preserve">, a </w:t>
       </w:r>
+      <w:commentRangeStart w:id="5"/>
       <w:r>
         <w:t xml:space="preserve">Harley Benton </w:t>
       </w:r>
+      <w:commentRangeEnd w:id="5"/>
+      <w:r>
+        <w:rPr>
+          <w:rStyle w:val="CommentReference"/>
+        </w:rPr>
+        <w:commentReference w:id="5"/>
+      </w:r>
       <w:r>
         <w:t>bass was modified extensively</w:t>
       </w:r>
@@ -674,10 +826,24 @@
         <w:t xml:space="preserve">, </w:t>
       </w:r>
       <w:r>
-        <w:t>an Ernie Ball piezo bridge pickup</w:t>
-      </w:r>
-      <w:r>
-        <w:t xml:space="preserve">, and </w:t>
+        <w:t>an Ernie Ball piezo bridge picku</w:t>
+      </w:r>
+      <w:commentRangeStart w:id="6"/>
+      <w:r>
+        <w:t>p</w:t>
+      </w:r>
+      <w:r>
+        <w:t xml:space="preserve">, </w:t>
+      </w:r>
+      <w:commentRangeEnd w:id="6"/>
+      <w:r>
+        <w:rPr>
+          <w:rStyle w:val="CommentReference"/>
+        </w:rPr>
+        <w:commentReference w:id="6"/>
+      </w:r>
+      <w:r>
+        <w:t xml:space="preserve">and </w:t>
       </w:r>
       <w:r>
         <w:t>a debugging pre-</w:t>
@@ -2611,12 +2777,12 @@
           <w:lang w:eastAsia="en-US"/>
         </w:rPr>
         <w:sectPr>
-          <w:headerReference w:type="even" r:id="rId18"/>
-          <w:headerReference w:type="default" r:id="rId19"/>
-          <w:footerReference w:type="even" r:id="rId20"/>
-          <w:footerReference w:type="default" r:id="rId21"/>
-          <w:headerReference w:type="first" r:id="rId22"/>
-          <w:footerReference w:type="first" r:id="rId23"/>
+          <w:headerReference w:type="even" r:id="rId21"/>
+          <w:headerReference w:type="default" r:id="rId22"/>
+          <w:footerReference w:type="even" r:id="rId23"/>
+          <w:footerReference w:type="default" r:id="rId24"/>
+          <w:headerReference w:type="first" r:id="rId25"/>
+          <w:footerReference w:type="first" r:id="rId26"/>
           <w:type w:val="continuous"/>
           <w:pgSz w:w="11906" w:h="16838" w:code="9"/>
           <w:pgMar w:top="1134" w:right="1134" w:bottom="1701" w:left="2268" w:header="567" w:footer="567" w:gutter="0"/>
@@ -2685,7 +2851,7 @@
           <w:lang w:val="en-US"/>
         </w:rPr>
       </w:pPr>
-      <w:bookmarkStart w:id="0" w:name="_Toc68862901"/>
+      <w:bookmarkStart w:id="7" w:name="_Toc68862901"/>
       <w:r>
         <w:rPr>
           <w:lang w:val="en-US"/>
@@ -2693,7 +2859,7 @@
         <w:lastRenderedPageBreak/>
         <w:t>Introduction</w:t>
       </w:r>
-      <w:bookmarkEnd w:id="0"/>
+      <w:bookmarkEnd w:id="7"/>
     </w:p>
     <w:p>
       <w:pPr>
@@ -2716,14 +2882,14 @@
           <w:lang w:val="en-US"/>
         </w:rPr>
       </w:pPr>
-      <w:bookmarkStart w:id="1" w:name="_Toc68862902"/>
+      <w:bookmarkStart w:id="8" w:name="_Toc68862902"/>
       <w:r>
         <w:rPr>
           <w:lang w:val="en-US"/>
         </w:rPr>
         <w:t>Chapter Heading</w:t>
       </w:r>
-      <w:bookmarkEnd w:id="1"/>
+      <w:bookmarkEnd w:id="8"/>
     </w:p>
     <w:p>
       <w:pPr>
@@ -2746,16 +2912,16 @@
           <w:lang w:val="en-US"/>
         </w:rPr>
       </w:pPr>
-      <w:bookmarkStart w:id="2" w:name="_Toc201232214"/>
-      <w:bookmarkStart w:id="3" w:name="_Toc68862903"/>
+      <w:bookmarkStart w:id="9" w:name="_Toc201232214"/>
+      <w:bookmarkStart w:id="10" w:name="_Toc68862903"/>
       <w:r>
         <w:rPr>
           <w:lang w:val="en-US"/>
         </w:rPr>
         <w:t>Subheading</w:t>
       </w:r>
-      <w:bookmarkEnd w:id="2"/>
-      <w:bookmarkEnd w:id="3"/>
+      <w:bookmarkEnd w:id="9"/>
+      <w:bookmarkEnd w:id="10"/>
     </w:p>
     <w:p>
       <w:pPr>
@@ -2877,7 +3043,7 @@
                     <pic:cNvPicPr/>
                   </pic:nvPicPr>
                   <pic:blipFill>
-                    <a:blip r:embed="rId24"/>
+                    <a:blip r:embed="rId27"/>
                     <a:stretch>
                       <a:fillRect/>
                     </a:stretch>
@@ -2905,7 +3071,7 @@
           <w:lang w:val="en-US"/>
         </w:rPr>
       </w:pPr>
-      <w:bookmarkStart w:id="4" w:name="_Ref65673610"/>
+      <w:bookmarkStart w:id="11" w:name="_Ref65673610"/>
       <w:r>
         <w:rPr>
           <w:lang w:val="en-US"/>
@@ -2942,7 +3108,7 @@
         </w:rPr>
         <w:fldChar w:fldCharType="end"/>
       </w:r>
-      <w:bookmarkEnd w:id="4"/>
+      <w:bookmarkEnd w:id="11"/>
       <w:r>
         <w:rPr>
           <w:lang w:val="en-US"/>
@@ -3089,7 +3255,7 @@
                     <pic:cNvPicPr/>
                   </pic:nvPicPr>
                   <pic:blipFill>
-                    <a:blip r:embed="rId25"/>
+                    <a:blip r:embed="rId28"/>
                     <a:stretch>
                       <a:fillRect/>
                     </a:stretch>
@@ -3117,7 +3283,7 @@
           <w:lang w:val="en-US"/>
         </w:rPr>
       </w:pPr>
-      <w:bookmarkStart w:id="5" w:name="_Ref65673651"/>
+      <w:bookmarkStart w:id="12" w:name="_Ref65673651"/>
       <w:r>
         <w:rPr>
           <w:lang w:val="en-US"/>
@@ -3154,7 +3320,7 @@
         </w:rPr>
         <w:fldChar w:fldCharType="end"/>
       </w:r>
-      <w:bookmarkEnd w:id="5"/>
+      <w:bookmarkEnd w:id="12"/>
       <w:r>
         <w:rPr>
           <w:lang w:val="en-US"/>
@@ -3169,7 +3335,7 @@
           <w:lang w:val="en-US"/>
         </w:rPr>
       </w:pPr>
-      <w:bookmarkStart w:id="6" w:name="_Toc278793824"/>
+      <w:bookmarkStart w:id="13" w:name="_Toc278793824"/>
       <w:r>
         <w:rPr>
           <w:lang w:val="en-US"/>
@@ -3196,14 +3362,14 @@
           <w:lang w:val="en-US"/>
         </w:rPr>
       </w:pPr>
-      <w:bookmarkStart w:id="7" w:name="_Toc68862904"/>
+      <w:bookmarkStart w:id="14" w:name="_Toc68862904"/>
       <w:r>
         <w:rPr>
           <w:lang w:val="en-US"/>
         </w:rPr>
         <w:t>Subheading</w:t>
       </w:r>
-      <w:bookmarkEnd w:id="7"/>
+      <w:bookmarkEnd w:id="14"/>
     </w:p>
     <w:p>
       <w:pPr>
@@ -3226,8 +3392,8 @@
           <w:lang w:val="en-US"/>
         </w:rPr>
       </w:pPr>
-      <w:bookmarkStart w:id="8" w:name="_Toc68862905"/>
-      <w:bookmarkEnd w:id="6"/>
+      <w:bookmarkStart w:id="15" w:name="_Toc68862905"/>
+      <w:bookmarkEnd w:id="13"/>
       <w:r>
         <w:rPr>
           <w:lang w:val="en-US"/>
@@ -3246,7 +3412,7 @@
         </w:rPr>
         <w:t>tructure</w:t>
       </w:r>
-      <w:bookmarkEnd w:id="8"/>
+      <w:bookmarkEnd w:id="15"/>
     </w:p>
     <w:p>
       <w:pPr>
@@ -3255,14 +3421,14 @@
           <w:lang w:val="en-US"/>
         </w:rPr>
       </w:pPr>
-      <w:bookmarkStart w:id="9" w:name="_Toc68862906"/>
+      <w:bookmarkStart w:id="16" w:name="_Toc68862906"/>
       <w:r>
         <w:rPr>
           <w:lang w:val="en-US"/>
         </w:rPr>
         <w:t>Tables</w:t>
       </w:r>
-      <w:bookmarkEnd w:id="9"/>
+      <w:bookmarkEnd w:id="16"/>
     </w:p>
     <w:p>
       <w:pPr>
@@ -3425,7 +3591,7 @@
           <w:lang w:val="en-US"/>
         </w:rPr>
       </w:pPr>
-      <w:bookmarkStart w:id="10" w:name="_Ref64471840"/>
+      <w:bookmarkStart w:id="17" w:name="_Ref64471840"/>
       <w:r>
         <w:rPr>
           <w:lang w:val="en-US"/>
@@ -3462,7 +3628,7 @@
         </w:rPr>
         <w:fldChar w:fldCharType="end"/>
       </w:r>
-      <w:bookmarkEnd w:id="10"/>
+      <w:bookmarkEnd w:id="17"/>
       <w:r>
         <w:rPr>
           <w:lang w:val="en-US"/>
@@ -3606,8 +3772,16 @@
               <w:rPr>
                 <w:lang w:val="en-US"/>
               </w:rPr>
-              <w:t>420 ms</w:t>
+              <w:t xml:space="preserve">420 </w:t>
             </w:r>
+            <w:proofErr w:type="spellStart"/>
+            <w:r>
+              <w:rPr>
+                <w:lang w:val="en-US"/>
+              </w:rPr>
+              <w:t>ms</w:t>
+            </w:r>
+            <w:proofErr w:type="spellEnd"/>
           </w:p>
         </w:tc>
         <w:tc>
@@ -3632,8 +3806,16 @@
               <w:rPr>
                 <w:lang w:val="en-US"/>
               </w:rPr>
-              <w:t>700 ms</w:t>
+              <w:t xml:space="preserve">700 </w:t>
             </w:r>
+            <w:proofErr w:type="spellStart"/>
+            <w:r>
+              <w:rPr>
+                <w:lang w:val="en-US"/>
+              </w:rPr>
+              <w:t>ms</w:t>
+            </w:r>
+            <w:proofErr w:type="spellEnd"/>
           </w:p>
         </w:tc>
       </w:tr>
@@ -3673,8 +3855,16 @@
               <w:rPr>
                 <w:lang w:val="en-US"/>
               </w:rPr>
-              <w:t>175 ms</w:t>
+              <w:t xml:space="preserve">175 </w:t>
             </w:r>
+            <w:proofErr w:type="spellStart"/>
+            <w:r>
+              <w:rPr>
+                <w:lang w:val="en-US"/>
+              </w:rPr>
+              <w:t>ms</w:t>
+            </w:r>
+            <w:proofErr w:type="spellEnd"/>
           </w:p>
         </w:tc>
         <w:tc>
@@ -3693,8 +3883,16 @@
               <w:rPr>
                 <w:lang w:val="en-US"/>
               </w:rPr>
-              <w:t>548 ms</w:t>
+              <w:t xml:space="preserve">548 </w:t>
             </w:r>
+            <w:proofErr w:type="spellStart"/>
+            <w:r>
+              <w:rPr>
+                <w:lang w:val="en-US"/>
+              </w:rPr>
+              <w:t>ms</w:t>
+            </w:r>
+            <w:proofErr w:type="spellEnd"/>
           </w:p>
         </w:tc>
       </w:tr>
@@ -3740,8 +3938,16 @@
               <w:rPr>
                 <w:lang w:val="en-US"/>
               </w:rPr>
-              <w:t>080 ms</w:t>
+              <w:t xml:space="preserve">080 </w:t>
             </w:r>
+            <w:proofErr w:type="spellStart"/>
+            <w:r>
+              <w:rPr>
+                <w:lang w:val="en-US"/>
+              </w:rPr>
+              <w:t>ms</w:t>
+            </w:r>
+            <w:proofErr w:type="spellEnd"/>
           </w:p>
         </w:tc>
         <w:tc>
@@ -3766,8 +3972,16 @@
               <w:rPr>
                 <w:lang w:val="en-US"/>
               </w:rPr>
-              <w:t>300 ms</w:t>
+              <w:t xml:space="preserve">300 </w:t>
             </w:r>
+            <w:proofErr w:type="spellStart"/>
+            <w:r>
+              <w:rPr>
+                <w:lang w:val="en-US"/>
+              </w:rPr>
+              <w:t>ms</w:t>
+            </w:r>
+            <w:proofErr w:type="spellEnd"/>
           </w:p>
         </w:tc>
       </w:tr>
@@ -3893,7 +4107,7 @@
                     <pic:cNvPicPr/>
                   </pic:nvPicPr>
                   <pic:blipFill>
-                    <a:blip r:embed="rId26"/>
+                    <a:blip r:embed="rId29"/>
                     <a:stretch>
                       <a:fillRect/>
                     </a:stretch>
@@ -3921,7 +4135,7 @@
           <w:lang w:val="en-US"/>
         </w:rPr>
       </w:pPr>
-      <w:bookmarkStart w:id="11" w:name="_Ref65673676"/>
+      <w:bookmarkStart w:id="18" w:name="_Ref65673676"/>
       <w:r>
         <w:rPr>
           <w:lang w:val="en-US"/>
@@ -3958,7 +4172,7 @@
         </w:rPr>
         <w:fldChar w:fldCharType="end"/>
       </w:r>
-      <w:bookmarkEnd w:id="11"/>
+      <w:bookmarkEnd w:id="18"/>
       <w:r>
         <w:rPr>
           <w:lang w:val="en-US"/>
@@ -3987,7 +4201,7 @@
           <w:lang w:val="en-US"/>
         </w:rPr>
       </w:pPr>
-      <w:bookmarkStart w:id="12" w:name="_Toc68862907"/>
+      <w:bookmarkStart w:id="19" w:name="_Toc68862907"/>
       <w:r>
         <w:rPr>
           <w:lang w:val="en-US"/>
@@ -4001,7 +4215,7 @@
         </w:rPr>
         <w:t>ables in Word</w:t>
       </w:r>
-      <w:bookmarkEnd w:id="12"/>
+      <w:bookmarkEnd w:id="19"/>
     </w:p>
     <w:p>
       <w:pPr>
@@ -4200,7 +4414,7 @@
                     <pic:cNvPicPr/>
                   </pic:nvPicPr>
                   <pic:blipFill>
-                    <a:blip r:embed="rId27"/>
+                    <a:blip r:embed="rId30"/>
                     <a:stretch>
                       <a:fillRect/>
                     </a:stretch>
@@ -4228,7 +4442,7 @@
           <w:lang w:val="en-US"/>
         </w:rPr>
       </w:pPr>
-      <w:bookmarkStart w:id="13" w:name="_Ref65673713"/>
+      <w:bookmarkStart w:id="20" w:name="_Ref65673713"/>
       <w:r>
         <w:rPr>
           <w:lang w:val="en-US"/>
@@ -4265,7 +4479,7 @@
         </w:rPr>
         <w:fldChar w:fldCharType="end"/>
       </w:r>
-      <w:bookmarkEnd w:id="13"/>
+      <w:bookmarkEnd w:id="20"/>
       <w:r>
         <w:rPr>
           <w:lang w:val="en-US"/>
@@ -4294,7 +4508,7 @@
           <w:lang w:val="en-US"/>
         </w:rPr>
       </w:pPr>
-      <w:bookmarkStart w:id="14" w:name="_Toc68862908"/>
+      <w:bookmarkStart w:id="21" w:name="_Toc68862908"/>
       <w:r>
         <w:rPr>
           <w:lang w:val="en-US"/>
@@ -4313,7 +4527,7 @@
         </w:rPr>
         <w:t>ubheading</w:t>
       </w:r>
-      <w:bookmarkEnd w:id="14"/>
+      <w:bookmarkEnd w:id="21"/>
     </w:p>
     <w:p>
       <w:pPr>
@@ -4336,14 +4550,14 @@
           <w:lang w:val="en-US"/>
         </w:rPr>
       </w:pPr>
-      <w:bookmarkStart w:id="15" w:name="_Toc68862909"/>
+      <w:bookmarkStart w:id="22" w:name="_Toc68862909"/>
       <w:r>
         <w:rPr>
           <w:lang w:val="en-US"/>
         </w:rPr>
         <w:t>Quotes</w:t>
       </w:r>
-      <w:bookmarkEnd w:id="15"/>
+      <w:bookmarkEnd w:id="22"/>
     </w:p>
     <w:p>
       <w:pPr>
@@ -4487,14 +4701,14 @@
           <w:lang w:val="en-US"/>
         </w:rPr>
       </w:pPr>
-      <w:bookmarkStart w:id="16" w:name="_Toc68862910"/>
+      <w:bookmarkStart w:id="23" w:name="_Toc68862910"/>
       <w:r>
         <w:rPr>
           <w:lang w:val="en-US"/>
         </w:rPr>
         <w:t>Lists</w:t>
       </w:r>
-      <w:bookmarkEnd w:id="16"/>
+      <w:bookmarkEnd w:id="23"/>
     </w:p>
     <w:p>
       <w:pPr>
@@ -4662,14 +4876,14 @@
           <w:lang w:val="en-US"/>
         </w:rPr>
       </w:pPr>
-      <w:bookmarkStart w:id="17" w:name="_Toc68862911"/>
+      <w:bookmarkStart w:id="24" w:name="_Toc68862911"/>
       <w:r>
         <w:rPr>
           <w:lang w:val="en-US"/>
         </w:rPr>
         <w:t>Listings</w:t>
       </w:r>
-      <w:bookmarkEnd w:id="17"/>
+      <w:bookmarkEnd w:id="24"/>
     </w:p>
     <w:p>
       <w:pPr>
@@ -4678,7 +4892,7 @@
           <w:lang w:val="en-US"/>
         </w:rPr>
       </w:pPr>
-      <w:bookmarkStart w:id="18" w:name="_Toc64393357"/>
+      <w:bookmarkStart w:id="25" w:name="_Toc64393357"/>
       <w:r>
         <w:rPr>
           <w:lang w:val="en-US"/>
@@ -4725,7 +4939,21 @@
         <w:rPr>
           <w:lang w:val="en-US"/>
         </w:rPr>
-        <w:t xml:space="preserve"> style to mark code lines, and create indentations with the Tab key. The caption should follow the </w:t>
+        <w:t xml:space="preserve"> style to mark code </w:t>
+      </w:r>
+      <w:proofErr w:type="gramStart"/>
+      <w:r>
+        <w:rPr>
+          <w:lang w:val="en-US"/>
+        </w:rPr>
+        <w:t>lines, and</w:t>
+      </w:r>
+      <w:proofErr w:type="gramEnd"/>
+      <w:r>
+        <w:rPr>
+          <w:lang w:val="en-US"/>
+        </w:rPr>
+        <w:t xml:space="preserve"> create indentations with the Tab key. The caption should follow the </w:t>
       </w:r>
       <w:r>
         <w:rPr>
@@ -4758,7 +4986,15 @@
       </w:pPr>
       <w:r>
         <w:lastRenderedPageBreak/>
-        <w:t>def inventory():</w:t>
+        <w:t xml:space="preserve">def </w:t>
+      </w:r>
+      <w:proofErr w:type="gramStart"/>
+      <w:r>
+        <w:t>inventory(</w:t>
+      </w:r>
+      <w:proofErr w:type="gramEnd"/>
+      <w:r>
+        <w:t>):</w:t>
       </w:r>
     </w:p>
     <w:p>
@@ -4767,7 +5003,17 @@
       </w:pPr>
       <w:r>
         <w:tab/>
-        <w:t>cur = db.cursor()</w:t>
+        <w:t xml:space="preserve">cur = </w:t>
+      </w:r>
+      <w:proofErr w:type="spellStart"/>
+      <w:proofErr w:type="gramStart"/>
+      <w:r>
+        <w:t>db.cursor</w:t>
+      </w:r>
+      <w:proofErr w:type="spellEnd"/>
+      <w:proofErr w:type="gramEnd"/>
+      <w:r>
+        <w:t>()</w:t>
       </w:r>
     </w:p>
     <w:p>
@@ -4776,7 +5022,14 @@
       </w:pPr>
       <w:r>
         <w:tab/>
-        <w:t>sql = "SELECT Description FROM OBJECT WHERE Location='PLAYER'"</w:t>
+      </w:r>
+      <w:proofErr w:type="spellStart"/>
+      <w:r>
+        <w:t>sql</w:t>
+      </w:r>
+      <w:proofErr w:type="spellEnd"/>
+      <w:r>
+        <w:t xml:space="preserve"> = "SELECT Description FROM OBJECT WHERE Location='PLAYER'"</w:t>
       </w:r>
     </w:p>
     <w:p>
@@ -4785,7 +5038,24 @@
       </w:pPr>
       <w:r>
         <w:tab/>
-        <w:t>cur.execute(sql)</w:t>
+      </w:r>
+      <w:proofErr w:type="spellStart"/>
+      <w:proofErr w:type="gramStart"/>
+      <w:r>
+        <w:t>cur.execute</w:t>
+      </w:r>
+      <w:proofErr w:type="spellEnd"/>
+      <w:proofErr w:type="gramEnd"/>
+      <w:r>
+        <w:t>(</w:t>
+      </w:r>
+      <w:proofErr w:type="spellStart"/>
+      <w:r>
+        <w:t>sql</w:t>
+      </w:r>
+      <w:proofErr w:type="spellEnd"/>
+      <w:r>
+        <w:t>)</w:t>
       </w:r>
     </w:p>
     <w:p>
@@ -4794,7 +5064,17 @@
       </w:pPr>
       <w:r>
         <w:tab/>
-        <w:t>if cur.rowcount&gt;=1:</w:t>
+        <w:t xml:space="preserve">if </w:t>
+      </w:r>
+      <w:proofErr w:type="spellStart"/>
+      <w:proofErr w:type="gramStart"/>
+      <w:r>
+        <w:t>cur.rowcount</w:t>
+      </w:r>
+      <w:proofErr w:type="spellEnd"/>
+      <w:proofErr w:type="gramEnd"/>
+      <w:r>
+        <w:t>&gt;=1:</w:t>
       </w:r>
     </w:p>
     <w:p>
@@ -4806,7 +5086,14 @@
       </w:r>
       <w:r>
         <w:tab/>
-        <w:t>print("You carry the following items:")</w:t>
+      </w:r>
+      <w:proofErr w:type="gramStart"/>
+      <w:r>
+        <w:t>print(</w:t>
+      </w:r>
+      <w:proofErr w:type="gramEnd"/>
+      <w:r>
+        <w:t>"You carry the following items:")</w:t>
       </w:r>
     </w:p>
     <w:p>
@@ -4818,7 +5105,17 @@
       </w:r>
       <w:r>
         <w:tab/>
-        <w:t>for row in cur.fetchall() :</w:t>
+        <w:t xml:space="preserve">for row in </w:t>
+      </w:r>
+      <w:proofErr w:type="spellStart"/>
+      <w:proofErr w:type="gramStart"/>
+      <w:r>
+        <w:t>cur.fetchall</w:t>
+      </w:r>
+      <w:proofErr w:type="spellEnd"/>
+      <w:proofErr w:type="gramEnd"/>
+      <w:r>
+        <w:t>() :</w:t>
       </w:r>
     </w:p>
     <w:p>
@@ -4833,7 +5130,15 @@
       </w:r>
       <w:r>
         <w:tab/>
-        <w:t>print (" - " + row[0])</w:t>
+        <w:t xml:space="preserve">print (" - " + </w:t>
+      </w:r>
+      <w:proofErr w:type="gramStart"/>
+      <w:r>
+        <w:t>row[</w:t>
+      </w:r>
+      <w:proofErr w:type="gramEnd"/>
+      <w:r>
+        <w:t>0])</w:t>
       </w:r>
     </w:p>
     <w:p>
@@ -4854,7 +5159,14 @@
       </w:r>
       <w:r>
         <w:tab/>
-        <w:t>print("You don't carry anything.")</w:t>
+      </w:r>
+      <w:proofErr w:type="gramStart"/>
+      <w:r>
+        <w:t>print(</w:t>
+      </w:r>
+      <w:proofErr w:type="gramEnd"/>
+      <w:r>
+        <w:t>"You don't carry anything.")</w:t>
       </w:r>
     </w:p>
     <w:p>
@@ -4881,15 +5193,15 @@
           <w:lang w:val="en-US"/>
         </w:rPr>
       </w:pPr>
-      <w:bookmarkStart w:id="19" w:name="_Toc68862912"/>
-      <w:bookmarkEnd w:id="18"/>
+      <w:bookmarkStart w:id="26" w:name="_Toc68862912"/>
+      <w:bookmarkEnd w:id="25"/>
       <w:r>
         <w:rPr>
           <w:lang w:val="en-US"/>
         </w:rPr>
         <w:t>Formulas</w:t>
       </w:r>
-      <w:bookmarkEnd w:id="19"/>
+      <w:bookmarkEnd w:id="26"/>
     </w:p>
     <w:p>
       <w:pPr>
@@ -5132,7 +5444,7 @@
           <w:lang w:val="en-US"/>
         </w:rPr>
       </w:pPr>
-      <w:bookmarkStart w:id="20" w:name="_Toc68862913"/>
+      <w:bookmarkStart w:id="27" w:name="_Toc68862913"/>
       <w:r>
         <w:rPr>
           <w:lang w:val="en-US"/>
@@ -5145,7 +5457,7 @@
         </w:rPr>
         <w:t>ext</w:t>
       </w:r>
-      <w:bookmarkEnd w:id="20"/>
+      <w:bookmarkEnd w:id="27"/>
     </w:p>
     <w:p>
       <w:pPr>
@@ -5278,7 +5590,7 @@
           <w:lang w:val="en-US"/>
         </w:rPr>
       </w:pPr>
-      <w:bookmarkStart w:id="21" w:name="_Toc68862914"/>
+      <w:bookmarkStart w:id="28" w:name="_Toc68862914"/>
       <w:r>
         <w:rPr>
           <w:lang w:val="en-US"/>
@@ -5315,7 +5627,7 @@
         </w:rPr>
         <w:t>s</w:t>
       </w:r>
-      <w:bookmarkEnd w:id="21"/>
+      <w:bookmarkEnd w:id="28"/>
     </w:p>
     <w:p>
       <w:pPr>
@@ -5504,7 +5816,7 @@
                     <pic:cNvPicPr/>
                   </pic:nvPicPr>
                   <pic:blipFill>
-                    <a:blip r:embed="rId28"/>
+                    <a:blip r:embed="rId31"/>
                     <a:stretch>
                       <a:fillRect/>
                     </a:stretch>
@@ -5532,7 +5844,7 @@
           <w:lang w:val="en-US"/>
         </w:rPr>
       </w:pPr>
-      <w:bookmarkStart w:id="22" w:name="_Ref65673748"/>
+      <w:bookmarkStart w:id="29" w:name="_Ref65673748"/>
       <w:r>
         <w:rPr>
           <w:lang w:val="en-US"/>
@@ -5569,7 +5881,7 @@
         </w:rPr>
         <w:fldChar w:fldCharType="end"/>
       </w:r>
-      <w:bookmarkEnd w:id="22"/>
+      <w:bookmarkEnd w:id="29"/>
       <w:r>
         <w:rPr>
           <w:lang w:val="en-US"/>
@@ -5598,7 +5910,7 @@
           <w:lang w:val="en-US"/>
         </w:rPr>
       </w:pPr>
-      <w:bookmarkStart w:id="23" w:name="_Toc68862915"/>
+      <w:bookmarkStart w:id="30" w:name="_Toc68862915"/>
       <w:r>
         <w:rPr>
           <w:lang w:val="en-US"/>
@@ -5611,7 +5923,7 @@
         </w:rPr>
         <w:t>ables</w:t>
       </w:r>
-      <w:bookmarkEnd w:id="23"/>
+      <w:bookmarkEnd w:id="30"/>
     </w:p>
     <w:p>
       <w:pPr>
@@ -5713,8 +6025,8 @@
           <w:lang w:val="en-US"/>
         </w:rPr>
       </w:pPr>
-      <w:bookmarkStart w:id="24" w:name="_Toc68862916"/>
-      <w:bookmarkStart w:id="25" w:name="_Toc278793827"/>
+      <w:bookmarkStart w:id="31" w:name="_Toc68862916"/>
+      <w:bookmarkStart w:id="32" w:name="_Toc278793827"/>
       <w:r>
         <w:rPr>
           <w:lang w:val="en-US"/>
@@ -5734,7 +6046,7 @@
         </w:rPr>
         <w:t>ccessibility</w:t>
       </w:r>
-      <w:bookmarkEnd w:id="24"/>
+      <w:bookmarkEnd w:id="31"/>
     </w:p>
     <w:p>
       <w:pPr>
@@ -5743,7 +6055,7 @@
           <w:lang w:val="en-US"/>
         </w:rPr>
       </w:pPr>
-      <w:bookmarkStart w:id="26" w:name="_Toc68862917"/>
+      <w:bookmarkStart w:id="33" w:name="_Toc68862917"/>
       <w:r>
         <w:rPr>
           <w:lang w:val="en-US"/>
@@ -5756,7 +6068,7 @@
         </w:rPr>
         <w:t>roperties</w:t>
       </w:r>
-      <w:bookmarkEnd w:id="26"/>
+      <w:bookmarkEnd w:id="33"/>
     </w:p>
     <w:p>
       <w:pPr>
@@ -5769,7 +6081,21 @@
         <w:rPr>
           <w:lang w:val="en-US"/>
         </w:rPr>
-        <w:t xml:space="preserve">Once the content of your thesis is in order, finalise the document by specifying its properties. It is </w:t>
+        <w:t xml:space="preserve">Once the content of your thesis is in order, </w:t>
+      </w:r>
+      <w:proofErr w:type="spellStart"/>
+      <w:r>
+        <w:rPr>
+          <w:lang w:val="en-US"/>
+        </w:rPr>
+        <w:t>finalise</w:t>
+      </w:r>
+      <w:proofErr w:type="spellEnd"/>
+      <w:r>
+        <w:rPr>
+          <w:lang w:val="en-US"/>
+        </w:rPr>
+        <w:t xml:space="preserve"> the document by specifying its properties. It is </w:t>
       </w:r>
       <w:r>
         <w:rPr>
@@ -5896,7 +6222,7 @@
                     <pic:cNvPicPr/>
                   </pic:nvPicPr>
                   <pic:blipFill>
-                    <a:blip r:embed="rId29"/>
+                    <a:blip r:embed="rId32"/>
                     <a:stretch>
                       <a:fillRect/>
                     </a:stretch>
@@ -5924,7 +6250,7 @@
           <w:lang w:val="en-US"/>
         </w:rPr>
       </w:pPr>
-      <w:bookmarkStart w:id="27" w:name="_Ref65673784"/>
+      <w:bookmarkStart w:id="34" w:name="_Ref65673784"/>
       <w:r>
         <w:rPr>
           <w:lang w:val="en-US"/>
@@ -5961,7 +6287,7 @@
         </w:rPr>
         <w:fldChar w:fldCharType="end"/>
       </w:r>
-      <w:bookmarkEnd w:id="27"/>
+      <w:bookmarkEnd w:id="34"/>
       <w:r>
         <w:rPr>
           <w:lang w:val="en-US"/>
@@ -5976,7 +6302,7 @@
           <w:lang w:val="en-US"/>
         </w:rPr>
       </w:pPr>
-      <w:bookmarkStart w:id="28" w:name="_Toc68862918"/>
+      <w:bookmarkStart w:id="35" w:name="_Toc68862918"/>
       <w:r>
         <w:rPr>
           <w:lang w:val="en-US"/>
@@ -5989,7 +6315,7 @@
         </w:rPr>
         <w:t>hesis</w:t>
       </w:r>
-      <w:bookmarkEnd w:id="28"/>
+      <w:bookmarkEnd w:id="35"/>
     </w:p>
     <w:p>
       <w:pPr>
@@ -6159,6 +6485,7 @@
           <w:lang w:val="en-US"/>
         </w:rPr>
       </w:pPr>
+      <w:proofErr w:type="gramStart"/>
       <w:r>
         <w:rPr>
           <w:lang w:val="en-US"/>
@@ -6175,7 +6502,14 @@
         <w:rPr>
           <w:lang w:val="en-US"/>
         </w:rPr>
-        <w:t>Check Accessibility</w:t>
+        <w:t>Check</w:t>
+      </w:r>
+      <w:proofErr w:type="gramEnd"/>
+      <w:r>
+        <w:rPr>
+          <w:lang w:val="en-US"/>
+        </w:rPr>
+        <w:t xml:space="preserve"> Accessibility</w:t>
       </w:r>
       <w:r>
         <w:rPr>
@@ -6220,7 +6554,7 @@
                     <pic:cNvPicPr/>
                   </pic:nvPicPr>
                   <pic:blipFill>
-                    <a:blip r:embed="rId30"/>
+                    <a:blip r:embed="rId33"/>
                     <a:stretch>
                       <a:fillRect/>
                     </a:stretch>
@@ -6248,7 +6582,7 @@
           <w:lang w:val="en-US"/>
         </w:rPr>
       </w:pPr>
-      <w:bookmarkStart w:id="29" w:name="_Ref65673809"/>
+      <w:bookmarkStart w:id="36" w:name="_Ref65673809"/>
       <w:r>
         <w:rPr>
           <w:lang w:val="en-US"/>
@@ -6285,7 +6619,7 @@
         </w:rPr>
         <w:fldChar w:fldCharType="end"/>
       </w:r>
-      <w:bookmarkEnd w:id="29"/>
+      <w:bookmarkEnd w:id="36"/>
       <w:r>
         <w:rPr>
           <w:lang w:val="en-US"/>
@@ -6374,7 +6708,7 @@
           <w:lang w:val="en-US"/>
         </w:rPr>
       </w:pPr>
-      <w:bookmarkStart w:id="30" w:name="_Toc68862919"/>
+      <w:bookmarkStart w:id="37" w:name="_Toc68862919"/>
       <w:r>
         <w:rPr>
           <w:lang w:val="en-US"/>
@@ -6405,7 +6739,7 @@
         </w:rPr>
         <w:t>ccessible PDF</w:t>
       </w:r>
-      <w:bookmarkEnd w:id="30"/>
+      <w:bookmarkEnd w:id="37"/>
     </w:p>
     <w:p>
       <w:pPr>
@@ -6666,7 +7000,7 @@
                     <pic:cNvPicPr/>
                   </pic:nvPicPr>
                   <pic:blipFill>
-                    <a:blip r:embed="rId31"/>
+                    <a:blip r:embed="rId34"/>
                     <a:stretch>
                       <a:fillRect/>
                     </a:stretch>
@@ -6694,7 +7028,7 @@
           <w:lang w:val="en-US"/>
         </w:rPr>
       </w:pPr>
-      <w:bookmarkStart w:id="31" w:name="_Ref65673847"/>
+      <w:bookmarkStart w:id="38" w:name="_Ref65673847"/>
       <w:r>
         <w:rPr>
           <w:lang w:val="en-US"/>
@@ -6731,7 +7065,7 @@
         </w:rPr>
         <w:fldChar w:fldCharType="end"/>
       </w:r>
-      <w:bookmarkEnd w:id="31"/>
+      <w:bookmarkEnd w:id="38"/>
       <w:r>
         <w:rPr>
           <w:lang w:val="en-US"/>
@@ -6746,7 +7080,7 @@
           <w:lang w:val="en-US"/>
         </w:rPr>
         <w:sectPr>
-          <w:headerReference w:type="default" r:id="rId32"/>
+          <w:headerReference w:type="default" r:id="rId35"/>
           <w:pgSz w:w="11906" w:h="16838"/>
           <w:pgMar w:top="1418" w:right="1134" w:bottom="1701" w:left="2268" w:header="567" w:footer="567" w:gutter="0"/>
           <w:pgNumType w:start="1"/>
@@ -6804,8 +7138,8 @@
           <w:lang w:val="en-US"/>
         </w:rPr>
       </w:pPr>
-      <w:bookmarkStart w:id="32" w:name="_Toc68862920"/>
-      <w:bookmarkEnd w:id="25"/>
+      <w:bookmarkStart w:id="39" w:name="_Toc68862920"/>
+      <w:bookmarkEnd w:id="32"/>
       <w:r>
         <w:rPr>
           <w:lang w:val="en-US"/>
@@ -6813,7 +7147,7 @@
         <w:lastRenderedPageBreak/>
         <w:t>References</w:t>
       </w:r>
-      <w:bookmarkEnd w:id="32"/>
+      <w:bookmarkEnd w:id="39"/>
     </w:p>
     <w:p>
       <w:pPr>
@@ -7008,7 +7342,21 @@
         <w:rPr>
           <w:lang w:val="en-US"/>
         </w:rPr>
-        <w:t xml:space="preserve"> A guide to citation. London: London Publishings.</w:t>
+        <w:t xml:space="preserve"> A guide to citation. London: London </w:t>
+      </w:r>
+      <w:proofErr w:type="spellStart"/>
+      <w:r>
+        <w:rPr>
+          <w:lang w:val="en-US"/>
+        </w:rPr>
+        <w:t>Publishings</w:t>
+      </w:r>
+      <w:proofErr w:type="spellEnd"/>
+      <w:r>
+        <w:rPr>
+          <w:lang w:val="en-US"/>
+        </w:rPr>
+        <w:t>.</w:t>
       </w:r>
     </w:p>
     <w:p>
@@ -7119,8 +7467,16 @@
         <w:rPr>
           <w:lang w:val="en-US"/>
         </w:rPr>
-        <w:t>London: London Publishings</w:t>
-      </w:r>
+        <w:t xml:space="preserve">London: London </w:t>
+      </w:r>
+      <w:proofErr w:type="spellStart"/>
+      <w:r>
+        <w:rPr>
+          <w:lang w:val="en-US"/>
+        </w:rPr>
+        <w:t>Publishings</w:t>
+      </w:r>
+      <w:proofErr w:type="spellEnd"/>
       <w:r>
         <w:rPr>
           <w:lang w:val="en-US"/>
@@ -7670,7 +8026,7 @@
                     <pic:cNvPicPr/>
                   </pic:nvPicPr>
                   <pic:blipFill>
-                    <a:blip r:embed="rId33"/>
+                    <a:blip r:embed="rId36"/>
                     <a:stretch>
                       <a:fillRect/>
                     </a:stretch>
@@ -7817,7 +8173,7 @@
                     </pic:cNvPicPr>
                   </pic:nvPicPr>
                   <pic:blipFill>
-                    <a:blip r:embed="rId34">
+                    <a:blip r:embed="rId37">
                       <a:extLst>
                         <a:ext uri="{28A0092B-C50C-407E-A947-70E740481C1C}">
                           <a14:useLocalDpi xmlns:a14="http://schemas.microsoft.com/office/drawing/2010/main" val="0"/>
@@ -7910,7 +8266,7 @@
                     </pic:cNvPicPr>
                   </pic:nvPicPr>
                   <pic:blipFill>
-                    <a:blip r:embed="rId35">
+                    <a:blip r:embed="rId38">
                       <a:extLst>
                         <a:ext uri="{28A0092B-C50C-407E-A947-70E740481C1C}">
                           <a14:useLocalDpi xmlns:a14="http://schemas.microsoft.com/office/drawing/2010/main" val="0"/>
@@ -7999,7 +8355,7 @@
           <w:lang w:val="en-US"/>
         </w:rPr>
         <w:sectPr>
-          <w:headerReference w:type="default" r:id="rId36"/>
+          <w:headerReference w:type="default" r:id="rId39"/>
           <w:pgSz w:w="11906" w:h="16838" w:code="9"/>
           <w:pgMar w:top="1134" w:right="1134" w:bottom="1701" w:left="2268" w:header="567" w:footer="567" w:gutter="0"/>
           <w:pgNumType w:start="1"/>
@@ -8040,11 +8396,19 @@
         <w:rPr>
           <w:lang w:val="en-US"/>
         </w:rPr>
-        <w:t>Content of the appendix is placed here</w:t>
-      </w:r>
+        <w:t xml:space="preserve">Content of the appendix is placed </w:t>
+      </w:r>
+      <w:proofErr w:type="gramStart"/>
+      <w:r>
+        <w:rPr>
+          <w:lang w:val="en-US"/>
+        </w:rPr>
+        <w:t>here</w:t>
+      </w:r>
+      <w:proofErr w:type="gramEnd"/>
     </w:p>
     <w:sectPr>
-      <w:headerReference w:type="default" r:id="rId37"/>
+      <w:headerReference w:type="default" r:id="rId40"/>
       <w:pgSz w:w="11906" w:h="16838" w:code="9"/>
       <w:pgMar w:top="1134" w:right="1134" w:bottom="1701" w:left="2268" w:header="567" w:footer="567" w:gutter="0"/>
       <w:pgNumType w:start="1"/>
@@ -8055,8 +8419,156 @@
 </w:document>
 </file>
 
+<file path=word/comments.xml><?xml version="1.0" encoding="utf-8"?>
+<w:comments xmlns:wpc="http://schemas.microsoft.com/office/word/2010/wordprocessingCanvas" xmlns:cx="http://schemas.microsoft.com/office/drawing/2014/chartex" xmlns:cx1="http://schemas.microsoft.com/office/drawing/2015/9/8/chartex" xmlns:cx2="http://schemas.microsoft.com/office/drawing/2015/10/21/chartex" xmlns:cx3="http://schemas.microsoft.com/office/drawing/2016/5/9/chartex" xmlns:cx4="http://schemas.microsoft.com/office/drawing/2016/5/10/chartex" xmlns:cx5="http://schemas.microsoft.com/office/drawing/2016/5/11/chartex" xmlns:cx6="http://schemas.microsoft.com/office/drawing/2016/5/12/chartex" xmlns:cx7="http://schemas.microsoft.com/office/drawing/2016/5/13/chartex" xmlns:cx8="http://schemas.microsoft.com/office/drawing/2016/5/14/chartex" xmlns:mc="http://schemas.openxmlformats.org/markup-compatibility/2006" xmlns:aink="http://schemas.microsoft.com/office/drawing/2016/ink" xmlns:am3d="http://schemas.microsoft.com/office/drawing/2017/model3d" xmlns:o="urn:schemas-microsoft-com:office:office" xmlns:oel="http://schemas.microsoft.com/office/2019/extlst" xmlns:r="http://schemas.openxmlformats.org/officeDocument/2006/relationships" xmlns:m="http://schemas.openxmlformats.org/officeDocument/2006/math" xmlns:v="urn:schemas-microsoft-com:vml" xmlns:wp14="http://schemas.microsoft.com/office/word/2010/wordprocessingDrawing" xmlns:wp="http://schemas.openxmlformats.org/drawingml/2006/wordprocessingDrawing" xmlns:w10="urn:schemas-microsoft-com:office:word" xmlns:w="http://schemas.openxmlformats.org/wordprocessingml/2006/main" xmlns:w14="http://schemas.microsoft.com/office/word/2010/wordml" xmlns:w15="http://schemas.microsoft.com/office/word/2012/wordml" xmlns:w16cex="http://schemas.microsoft.com/office/word/2018/wordml/cex" xmlns:w16cid="http://schemas.microsoft.com/office/word/2016/wordml/cid" xmlns:w16="http://schemas.microsoft.com/office/word/2018/wordml" xmlns:w16sdtdh="http://schemas.microsoft.com/office/word/2020/wordml/sdtdatahash" xmlns:w16se="http://schemas.microsoft.com/office/word/2015/wordml/symex" xmlns:wpg="http://schemas.microsoft.com/office/word/2010/wordprocessingGroup" xmlns:wpi="http://schemas.microsoft.com/office/word/2010/wordprocessingInk" xmlns:wne="http://schemas.microsoft.com/office/word/2006/wordml" xmlns:wps="http://schemas.microsoft.com/office/word/2010/wordprocessingShape" mc:Ignorable="w14 w15 w16se w16cid w16 w16cex w16sdtdh wp14">
+  <w:comment w:id="0" w:author="Author" w:initials="A">
+    <w:p>
+      <w:pPr>
+        <w:pStyle w:val="CommentText"/>
+        <w:jc w:val="left"/>
+      </w:pPr>
+      <w:r>
+        <w:rPr>
+          <w:rStyle w:val="CommentReference"/>
+        </w:rPr>
+        <w:annotationRef/>
+      </w:r>
+      <w:r>
+        <w:t>Shorter sentences</w:t>
+      </w:r>
+    </w:p>
+  </w:comment>
+  <w:comment w:id="1" w:author="Author" w:initials="A">
+    <w:p>
+      <w:pPr>
+        <w:pStyle w:val="CommentText"/>
+        <w:jc w:val="left"/>
+      </w:pPr>
+      <w:r>
+        <w:rPr>
+          <w:rStyle w:val="CommentReference"/>
+        </w:rPr>
+        <w:annotationRef/>
+      </w:r>
+      <w:r>
+        <w:t>An analog octaver</w:t>
+      </w:r>
+    </w:p>
+  </w:comment>
+  <w:comment w:id="2" w:author="Author" w:initials="A">
+    <w:p>
+      <w:pPr>
+        <w:pStyle w:val="CommentText"/>
+        <w:jc w:val="left"/>
+      </w:pPr>
+      <w:r>
+        <w:rPr>
+          <w:rStyle w:val="CommentReference"/>
+        </w:rPr>
+        <w:annotationRef/>
+      </w:r>
+      <w:r>
+        <w:t>In-house</w:t>
+      </w:r>
+    </w:p>
+  </w:comment>
+  <w:comment w:id="3" w:author="Author" w:initials="A">
+    <w:p>
+      <w:pPr>
+        <w:pStyle w:val="CommentText"/>
+        <w:jc w:val="left"/>
+      </w:pPr>
+      <w:r>
+        <w:rPr>
+          <w:rStyle w:val="CommentReference"/>
+        </w:rPr>
+        <w:annotationRef/>
+      </w:r>
+      <w:r>
+        <w:t>An eval</w:t>
+      </w:r>
+    </w:p>
+  </w:comment>
+  <w:comment w:id="4" w:author="Author" w:initials="A">
+    <w:p>
+      <w:pPr>
+        <w:pStyle w:val="CommentText"/>
+        <w:jc w:val="left"/>
+      </w:pPr>
+      <w:r>
+        <w:rPr>
+          <w:rStyle w:val="CommentReference"/>
+        </w:rPr>
+        <w:annotationRef/>
+      </w:r>
+      <w:r>
+        <w:t>And types/ cases</w:t>
+      </w:r>
+    </w:p>
+  </w:comment>
+  <w:comment w:id="5" w:author="Author" w:initials="A">
+    <w:p>
+      <w:pPr>
+        <w:pStyle w:val="CommentText"/>
+        <w:jc w:val="left"/>
+      </w:pPr>
+      <w:r>
+        <w:rPr>
+          <w:rStyle w:val="CommentReference"/>
+        </w:rPr>
+        <w:annotationRef/>
+      </w:r>
+      <w:r>
+        <w:t>No brands</w:t>
+      </w:r>
+    </w:p>
+  </w:comment>
+  <w:comment w:id="6" w:author="Author" w:initials="A">
+    <w:p>
+      <w:pPr>
+        <w:pStyle w:val="CommentText"/>
+        <w:jc w:val="left"/>
+      </w:pPr>
+      <w:r>
+        <w:rPr>
+          <w:rStyle w:val="CommentReference"/>
+        </w:rPr>
+        <w:annotationRef/>
+      </w:r>
+      <w:r>
+        <w:t>Sentence ;lenghth</w:t>
+      </w:r>
+    </w:p>
+  </w:comment>
+</w:comments>
+</file>
+
+<file path=word/commentsExtended.xml><?xml version="1.0" encoding="utf-8"?>
+<w15:commentsEx xmlns:wpc="http://schemas.microsoft.com/office/word/2010/wordprocessingCanvas" xmlns:cx="http://schemas.microsoft.com/office/drawing/2014/chartex" xmlns:cx1="http://schemas.microsoft.com/office/drawing/2015/9/8/chartex" xmlns:cx2="http://schemas.microsoft.com/office/drawing/2015/10/21/chartex" xmlns:cx3="http://schemas.microsoft.com/office/drawing/2016/5/9/chartex" xmlns:cx4="http://schemas.microsoft.com/office/drawing/2016/5/10/chartex" xmlns:cx5="http://schemas.microsoft.com/office/drawing/2016/5/11/chartex" xmlns:cx6="http://schemas.microsoft.com/office/drawing/2016/5/12/chartex" xmlns:cx7="http://schemas.microsoft.com/office/drawing/2016/5/13/chartex" xmlns:cx8="http://schemas.microsoft.com/office/drawing/2016/5/14/chartex" xmlns:mc="http://schemas.openxmlformats.org/markup-compatibility/2006" xmlns:aink="http://schemas.microsoft.com/office/drawing/2016/ink" xmlns:am3d="http://schemas.microsoft.com/office/drawing/2017/model3d" xmlns:o="urn:schemas-microsoft-com:office:office" xmlns:oel="http://schemas.microsoft.com/office/2019/extlst" xmlns:r="http://schemas.openxmlformats.org/officeDocument/2006/relationships" xmlns:m="http://schemas.openxmlformats.org/officeDocument/2006/math" xmlns:v="urn:schemas-microsoft-com:vml" xmlns:wp14="http://schemas.microsoft.com/office/word/2010/wordprocessingDrawing" xmlns:wp="http://schemas.openxmlformats.org/drawingml/2006/wordprocessingDrawing" xmlns:w10="urn:schemas-microsoft-com:office:word" xmlns:w="http://schemas.openxmlformats.org/wordprocessingml/2006/main" xmlns:w14="http://schemas.microsoft.com/office/word/2010/wordml" xmlns:w15="http://schemas.microsoft.com/office/word/2012/wordml" xmlns:w16cex="http://schemas.microsoft.com/office/word/2018/wordml/cex" xmlns:w16cid="http://schemas.microsoft.com/office/word/2016/wordml/cid" xmlns:w16="http://schemas.microsoft.com/office/word/2018/wordml" xmlns:w16sdtdh="http://schemas.microsoft.com/office/word/2020/wordml/sdtdatahash" xmlns:w16se="http://schemas.microsoft.com/office/word/2015/wordml/symex" xmlns:wpg="http://schemas.microsoft.com/office/word/2010/wordprocessingGroup" xmlns:wpi="http://schemas.microsoft.com/office/word/2010/wordprocessingInk" xmlns:wne="http://schemas.microsoft.com/office/word/2006/wordml" xmlns:wps="http://schemas.microsoft.com/office/word/2010/wordprocessingShape" mc:Ignorable="w14 w15 w16se w16cid w16 w16cex w16sdtdh wp14">
+  <w15:commentEx w15:paraId="79263F85" w15:done="0"/>
+  <w15:commentEx w15:paraId="47FBDCBE" w15:done="0"/>
+  <w15:commentEx w15:paraId="048093DA" w15:done="0"/>
+  <w15:commentEx w15:paraId="48339EB3" w15:done="0"/>
+  <w15:commentEx w15:paraId="71222FCC" w15:done="0"/>
+  <w15:commentEx w15:paraId="3603B46F" w15:done="0"/>
+  <w15:commentEx w15:paraId="2C0F2D56" w15:done="0"/>
+</w15:commentsEx>
+</file>
+
+<file path=word/commentsIds.xml><?xml version="1.0" encoding="utf-8"?>
+<w16cid:commentsIds xmlns:wpc="http://schemas.microsoft.com/office/word/2010/wordprocessingCanvas" xmlns:cx="http://schemas.microsoft.com/office/drawing/2014/chartex" xmlns:cx1="http://schemas.microsoft.com/office/drawing/2015/9/8/chartex" xmlns:cx2="http://schemas.microsoft.com/office/drawing/2015/10/21/chartex" xmlns:cx3="http://schemas.microsoft.com/office/drawing/2016/5/9/chartex" xmlns:cx4="http://schemas.microsoft.com/office/drawing/2016/5/10/chartex" xmlns:cx5="http://schemas.microsoft.com/office/drawing/2016/5/11/chartex" xmlns:cx6="http://schemas.microsoft.com/office/drawing/2016/5/12/chartex" xmlns:cx7="http://schemas.microsoft.com/office/drawing/2016/5/13/chartex" xmlns:cx8="http://schemas.microsoft.com/office/drawing/2016/5/14/chartex" xmlns:mc="http://schemas.openxmlformats.org/markup-compatibility/2006" xmlns:aink="http://schemas.microsoft.com/office/drawing/2016/ink" xmlns:am3d="http://schemas.microsoft.com/office/drawing/2017/model3d" xmlns:o="urn:schemas-microsoft-com:office:office" xmlns:oel="http://schemas.microsoft.com/office/2019/extlst" xmlns:r="http://schemas.openxmlformats.org/officeDocument/2006/relationships" xmlns:m="http://schemas.openxmlformats.org/officeDocument/2006/math" xmlns:v="urn:schemas-microsoft-com:vml" xmlns:wp14="http://schemas.microsoft.com/office/word/2010/wordprocessingDrawing" xmlns:wp="http://schemas.openxmlformats.org/drawingml/2006/wordprocessingDrawing" xmlns:w10="urn:schemas-microsoft-com:office:word" xmlns:w="http://schemas.openxmlformats.org/wordprocessingml/2006/main" xmlns:w14="http://schemas.microsoft.com/office/word/2010/wordml" xmlns:w15="http://schemas.microsoft.com/office/word/2012/wordml" xmlns:w16cex="http://schemas.microsoft.com/office/word/2018/wordml/cex" xmlns:w16cid="http://schemas.microsoft.com/office/word/2016/wordml/cid" xmlns:w16="http://schemas.microsoft.com/office/word/2018/wordml" xmlns:w16sdtdh="http://schemas.microsoft.com/office/word/2020/wordml/sdtdatahash" xmlns:w16se="http://schemas.microsoft.com/office/word/2015/wordml/symex" xmlns:wpg="http://schemas.microsoft.com/office/word/2010/wordprocessingGroup" xmlns:wpi="http://schemas.microsoft.com/office/word/2010/wordprocessingInk" xmlns:wne="http://schemas.microsoft.com/office/word/2006/wordml" xmlns:wps="http://schemas.microsoft.com/office/word/2010/wordprocessingShape" mc:Ignorable="w14 w15 w16se w16cid w16 w16cex w16sdtdh wp14">
+  <w16cid:commentId w16cid:paraId="79263F85" w16cid:durableId="27DFE430"/>
+  <w16cid:commentId w16cid:paraId="47FBDCBE" w16cid:durableId="27DFE46E"/>
+  <w16cid:commentId w16cid:paraId="048093DA" w16cid:durableId="27DFE481"/>
+  <w16cid:commentId w16cid:paraId="48339EB3" w16cid:durableId="27DFE4B3"/>
+  <w16cid:commentId w16cid:paraId="71222FCC" w16cid:durableId="27DFE4C6"/>
+  <w16cid:commentId w16cid:paraId="3603B46F" w16cid:durableId="27DFE4D7"/>
+  <w16cid:commentId w16cid:paraId="2C0F2D56" w16cid:durableId="27DFE4F8"/>
+</w16cid:commentsIds>
+</file>
+
 <file path=word/endnotes.xml><?xml version="1.0" encoding="utf-8"?>
-<w:endnotes xmlns:wpc="http://schemas.microsoft.com/office/word/2010/wordprocessingCanvas" xmlns:cx="http://schemas.microsoft.com/office/drawing/2014/chartex" xmlns:cx1="http://schemas.microsoft.com/office/drawing/2015/9/8/chartex" xmlns:cx2="http://schemas.microsoft.com/office/drawing/2015/10/21/chartex" xmlns:cx3="http://schemas.microsoft.com/office/drawing/2016/5/9/chartex" xmlns:cx4="http://schemas.microsoft.com/office/drawing/2016/5/10/chartex" xmlns:cx5="http://schemas.microsoft.com/office/drawing/2016/5/11/chartex" xmlns:cx6="http://schemas.microsoft.com/office/drawing/2016/5/12/chartex" xmlns:cx7="http://schemas.microsoft.com/office/drawing/2016/5/13/chartex" xmlns:cx8="http://schemas.microsoft.com/office/drawing/2016/5/14/chartex" xmlns:mc="http://schemas.openxmlformats.org/markup-compatibility/2006" xmlns:aink="http://schemas.microsoft.com/office/drawing/2016/ink" xmlns:am3d="http://schemas.microsoft.com/office/drawing/2017/model3d" xmlns:o="urn:schemas-microsoft-com:office:office" xmlns:oel="http://schemas.microsoft.com/office/2019/extlst" xmlns:r="http://schemas.openxmlformats.org/officeDocument/2006/relationships" xmlns:m="http://schemas.openxmlformats.org/officeDocument/2006/math" xmlns:v="urn:schemas-microsoft-com:vml" xmlns:wp14="http://schemas.microsoft.com/office/word/2010/wordprocessingDrawing" xmlns:wp="http://schemas.openxmlformats.org/drawingml/2006/wordprocessingDrawing" xmlns:w10="urn:schemas-microsoft-com:office:word" xmlns:w="http://schemas.openxmlformats.org/wordprocessingml/2006/main" xmlns:w14="http://schemas.microsoft.com/office/word/2010/wordml" xmlns:w15="http://schemas.microsoft.com/office/word/2012/wordml" xmlns:w16cex="http://schemas.microsoft.com/office/word/2018/wordml/cex" xmlns:w16cid="http://schemas.microsoft.com/office/word/2016/wordml/cid" xmlns:w16="http://schemas.microsoft.com/office/word/2018/wordml" xmlns:w16du="http://schemas.microsoft.com/office/word/2023/wordml/word16du" xmlns:w16sdtdh="http://schemas.microsoft.com/office/word/2020/wordml/sdtdatahash" xmlns:w16se="http://schemas.microsoft.com/office/word/2015/wordml/symex" xmlns:wpg="http://schemas.microsoft.com/office/word/2010/wordprocessingGroup" xmlns:wpi="http://schemas.microsoft.com/office/word/2010/wordprocessingInk" xmlns:wne="http://schemas.microsoft.com/office/word/2006/wordml" xmlns:wps="http://schemas.microsoft.com/office/word/2010/wordprocessingShape" mc:Ignorable="w14 w15 w16se w16cid w16 w16cex w16sdtdh wp14">
+<w:endnotes xmlns:wpc="http://schemas.microsoft.com/office/word/2010/wordprocessingCanvas" xmlns:cx="http://schemas.microsoft.com/office/drawing/2014/chartex" xmlns:cx1="http://schemas.microsoft.com/office/drawing/2015/9/8/chartex" xmlns:cx2="http://schemas.microsoft.com/office/drawing/2015/10/21/chartex" xmlns:cx3="http://schemas.microsoft.com/office/drawing/2016/5/9/chartex" xmlns:cx4="http://schemas.microsoft.com/office/drawing/2016/5/10/chartex" xmlns:cx5="http://schemas.microsoft.com/office/drawing/2016/5/11/chartex" xmlns:cx6="http://schemas.microsoft.com/office/drawing/2016/5/12/chartex" xmlns:cx7="http://schemas.microsoft.com/office/drawing/2016/5/13/chartex" xmlns:cx8="http://schemas.microsoft.com/office/drawing/2016/5/14/chartex" xmlns:mc="http://schemas.openxmlformats.org/markup-compatibility/2006" xmlns:aink="http://schemas.microsoft.com/office/drawing/2016/ink" xmlns:am3d="http://schemas.microsoft.com/office/drawing/2017/model3d" xmlns:o="urn:schemas-microsoft-com:office:office" xmlns:oel="http://schemas.microsoft.com/office/2019/extlst" xmlns:r="http://schemas.openxmlformats.org/officeDocument/2006/relationships" xmlns:m="http://schemas.openxmlformats.org/officeDocument/2006/math" xmlns:v="urn:schemas-microsoft-com:vml" xmlns:wp14="http://schemas.microsoft.com/office/word/2010/wordprocessingDrawing" xmlns:wp="http://schemas.openxmlformats.org/drawingml/2006/wordprocessingDrawing" xmlns:w10="urn:schemas-microsoft-com:office:word" xmlns:w="http://schemas.openxmlformats.org/wordprocessingml/2006/main" xmlns:w14="http://schemas.microsoft.com/office/word/2010/wordml" xmlns:w15="http://schemas.microsoft.com/office/word/2012/wordml" xmlns:w16cex="http://schemas.microsoft.com/office/word/2018/wordml/cex" xmlns:w16cid="http://schemas.microsoft.com/office/word/2016/wordml/cid" xmlns:w16="http://schemas.microsoft.com/office/word/2018/wordml" xmlns:w16sdtdh="http://schemas.microsoft.com/office/word/2020/wordml/sdtdatahash" xmlns:w16se="http://schemas.microsoft.com/office/word/2015/wordml/symex" xmlns:wpg="http://schemas.microsoft.com/office/word/2010/wordprocessingGroup" xmlns:wpi="http://schemas.microsoft.com/office/word/2010/wordprocessingInk" xmlns:wne="http://schemas.microsoft.com/office/word/2006/wordml" xmlns:wps="http://schemas.microsoft.com/office/word/2010/wordprocessingShape" mc:Ignorable="w14 w15 w16se w16cid w16 w16cex w16sdtdh wp14">
   <w:endnote w:type="separator" w:id="-1">
     <w:p>
       <w:r>
@@ -8081,7 +8593,7 @@
 </file>
 
 <file path=word/footer1.xml><?xml version="1.0" encoding="utf-8"?>
-<w:ftr xmlns:wpc="http://schemas.microsoft.com/office/word/2010/wordprocessingCanvas" xmlns:cx="http://schemas.microsoft.com/office/drawing/2014/chartex" xmlns:cx1="http://schemas.microsoft.com/office/drawing/2015/9/8/chartex" xmlns:cx2="http://schemas.microsoft.com/office/drawing/2015/10/21/chartex" xmlns:cx3="http://schemas.microsoft.com/office/drawing/2016/5/9/chartex" xmlns:cx4="http://schemas.microsoft.com/office/drawing/2016/5/10/chartex" xmlns:cx5="http://schemas.microsoft.com/office/drawing/2016/5/11/chartex" xmlns:cx6="http://schemas.microsoft.com/office/drawing/2016/5/12/chartex" xmlns:cx7="http://schemas.microsoft.com/office/drawing/2016/5/13/chartex" xmlns:cx8="http://schemas.microsoft.com/office/drawing/2016/5/14/chartex" xmlns:mc="http://schemas.openxmlformats.org/markup-compatibility/2006" xmlns:aink="http://schemas.microsoft.com/office/drawing/2016/ink" xmlns:am3d="http://schemas.microsoft.com/office/drawing/2017/model3d" xmlns:o="urn:schemas-microsoft-com:office:office" xmlns:oel="http://schemas.microsoft.com/office/2019/extlst" xmlns:r="http://schemas.openxmlformats.org/officeDocument/2006/relationships" xmlns:m="http://schemas.openxmlformats.org/officeDocument/2006/math" xmlns:v="urn:schemas-microsoft-com:vml" xmlns:wp14="http://schemas.microsoft.com/office/word/2010/wordprocessingDrawing" xmlns:wp="http://schemas.openxmlformats.org/drawingml/2006/wordprocessingDrawing" xmlns:w10="urn:schemas-microsoft-com:office:word" xmlns:w="http://schemas.openxmlformats.org/wordprocessingml/2006/main" xmlns:w14="http://schemas.microsoft.com/office/word/2010/wordml" xmlns:w15="http://schemas.microsoft.com/office/word/2012/wordml" xmlns:w16cex="http://schemas.microsoft.com/office/word/2018/wordml/cex" xmlns:w16cid="http://schemas.microsoft.com/office/word/2016/wordml/cid" xmlns:w16="http://schemas.microsoft.com/office/word/2018/wordml" xmlns:w16du="http://schemas.microsoft.com/office/word/2023/wordml/word16du" xmlns:w16sdtdh="http://schemas.microsoft.com/office/word/2020/wordml/sdtdatahash" xmlns:w16se="http://schemas.microsoft.com/office/word/2015/wordml/symex" xmlns:wpg="http://schemas.microsoft.com/office/word/2010/wordprocessingGroup" xmlns:wpi="http://schemas.microsoft.com/office/word/2010/wordprocessingInk" xmlns:wne="http://schemas.microsoft.com/office/word/2006/wordml" xmlns:wps="http://schemas.microsoft.com/office/word/2010/wordprocessingShape" mc:Ignorable="w14 w15 w16se w16cid w16 w16cex w16sdtdh wp14">
+<w:ftr xmlns:wpc="http://schemas.microsoft.com/office/word/2010/wordprocessingCanvas" xmlns:cx="http://schemas.microsoft.com/office/drawing/2014/chartex" xmlns:cx1="http://schemas.microsoft.com/office/drawing/2015/9/8/chartex" xmlns:cx2="http://schemas.microsoft.com/office/drawing/2015/10/21/chartex" xmlns:cx3="http://schemas.microsoft.com/office/drawing/2016/5/9/chartex" xmlns:cx4="http://schemas.microsoft.com/office/drawing/2016/5/10/chartex" xmlns:cx5="http://schemas.microsoft.com/office/drawing/2016/5/11/chartex" xmlns:cx6="http://schemas.microsoft.com/office/drawing/2016/5/12/chartex" xmlns:cx7="http://schemas.microsoft.com/office/drawing/2016/5/13/chartex" xmlns:cx8="http://schemas.microsoft.com/office/drawing/2016/5/14/chartex" xmlns:mc="http://schemas.openxmlformats.org/markup-compatibility/2006" xmlns:aink="http://schemas.microsoft.com/office/drawing/2016/ink" xmlns:am3d="http://schemas.microsoft.com/office/drawing/2017/model3d" xmlns:o="urn:schemas-microsoft-com:office:office" xmlns:oel="http://schemas.microsoft.com/office/2019/extlst" xmlns:r="http://schemas.openxmlformats.org/officeDocument/2006/relationships" xmlns:m="http://schemas.openxmlformats.org/officeDocument/2006/math" xmlns:v="urn:schemas-microsoft-com:vml" xmlns:wp14="http://schemas.microsoft.com/office/word/2010/wordprocessingDrawing" xmlns:wp="http://schemas.openxmlformats.org/drawingml/2006/wordprocessingDrawing" xmlns:w10="urn:schemas-microsoft-com:office:word" xmlns:w="http://schemas.openxmlformats.org/wordprocessingml/2006/main" xmlns:w14="http://schemas.microsoft.com/office/word/2010/wordml" xmlns:w15="http://schemas.microsoft.com/office/word/2012/wordml" xmlns:w16cex="http://schemas.microsoft.com/office/word/2018/wordml/cex" xmlns:w16cid="http://schemas.microsoft.com/office/word/2016/wordml/cid" xmlns:w16="http://schemas.microsoft.com/office/word/2018/wordml" xmlns:w16sdtdh="http://schemas.microsoft.com/office/word/2020/wordml/sdtdatahash" xmlns:w16se="http://schemas.microsoft.com/office/word/2015/wordml/symex" xmlns:wpg="http://schemas.microsoft.com/office/word/2010/wordprocessingGroup" xmlns:wpi="http://schemas.microsoft.com/office/word/2010/wordprocessingInk" xmlns:wne="http://schemas.microsoft.com/office/word/2006/wordml" xmlns:wps="http://schemas.microsoft.com/office/word/2010/wordprocessingShape" mc:Ignorable="w14 w15 w16se w16cid w16 w16cex w16sdtdh wp14">
   <w:p>
     <w:pPr>
       <w:pStyle w:val="Footer"/>
@@ -8091,7 +8603,7 @@
 </file>
 
 <file path=word/footer2.xml><?xml version="1.0" encoding="utf-8"?>
-<w:ftr xmlns:wpc="http://schemas.microsoft.com/office/word/2010/wordprocessingCanvas" xmlns:cx="http://schemas.microsoft.com/office/drawing/2014/chartex" xmlns:cx1="http://schemas.microsoft.com/office/drawing/2015/9/8/chartex" xmlns:cx2="http://schemas.microsoft.com/office/drawing/2015/10/21/chartex" xmlns:cx3="http://schemas.microsoft.com/office/drawing/2016/5/9/chartex" xmlns:cx4="http://schemas.microsoft.com/office/drawing/2016/5/10/chartex" xmlns:cx5="http://schemas.microsoft.com/office/drawing/2016/5/11/chartex" xmlns:cx6="http://schemas.microsoft.com/office/drawing/2016/5/12/chartex" xmlns:cx7="http://schemas.microsoft.com/office/drawing/2016/5/13/chartex" xmlns:cx8="http://schemas.microsoft.com/office/drawing/2016/5/14/chartex" xmlns:mc="http://schemas.openxmlformats.org/markup-compatibility/2006" xmlns:aink="http://schemas.microsoft.com/office/drawing/2016/ink" xmlns:am3d="http://schemas.microsoft.com/office/drawing/2017/model3d" xmlns:o="urn:schemas-microsoft-com:office:office" xmlns:oel="http://schemas.microsoft.com/office/2019/extlst" xmlns:r="http://schemas.openxmlformats.org/officeDocument/2006/relationships" xmlns:m="http://schemas.openxmlformats.org/officeDocument/2006/math" xmlns:v="urn:schemas-microsoft-com:vml" xmlns:wp14="http://schemas.microsoft.com/office/word/2010/wordprocessingDrawing" xmlns:wp="http://schemas.openxmlformats.org/drawingml/2006/wordprocessingDrawing" xmlns:w10="urn:schemas-microsoft-com:office:word" xmlns:w="http://schemas.openxmlformats.org/wordprocessingml/2006/main" xmlns:w14="http://schemas.microsoft.com/office/word/2010/wordml" xmlns:w15="http://schemas.microsoft.com/office/word/2012/wordml" xmlns:w16cex="http://schemas.microsoft.com/office/word/2018/wordml/cex" xmlns:w16cid="http://schemas.microsoft.com/office/word/2016/wordml/cid" xmlns:w16="http://schemas.microsoft.com/office/word/2018/wordml" xmlns:w16du="http://schemas.microsoft.com/office/word/2023/wordml/word16du" xmlns:w16sdtdh="http://schemas.microsoft.com/office/word/2020/wordml/sdtdatahash" xmlns:w16se="http://schemas.microsoft.com/office/word/2015/wordml/symex" xmlns:wpg="http://schemas.microsoft.com/office/word/2010/wordprocessingGroup" xmlns:wpi="http://schemas.microsoft.com/office/word/2010/wordprocessingInk" xmlns:wne="http://schemas.microsoft.com/office/word/2006/wordml" xmlns:wps="http://schemas.microsoft.com/office/word/2010/wordprocessingShape" mc:Ignorable="w14 w15 w16se w16cid w16 w16cex w16sdtdh wp14">
+<w:ftr xmlns:wpc="http://schemas.microsoft.com/office/word/2010/wordprocessingCanvas" xmlns:cx="http://schemas.microsoft.com/office/drawing/2014/chartex" xmlns:cx1="http://schemas.microsoft.com/office/drawing/2015/9/8/chartex" xmlns:cx2="http://schemas.microsoft.com/office/drawing/2015/10/21/chartex" xmlns:cx3="http://schemas.microsoft.com/office/drawing/2016/5/9/chartex" xmlns:cx4="http://schemas.microsoft.com/office/drawing/2016/5/10/chartex" xmlns:cx5="http://schemas.microsoft.com/office/drawing/2016/5/11/chartex" xmlns:cx6="http://schemas.microsoft.com/office/drawing/2016/5/12/chartex" xmlns:cx7="http://schemas.microsoft.com/office/drawing/2016/5/13/chartex" xmlns:cx8="http://schemas.microsoft.com/office/drawing/2016/5/14/chartex" xmlns:mc="http://schemas.openxmlformats.org/markup-compatibility/2006" xmlns:aink="http://schemas.microsoft.com/office/drawing/2016/ink" xmlns:am3d="http://schemas.microsoft.com/office/drawing/2017/model3d" xmlns:o="urn:schemas-microsoft-com:office:office" xmlns:oel="http://schemas.microsoft.com/office/2019/extlst" xmlns:r="http://schemas.openxmlformats.org/officeDocument/2006/relationships" xmlns:m="http://schemas.openxmlformats.org/officeDocument/2006/math" xmlns:v="urn:schemas-microsoft-com:vml" xmlns:wp14="http://schemas.microsoft.com/office/word/2010/wordprocessingDrawing" xmlns:wp="http://schemas.openxmlformats.org/drawingml/2006/wordprocessingDrawing" xmlns:w10="urn:schemas-microsoft-com:office:word" xmlns:w="http://schemas.openxmlformats.org/wordprocessingml/2006/main" xmlns:w14="http://schemas.microsoft.com/office/word/2010/wordml" xmlns:w15="http://schemas.microsoft.com/office/word/2012/wordml" xmlns:w16cex="http://schemas.microsoft.com/office/word/2018/wordml/cex" xmlns:w16cid="http://schemas.microsoft.com/office/word/2016/wordml/cid" xmlns:w16="http://schemas.microsoft.com/office/word/2018/wordml" xmlns:w16sdtdh="http://schemas.microsoft.com/office/word/2020/wordml/sdtdatahash" xmlns:w16se="http://schemas.microsoft.com/office/word/2015/wordml/symex" xmlns:wpg="http://schemas.microsoft.com/office/word/2010/wordprocessingGroup" xmlns:wpi="http://schemas.microsoft.com/office/word/2010/wordprocessingInk" xmlns:wne="http://schemas.microsoft.com/office/word/2006/wordml" xmlns:wps="http://schemas.microsoft.com/office/word/2010/wordprocessingShape" mc:Ignorable="w14 w15 w16se w16cid w16 w16cex w16sdtdh wp14">
   <w:p>
     <w:pPr>
       <w:pStyle w:val="Footer"/>
@@ -8101,7 +8613,7 @@
 </file>
 
 <file path=word/footer3.xml><?xml version="1.0" encoding="utf-8"?>
-<w:ftr xmlns:wpc="http://schemas.microsoft.com/office/word/2010/wordprocessingCanvas" xmlns:cx="http://schemas.microsoft.com/office/drawing/2014/chartex" xmlns:cx1="http://schemas.microsoft.com/office/drawing/2015/9/8/chartex" xmlns:cx2="http://schemas.microsoft.com/office/drawing/2015/10/21/chartex" xmlns:cx3="http://schemas.microsoft.com/office/drawing/2016/5/9/chartex" xmlns:cx4="http://schemas.microsoft.com/office/drawing/2016/5/10/chartex" xmlns:cx5="http://schemas.microsoft.com/office/drawing/2016/5/11/chartex" xmlns:cx6="http://schemas.microsoft.com/office/drawing/2016/5/12/chartex" xmlns:cx7="http://schemas.microsoft.com/office/drawing/2016/5/13/chartex" xmlns:cx8="http://schemas.microsoft.com/office/drawing/2016/5/14/chartex" xmlns:mc="http://schemas.openxmlformats.org/markup-compatibility/2006" xmlns:aink="http://schemas.microsoft.com/office/drawing/2016/ink" xmlns:am3d="http://schemas.microsoft.com/office/drawing/2017/model3d" xmlns:o="urn:schemas-microsoft-com:office:office" xmlns:oel="http://schemas.microsoft.com/office/2019/extlst" xmlns:r="http://schemas.openxmlformats.org/officeDocument/2006/relationships" xmlns:m="http://schemas.openxmlformats.org/officeDocument/2006/math" xmlns:v="urn:schemas-microsoft-com:vml" xmlns:wp14="http://schemas.microsoft.com/office/word/2010/wordprocessingDrawing" xmlns:wp="http://schemas.openxmlformats.org/drawingml/2006/wordprocessingDrawing" xmlns:w10="urn:schemas-microsoft-com:office:word" xmlns:w="http://schemas.openxmlformats.org/wordprocessingml/2006/main" xmlns:w14="http://schemas.microsoft.com/office/word/2010/wordml" xmlns:w15="http://schemas.microsoft.com/office/word/2012/wordml" xmlns:w16cex="http://schemas.microsoft.com/office/word/2018/wordml/cex" xmlns:w16cid="http://schemas.microsoft.com/office/word/2016/wordml/cid" xmlns:w16="http://schemas.microsoft.com/office/word/2018/wordml" xmlns:w16du="http://schemas.microsoft.com/office/word/2023/wordml/word16du" xmlns:w16sdtdh="http://schemas.microsoft.com/office/word/2020/wordml/sdtdatahash" xmlns:w16se="http://schemas.microsoft.com/office/word/2015/wordml/symex" xmlns:wpg="http://schemas.microsoft.com/office/word/2010/wordprocessingGroup" xmlns:wpi="http://schemas.microsoft.com/office/word/2010/wordprocessingInk" xmlns:wne="http://schemas.microsoft.com/office/word/2006/wordml" xmlns:wps="http://schemas.microsoft.com/office/word/2010/wordprocessingShape" mc:Ignorable="w14 w15 w16se w16cid w16 w16cex w16sdtdh wp14">
+<w:ftr xmlns:wpc="http://schemas.microsoft.com/office/word/2010/wordprocessingCanvas" xmlns:cx="http://schemas.microsoft.com/office/drawing/2014/chartex" xmlns:cx1="http://schemas.microsoft.com/office/drawing/2015/9/8/chartex" xmlns:cx2="http://schemas.microsoft.com/office/drawing/2015/10/21/chartex" xmlns:cx3="http://schemas.microsoft.com/office/drawing/2016/5/9/chartex" xmlns:cx4="http://schemas.microsoft.com/office/drawing/2016/5/10/chartex" xmlns:cx5="http://schemas.microsoft.com/office/drawing/2016/5/11/chartex" xmlns:cx6="http://schemas.microsoft.com/office/drawing/2016/5/12/chartex" xmlns:cx7="http://schemas.microsoft.com/office/drawing/2016/5/13/chartex" xmlns:cx8="http://schemas.microsoft.com/office/drawing/2016/5/14/chartex" xmlns:mc="http://schemas.openxmlformats.org/markup-compatibility/2006" xmlns:aink="http://schemas.microsoft.com/office/drawing/2016/ink" xmlns:am3d="http://schemas.microsoft.com/office/drawing/2017/model3d" xmlns:o="urn:schemas-microsoft-com:office:office" xmlns:oel="http://schemas.microsoft.com/office/2019/extlst" xmlns:r="http://schemas.openxmlformats.org/officeDocument/2006/relationships" xmlns:m="http://schemas.openxmlformats.org/officeDocument/2006/math" xmlns:v="urn:schemas-microsoft-com:vml" xmlns:wp14="http://schemas.microsoft.com/office/word/2010/wordprocessingDrawing" xmlns:wp="http://schemas.openxmlformats.org/drawingml/2006/wordprocessingDrawing" xmlns:w10="urn:schemas-microsoft-com:office:word" xmlns:w="http://schemas.openxmlformats.org/wordprocessingml/2006/main" xmlns:w14="http://schemas.microsoft.com/office/word/2010/wordml" xmlns:w15="http://schemas.microsoft.com/office/word/2012/wordml" xmlns:w16cex="http://schemas.microsoft.com/office/word/2018/wordml/cex" xmlns:w16cid="http://schemas.microsoft.com/office/word/2016/wordml/cid" xmlns:w16="http://schemas.microsoft.com/office/word/2018/wordml" xmlns:w16sdtdh="http://schemas.microsoft.com/office/word/2020/wordml/sdtdatahash" xmlns:w16se="http://schemas.microsoft.com/office/word/2015/wordml/symex" xmlns:wpg="http://schemas.microsoft.com/office/word/2010/wordprocessingGroup" xmlns:wpi="http://schemas.microsoft.com/office/word/2010/wordprocessingInk" xmlns:wne="http://schemas.microsoft.com/office/word/2006/wordml" xmlns:wps="http://schemas.microsoft.com/office/word/2010/wordprocessingShape" mc:Ignorable="w14 w15 w16se w16cid w16 w16cex w16sdtdh wp14">
   <w:p>
     <w:pPr>
       <w:pStyle w:val="Footer"/>
@@ -8111,7 +8623,7 @@
 </file>
 
 <file path=word/footer4.xml><?xml version="1.0" encoding="utf-8"?>
-<w:ftr xmlns:wpc="http://schemas.microsoft.com/office/word/2010/wordprocessingCanvas" xmlns:cx="http://schemas.microsoft.com/office/drawing/2014/chartex" xmlns:cx1="http://schemas.microsoft.com/office/drawing/2015/9/8/chartex" xmlns:cx2="http://schemas.microsoft.com/office/drawing/2015/10/21/chartex" xmlns:cx3="http://schemas.microsoft.com/office/drawing/2016/5/9/chartex" xmlns:cx4="http://schemas.microsoft.com/office/drawing/2016/5/10/chartex" xmlns:cx5="http://schemas.microsoft.com/office/drawing/2016/5/11/chartex" xmlns:cx6="http://schemas.microsoft.com/office/drawing/2016/5/12/chartex" xmlns:cx7="http://schemas.microsoft.com/office/drawing/2016/5/13/chartex" xmlns:cx8="http://schemas.microsoft.com/office/drawing/2016/5/14/chartex" xmlns:mc="http://schemas.openxmlformats.org/markup-compatibility/2006" xmlns:aink="http://schemas.microsoft.com/office/drawing/2016/ink" xmlns:am3d="http://schemas.microsoft.com/office/drawing/2017/model3d" xmlns:o="urn:schemas-microsoft-com:office:office" xmlns:oel="http://schemas.microsoft.com/office/2019/extlst" xmlns:r="http://schemas.openxmlformats.org/officeDocument/2006/relationships" xmlns:m="http://schemas.openxmlformats.org/officeDocument/2006/math" xmlns:v="urn:schemas-microsoft-com:vml" xmlns:wp14="http://schemas.microsoft.com/office/word/2010/wordprocessingDrawing" xmlns:wp="http://schemas.openxmlformats.org/drawingml/2006/wordprocessingDrawing" xmlns:w10="urn:schemas-microsoft-com:office:word" xmlns:w="http://schemas.openxmlformats.org/wordprocessingml/2006/main" xmlns:w14="http://schemas.microsoft.com/office/word/2010/wordml" xmlns:w15="http://schemas.microsoft.com/office/word/2012/wordml" xmlns:w16cex="http://schemas.microsoft.com/office/word/2018/wordml/cex" xmlns:w16cid="http://schemas.microsoft.com/office/word/2016/wordml/cid" xmlns:w16="http://schemas.microsoft.com/office/word/2018/wordml" xmlns:w16du="http://schemas.microsoft.com/office/word/2023/wordml/word16du" xmlns:w16sdtdh="http://schemas.microsoft.com/office/word/2020/wordml/sdtdatahash" xmlns:w16se="http://schemas.microsoft.com/office/word/2015/wordml/symex" xmlns:wpg="http://schemas.microsoft.com/office/word/2010/wordprocessingGroup" xmlns:wpi="http://schemas.microsoft.com/office/word/2010/wordprocessingInk" xmlns:wne="http://schemas.microsoft.com/office/word/2006/wordml" xmlns:wps="http://schemas.microsoft.com/office/word/2010/wordprocessingShape" mc:Ignorable="w14 w15 w16se w16cid w16 w16cex w16sdtdh wp14">
+<w:ftr xmlns:wpc="http://schemas.microsoft.com/office/word/2010/wordprocessingCanvas" xmlns:cx="http://schemas.microsoft.com/office/drawing/2014/chartex" xmlns:cx1="http://schemas.microsoft.com/office/drawing/2015/9/8/chartex" xmlns:cx2="http://schemas.microsoft.com/office/drawing/2015/10/21/chartex" xmlns:cx3="http://schemas.microsoft.com/office/drawing/2016/5/9/chartex" xmlns:cx4="http://schemas.microsoft.com/office/drawing/2016/5/10/chartex" xmlns:cx5="http://schemas.microsoft.com/office/drawing/2016/5/11/chartex" xmlns:cx6="http://schemas.microsoft.com/office/drawing/2016/5/12/chartex" xmlns:cx7="http://schemas.microsoft.com/office/drawing/2016/5/13/chartex" xmlns:cx8="http://schemas.microsoft.com/office/drawing/2016/5/14/chartex" xmlns:mc="http://schemas.openxmlformats.org/markup-compatibility/2006" xmlns:aink="http://schemas.microsoft.com/office/drawing/2016/ink" xmlns:am3d="http://schemas.microsoft.com/office/drawing/2017/model3d" xmlns:o="urn:schemas-microsoft-com:office:office" xmlns:oel="http://schemas.microsoft.com/office/2019/extlst" xmlns:r="http://schemas.openxmlformats.org/officeDocument/2006/relationships" xmlns:m="http://schemas.openxmlformats.org/officeDocument/2006/math" xmlns:v="urn:schemas-microsoft-com:vml" xmlns:wp14="http://schemas.microsoft.com/office/word/2010/wordprocessingDrawing" xmlns:wp="http://schemas.openxmlformats.org/drawingml/2006/wordprocessingDrawing" xmlns:w10="urn:schemas-microsoft-com:office:word" xmlns:w="http://schemas.openxmlformats.org/wordprocessingml/2006/main" xmlns:w14="http://schemas.microsoft.com/office/word/2010/wordml" xmlns:w15="http://schemas.microsoft.com/office/word/2012/wordml" xmlns:w16cex="http://schemas.microsoft.com/office/word/2018/wordml/cex" xmlns:w16cid="http://schemas.microsoft.com/office/word/2016/wordml/cid" xmlns:w16="http://schemas.microsoft.com/office/word/2018/wordml" xmlns:w16sdtdh="http://schemas.microsoft.com/office/word/2020/wordml/sdtdatahash" xmlns:w16se="http://schemas.microsoft.com/office/word/2015/wordml/symex" xmlns:wpg="http://schemas.microsoft.com/office/word/2010/wordprocessingGroup" xmlns:wpi="http://schemas.microsoft.com/office/word/2010/wordprocessingInk" xmlns:wne="http://schemas.microsoft.com/office/word/2006/wordml" xmlns:wps="http://schemas.microsoft.com/office/word/2010/wordprocessingShape" mc:Ignorable="w14 w15 w16se w16cid w16 w16cex w16sdtdh wp14">
   <w:p>
     <w:pPr>
       <w:pStyle w:val="Footer"/>
@@ -8121,7 +8633,7 @@
 </file>
 
 <file path=word/footer5.xml><?xml version="1.0" encoding="utf-8"?>
-<w:ftr xmlns:wpc="http://schemas.microsoft.com/office/word/2010/wordprocessingCanvas" xmlns:cx="http://schemas.microsoft.com/office/drawing/2014/chartex" xmlns:cx1="http://schemas.microsoft.com/office/drawing/2015/9/8/chartex" xmlns:cx2="http://schemas.microsoft.com/office/drawing/2015/10/21/chartex" xmlns:cx3="http://schemas.microsoft.com/office/drawing/2016/5/9/chartex" xmlns:cx4="http://schemas.microsoft.com/office/drawing/2016/5/10/chartex" xmlns:cx5="http://schemas.microsoft.com/office/drawing/2016/5/11/chartex" xmlns:cx6="http://schemas.microsoft.com/office/drawing/2016/5/12/chartex" xmlns:cx7="http://schemas.microsoft.com/office/drawing/2016/5/13/chartex" xmlns:cx8="http://schemas.microsoft.com/office/drawing/2016/5/14/chartex" xmlns:mc="http://schemas.openxmlformats.org/markup-compatibility/2006" xmlns:aink="http://schemas.microsoft.com/office/drawing/2016/ink" xmlns:am3d="http://schemas.microsoft.com/office/drawing/2017/model3d" xmlns:o="urn:schemas-microsoft-com:office:office" xmlns:oel="http://schemas.microsoft.com/office/2019/extlst" xmlns:r="http://schemas.openxmlformats.org/officeDocument/2006/relationships" xmlns:m="http://schemas.openxmlformats.org/officeDocument/2006/math" xmlns:v="urn:schemas-microsoft-com:vml" xmlns:wp14="http://schemas.microsoft.com/office/word/2010/wordprocessingDrawing" xmlns:wp="http://schemas.openxmlformats.org/drawingml/2006/wordprocessingDrawing" xmlns:w10="urn:schemas-microsoft-com:office:word" xmlns:w="http://schemas.openxmlformats.org/wordprocessingml/2006/main" xmlns:w14="http://schemas.microsoft.com/office/word/2010/wordml" xmlns:w15="http://schemas.microsoft.com/office/word/2012/wordml" xmlns:w16cex="http://schemas.microsoft.com/office/word/2018/wordml/cex" xmlns:w16cid="http://schemas.microsoft.com/office/word/2016/wordml/cid" xmlns:w16="http://schemas.microsoft.com/office/word/2018/wordml" xmlns:w16du="http://schemas.microsoft.com/office/word/2023/wordml/word16du" xmlns:w16sdtdh="http://schemas.microsoft.com/office/word/2020/wordml/sdtdatahash" xmlns:w16se="http://schemas.microsoft.com/office/word/2015/wordml/symex" xmlns:wpg="http://schemas.microsoft.com/office/word/2010/wordprocessingGroup" xmlns:wpi="http://schemas.microsoft.com/office/word/2010/wordprocessingInk" xmlns:wne="http://schemas.microsoft.com/office/word/2006/wordml" xmlns:wps="http://schemas.microsoft.com/office/word/2010/wordprocessingShape" mc:Ignorable="w14 w15 w16se w16cid w16 w16cex w16sdtdh wp14">
+<w:ftr xmlns:wpc="http://schemas.microsoft.com/office/word/2010/wordprocessingCanvas" xmlns:cx="http://schemas.microsoft.com/office/drawing/2014/chartex" xmlns:cx1="http://schemas.microsoft.com/office/drawing/2015/9/8/chartex" xmlns:cx2="http://schemas.microsoft.com/office/drawing/2015/10/21/chartex" xmlns:cx3="http://schemas.microsoft.com/office/drawing/2016/5/9/chartex" xmlns:cx4="http://schemas.microsoft.com/office/drawing/2016/5/10/chartex" xmlns:cx5="http://schemas.microsoft.com/office/drawing/2016/5/11/chartex" xmlns:cx6="http://schemas.microsoft.com/office/drawing/2016/5/12/chartex" xmlns:cx7="http://schemas.microsoft.com/office/drawing/2016/5/13/chartex" xmlns:cx8="http://schemas.microsoft.com/office/drawing/2016/5/14/chartex" xmlns:mc="http://schemas.openxmlformats.org/markup-compatibility/2006" xmlns:aink="http://schemas.microsoft.com/office/drawing/2016/ink" xmlns:am3d="http://schemas.microsoft.com/office/drawing/2017/model3d" xmlns:o="urn:schemas-microsoft-com:office:office" xmlns:oel="http://schemas.microsoft.com/office/2019/extlst" xmlns:r="http://schemas.openxmlformats.org/officeDocument/2006/relationships" xmlns:m="http://schemas.openxmlformats.org/officeDocument/2006/math" xmlns:v="urn:schemas-microsoft-com:vml" xmlns:wp14="http://schemas.microsoft.com/office/word/2010/wordprocessingDrawing" xmlns:wp="http://schemas.openxmlformats.org/drawingml/2006/wordprocessingDrawing" xmlns:w10="urn:schemas-microsoft-com:office:word" xmlns:w="http://schemas.openxmlformats.org/wordprocessingml/2006/main" xmlns:w14="http://schemas.microsoft.com/office/word/2010/wordml" xmlns:w15="http://schemas.microsoft.com/office/word/2012/wordml" xmlns:w16cex="http://schemas.microsoft.com/office/word/2018/wordml/cex" xmlns:w16cid="http://schemas.microsoft.com/office/word/2016/wordml/cid" xmlns:w16="http://schemas.microsoft.com/office/word/2018/wordml" xmlns:w16sdtdh="http://schemas.microsoft.com/office/word/2020/wordml/sdtdatahash" xmlns:w16se="http://schemas.microsoft.com/office/word/2015/wordml/symex" xmlns:wpg="http://schemas.microsoft.com/office/word/2010/wordprocessingGroup" xmlns:wpi="http://schemas.microsoft.com/office/word/2010/wordprocessingInk" xmlns:wne="http://schemas.microsoft.com/office/word/2006/wordml" xmlns:wps="http://schemas.microsoft.com/office/word/2010/wordprocessingShape" mc:Ignorable="w14 w15 w16se w16cid w16 w16cex w16sdtdh wp14">
   <w:p>
     <w:pPr>
       <w:pStyle w:val="Footer"/>
@@ -8131,7 +8643,7 @@
 </file>
 
 <file path=word/footer6.xml><?xml version="1.0" encoding="utf-8"?>
-<w:ftr xmlns:wpc="http://schemas.microsoft.com/office/word/2010/wordprocessingCanvas" xmlns:cx="http://schemas.microsoft.com/office/drawing/2014/chartex" xmlns:cx1="http://schemas.microsoft.com/office/drawing/2015/9/8/chartex" xmlns:cx2="http://schemas.microsoft.com/office/drawing/2015/10/21/chartex" xmlns:cx3="http://schemas.microsoft.com/office/drawing/2016/5/9/chartex" xmlns:cx4="http://schemas.microsoft.com/office/drawing/2016/5/10/chartex" xmlns:cx5="http://schemas.microsoft.com/office/drawing/2016/5/11/chartex" xmlns:cx6="http://schemas.microsoft.com/office/drawing/2016/5/12/chartex" xmlns:cx7="http://schemas.microsoft.com/office/drawing/2016/5/13/chartex" xmlns:cx8="http://schemas.microsoft.com/office/drawing/2016/5/14/chartex" xmlns:mc="http://schemas.openxmlformats.org/markup-compatibility/2006" xmlns:aink="http://schemas.microsoft.com/office/drawing/2016/ink" xmlns:am3d="http://schemas.microsoft.com/office/drawing/2017/model3d" xmlns:o="urn:schemas-microsoft-com:office:office" xmlns:oel="http://schemas.microsoft.com/office/2019/extlst" xmlns:r="http://schemas.openxmlformats.org/officeDocument/2006/relationships" xmlns:m="http://schemas.openxmlformats.org/officeDocument/2006/math" xmlns:v="urn:schemas-microsoft-com:vml" xmlns:wp14="http://schemas.microsoft.com/office/word/2010/wordprocessingDrawing" xmlns:wp="http://schemas.openxmlformats.org/drawingml/2006/wordprocessingDrawing" xmlns:w10="urn:schemas-microsoft-com:office:word" xmlns:w="http://schemas.openxmlformats.org/wordprocessingml/2006/main" xmlns:w14="http://schemas.microsoft.com/office/word/2010/wordml" xmlns:w15="http://schemas.microsoft.com/office/word/2012/wordml" xmlns:w16cex="http://schemas.microsoft.com/office/word/2018/wordml/cex" xmlns:w16cid="http://schemas.microsoft.com/office/word/2016/wordml/cid" xmlns:w16="http://schemas.microsoft.com/office/word/2018/wordml" xmlns:w16du="http://schemas.microsoft.com/office/word/2023/wordml/word16du" xmlns:w16sdtdh="http://schemas.microsoft.com/office/word/2020/wordml/sdtdatahash" xmlns:w16se="http://schemas.microsoft.com/office/word/2015/wordml/symex" xmlns:wpg="http://schemas.microsoft.com/office/word/2010/wordprocessingGroup" xmlns:wpi="http://schemas.microsoft.com/office/word/2010/wordprocessingInk" xmlns:wne="http://schemas.microsoft.com/office/word/2006/wordml" xmlns:wps="http://schemas.microsoft.com/office/word/2010/wordprocessingShape" mc:Ignorable="w14 w15 w16se w16cid w16 w16cex w16sdtdh wp14">
+<w:ftr xmlns:wpc="http://schemas.microsoft.com/office/word/2010/wordprocessingCanvas" xmlns:cx="http://schemas.microsoft.com/office/drawing/2014/chartex" xmlns:cx1="http://schemas.microsoft.com/office/drawing/2015/9/8/chartex" xmlns:cx2="http://schemas.microsoft.com/office/drawing/2015/10/21/chartex" xmlns:cx3="http://schemas.microsoft.com/office/drawing/2016/5/9/chartex" xmlns:cx4="http://schemas.microsoft.com/office/drawing/2016/5/10/chartex" xmlns:cx5="http://schemas.microsoft.com/office/drawing/2016/5/11/chartex" xmlns:cx6="http://schemas.microsoft.com/office/drawing/2016/5/12/chartex" xmlns:cx7="http://schemas.microsoft.com/office/drawing/2016/5/13/chartex" xmlns:cx8="http://schemas.microsoft.com/office/drawing/2016/5/14/chartex" xmlns:mc="http://schemas.openxmlformats.org/markup-compatibility/2006" xmlns:aink="http://schemas.microsoft.com/office/drawing/2016/ink" xmlns:am3d="http://schemas.microsoft.com/office/drawing/2017/model3d" xmlns:o="urn:schemas-microsoft-com:office:office" xmlns:oel="http://schemas.microsoft.com/office/2019/extlst" xmlns:r="http://schemas.openxmlformats.org/officeDocument/2006/relationships" xmlns:m="http://schemas.openxmlformats.org/officeDocument/2006/math" xmlns:v="urn:schemas-microsoft-com:vml" xmlns:wp14="http://schemas.microsoft.com/office/word/2010/wordprocessingDrawing" xmlns:wp="http://schemas.openxmlformats.org/drawingml/2006/wordprocessingDrawing" xmlns:w10="urn:schemas-microsoft-com:office:word" xmlns:w="http://schemas.openxmlformats.org/wordprocessingml/2006/main" xmlns:w14="http://schemas.microsoft.com/office/word/2010/wordml" xmlns:w15="http://schemas.microsoft.com/office/word/2012/wordml" xmlns:w16cex="http://schemas.microsoft.com/office/word/2018/wordml/cex" xmlns:w16cid="http://schemas.microsoft.com/office/word/2016/wordml/cid" xmlns:w16="http://schemas.microsoft.com/office/word/2018/wordml" xmlns:w16sdtdh="http://schemas.microsoft.com/office/word/2020/wordml/sdtdatahash" xmlns:w16se="http://schemas.microsoft.com/office/word/2015/wordml/symex" xmlns:wpg="http://schemas.microsoft.com/office/word/2010/wordprocessingGroup" xmlns:wpi="http://schemas.microsoft.com/office/word/2010/wordprocessingInk" xmlns:wne="http://schemas.microsoft.com/office/word/2006/wordml" xmlns:wps="http://schemas.microsoft.com/office/word/2010/wordprocessingShape" mc:Ignorable="w14 w15 w16se w16cid w16 w16cex w16sdtdh wp14">
   <w:p>
     <w:pPr>
       <w:pStyle w:val="Footer"/>
@@ -8141,7 +8653,7 @@
 </file>
 
 <file path=word/footnotes.xml><?xml version="1.0" encoding="utf-8"?>
-<w:footnotes xmlns:wpc="http://schemas.microsoft.com/office/word/2010/wordprocessingCanvas" xmlns:cx="http://schemas.microsoft.com/office/drawing/2014/chartex" xmlns:cx1="http://schemas.microsoft.com/office/drawing/2015/9/8/chartex" xmlns:cx2="http://schemas.microsoft.com/office/drawing/2015/10/21/chartex" xmlns:cx3="http://schemas.microsoft.com/office/drawing/2016/5/9/chartex" xmlns:cx4="http://schemas.microsoft.com/office/drawing/2016/5/10/chartex" xmlns:cx5="http://schemas.microsoft.com/office/drawing/2016/5/11/chartex" xmlns:cx6="http://schemas.microsoft.com/office/drawing/2016/5/12/chartex" xmlns:cx7="http://schemas.microsoft.com/office/drawing/2016/5/13/chartex" xmlns:cx8="http://schemas.microsoft.com/office/drawing/2016/5/14/chartex" xmlns:mc="http://schemas.openxmlformats.org/markup-compatibility/2006" xmlns:aink="http://schemas.microsoft.com/office/drawing/2016/ink" xmlns:am3d="http://schemas.microsoft.com/office/drawing/2017/model3d" xmlns:o="urn:schemas-microsoft-com:office:office" xmlns:oel="http://schemas.microsoft.com/office/2019/extlst" xmlns:r="http://schemas.openxmlformats.org/officeDocument/2006/relationships" xmlns:m="http://schemas.openxmlformats.org/officeDocument/2006/math" xmlns:v="urn:schemas-microsoft-com:vml" xmlns:wp14="http://schemas.microsoft.com/office/word/2010/wordprocessingDrawing" xmlns:wp="http://schemas.openxmlformats.org/drawingml/2006/wordprocessingDrawing" xmlns:w10="urn:schemas-microsoft-com:office:word" xmlns:w="http://schemas.openxmlformats.org/wordprocessingml/2006/main" xmlns:w14="http://schemas.microsoft.com/office/word/2010/wordml" xmlns:w15="http://schemas.microsoft.com/office/word/2012/wordml" xmlns:w16cex="http://schemas.microsoft.com/office/word/2018/wordml/cex" xmlns:w16cid="http://schemas.microsoft.com/office/word/2016/wordml/cid" xmlns:w16="http://schemas.microsoft.com/office/word/2018/wordml" xmlns:w16du="http://schemas.microsoft.com/office/word/2023/wordml/word16du" xmlns:w16sdtdh="http://schemas.microsoft.com/office/word/2020/wordml/sdtdatahash" xmlns:w16se="http://schemas.microsoft.com/office/word/2015/wordml/symex" xmlns:wpg="http://schemas.microsoft.com/office/word/2010/wordprocessingGroup" xmlns:wpi="http://schemas.microsoft.com/office/word/2010/wordprocessingInk" xmlns:wne="http://schemas.microsoft.com/office/word/2006/wordml" xmlns:wps="http://schemas.microsoft.com/office/word/2010/wordprocessingShape" mc:Ignorable="w14 w15 w16se w16cid w16 w16cex w16sdtdh wp14">
+<w:footnotes xmlns:wpc="http://schemas.microsoft.com/office/word/2010/wordprocessingCanvas" xmlns:cx="http://schemas.microsoft.com/office/drawing/2014/chartex" xmlns:cx1="http://schemas.microsoft.com/office/drawing/2015/9/8/chartex" xmlns:cx2="http://schemas.microsoft.com/office/drawing/2015/10/21/chartex" xmlns:cx3="http://schemas.microsoft.com/office/drawing/2016/5/9/chartex" xmlns:cx4="http://schemas.microsoft.com/office/drawing/2016/5/10/chartex" xmlns:cx5="http://schemas.microsoft.com/office/drawing/2016/5/11/chartex" xmlns:cx6="http://schemas.microsoft.com/office/drawing/2016/5/12/chartex" xmlns:cx7="http://schemas.microsoft.com/office/drawing/2016/5/13/chartex" xmlns:cx8="http://schemas.microsoft.com/office/drawing/2016/5/14/chartex" xmlns:mc="http://schemas.openxmlformats.org/markup-compatibility/2006" xmlns:aink="http://schemas.microsoft.com/office/drawing/2016/ink" xmlns:am3d="http://schemas.microsoft.com/office/drawing/2017/model3d" xmlns:o="urn:schemas-microsoft-com:office:office" xmlns:oel="http://schemas.microsoft.com/office/2019/extlst" xmlns:r="http://schemas.openxmlformats.org/officeDocument/2006/relationships" xmlns:m="http://schemas.openxmlformats.org/officeDocument/2006/math" xmlns:v="urn:schemas-microsoft-com:vml" xmlns:wp14="http://schemas.microsoft.com/office/word/2010/wordprocessingDrawing" xmlns:wp="http://schemas.openxmlformats.org/drawingml/2006/wordprocessingDrawing" xmlns:w10="urn:schemas-microsoft-com:office:word" xmlns:w="http://schemas.openxmlformats.org/wordprocessingml/2006/main" xmlns:w14="http://schemas.microsoft.com/office/word/2010/wordml" xmlns:w15="http://schemas.microsoft.com/office/word/2012/wordml" xmlns:w16cex="http://schemas.microsoft.com/office/word/2018/wordml/cex" xmlns:w16cid="http://schemas.microsoft.com/office/word/2016/wordml/cid" xmlns:w16="http://schemas.microsoft.com/office/word/2018/wordml" xmlns:w16sdtdh="http://schemas.microsoft.com/office/word/2020/wordml/sdtdatahash" xmlns:w16se="http://schemas.microsoft.com/office/word/2015/wordml/symex" xmlns:wpg="http://schemas.microsoft.com/office/word/2010/wordprocessingGroup" xmlns:wpi="http://schemas.microsoft.com/office/word/2010/wordprocessingInk" xmlns:wne="http://schemas.microsoft.com/office/word/2006/wordml" xmlns:wps="http://schemas.microsoft.com/office/word/2010/wordprocessingShape" mc:Ignorable="w14 w15 w16se w16cid w16 w16cex w16sdtdh wp14">
   <w:footnote w:type="separator" w:id="-1">
     <w:p>
       <w:r>
@@ -8166,7 +8678,7 @@
 </file>
 
 <file path=word/header1.xml><?xml version="1.0" encoding="utf-8"?>
-<w:hdr xmlns:wpc="http://schemas.microsoft.com/office/word/2010/wordprocessingCanvas" xmlns:cx="http://schemas.microsoft.com/office/drawing/2014/chartex" xmlns:cx1="http://schemas.microsoft.com/office/drawing/2015/9/8/chartex" xmlns:cx2="http://schemas.microsoft.com/office/drawing/2015/10/21/chartex" xmlns:cx3="http://schemas.microsoft.com/office/drawing/2016/5/9/chartex" xmlns:cx4="http://schemas.microsoft.com/office/drawing/2016/5/10/chartex" xmlns:cx5="http://schemas.microsoft.com/office/drawing/2016/5/11/chartex" xmlns:cx6="http://schemas.microsoft.com/office/drawing/2016/5/12/chartex" xmlns:cx7="http://schemas.microsoft.com/office/drawing/2016/5/13/chartex" xmlns:cx8="http://schemas.microsoft.com/office/drawing/2016/5/14/chartex" xmlns:mc="http://schemas.openxmlformats.org/markup-compatibility/2006" xmlns:aink="http://schemas.microsoft.com/office/drawing/2016/ink" xmlns:am3d="http://schemas.microsoft.com/office/drawing/2017/model3d" xmlns:o="urn:schemas-microsoft-com:office:office" xmlns:oel="http://schemas.microsoft.com/office/2019/extlst" xmlns:r="http://schemas.openxmlformats.org/officeDocument/2006/relationships" xmlns:m="http://schemas.openxmlformats.org/officeDocument/2006/math" xmlns:v="urn:schemas-microsoft-com:vml" xmlns:wp14="http://schemas.microsoft.com/office/word/2010/wordprocessingDrawing" xmlns:wp="http://schemas.openxmlformats.org/drawingml/2006/wordprocessingDrawing" xmlns:w10="urn:schemas-microsoft-com:office:word" xmlns:w="http://schemas.openxmlformats.org/wordprocessingml/2006/main" xmlns:w14="http://schemas.microsoft.com/office/word/2010/wordml" xmlns:w15="http://schemas.microsoft.com/office/word/2012/wordml" xmlns:w16cex="http://schemas.microsoft.com/office/word/2018/wordml/cex" xmlns:w16cid="http://schemas.microsoft.com/office/word/2016/wordml/cid" xmlns:w16="http://schemas.microsoft.com/office/word/2018/wordml" xmlns:w16du="http://schemas.microsoft.com/office/word/2023/wordml/word16du" xmlns:w16sdtdh="http://schemas.microsoft.com/office/word/2020/wordml/sdtdatahash" xmlns:w16se="http://schemas.microsoft.com/office/word/2015/wordml/symex" xmlns:wpg="http://schemas.microsoft.com/office/word/2010/wordprocessingGroup" xmlns:wpi="http://schemas.microsoft.com/office/word/2010/wordprocessingInk" xmlns:wne="http://schemas.microsoft.com/office/word/2006/wordml" xmlns:wps="http://schemas.microsoft.com/office/word/2010/wordprocessingShape" mc:Ignorable="w14 w15 w16se w16cid w16 w16cex w16sdtdh wp14">
+<w:hdr xmlns:wpc="http://schemas.microsoft.com/office/word/2010/wordprocessingCanvas" xmlns:cx="http://schemas.microsoft.com/office/drawing/2014/chartex" xmlns:cx1="http://schemas.microsoft.com/office/drawing/2015/9/8/chartex" xmlns:cx2="http://schemas.microsoft.com/office/drawing/2015/10/21/chartex" xmlns:cx3="http://schemas.microsoft.com/office/drawing/2016/5/9/chartex" xmlns:cx4="http://schemas.microsoft.com/office/drawing/2016/5/10/chartex" xmlns:cx5="http://schemas.microsoft.com/office/drawing/2016/5/11/chartex" xmlns:cx6="http://schemas.microsoft.com/office/drawing/2016/5/12/chartex" xmlns:cx7="http://schemas.microsoft.com/office/drawing/2016/5/13/chartex" xmlns:cx8="http://schemas.microsoft.com/office/drawing/2016/5/14/chartex" xmlns:mc="http://schemas.openxmlformats.org/markup-compatibility/2006" xmlns:aink="http://schemas.microsoft.com/office/drawing/2016/ink" xmlns:am3d="http://schemas.microsoft.com/office/drawing/2017/model3d" xmlns:o="urn:schemas-microsoft-com:office:office" xmlns:oel="http://schemas.microsoft.com/office/2019/extlst" xmlns:r="http://schemas.openxmlformats.org/officeDocument/2006/relationships" xmlns:m="http://schemas.openxmlformats.org/officeDocument/2006/math" xmlns:v="urn:schemas-microsoft-com:vml" xmlns:wp14="http://schemas.microsoft.com/office/word/2010/wordprocessingDrawing" xmlns:wp="http://schemas.openxmlformats.org/drawingml/2006/wordprocessingDrawing" xmlns:w10="urn:schemas-microsoft-com:office:word" xmlns:w="http://schemas.openxmlformats.org/wordprocessingml/2006/main" xmlns:w14="http://schemas.microsoft.com/office/word/2010/wordml" xmlns:w15="http://schemas.microsoft.com/office/word/2012/wordml" xmlns:w16cex="http://schemas.microsoft.com/office/word/2018/wordml/cex" xmlns:w16cid="http://schemas.microsoft.com/office/word/2016/wordml/cid" xmlns:w16="http://schemas.microsoft.com/office/word/2018/wordml" xmlns:w16sdtdh="http://schemas.microsoft.com/office/word/2020/wordml/sdtdatahash" xmlns:w16se="http://schemas.microsoft.com/office/word/2015/wordml/symex" xmlns:wpg="http://schemas.microsoft.com/office/word/2010/wordprocessingGroup" xmlns:wpi="http://schemas.microsoft.com/office/word/2010/wordprocessingInk" xmlns:wne="http://schemas.microsoft.com/office/word/2006/wordml" xmlns:wps="http://schemas.microsoft.com/office/word/2010/wordprocessingShape" mc:Ignorable="w14 w15 w16se w16cid w16 w16cex w16sdtdh wp14">
   <w:p>
     <w:pPr>
       <w:pStyle w:val="Header"/>
@@ -8176,7 +8688,7 @@
 </file>
 
 <file path=word/header10.xml><?xml version="1.0" encoding="utf-8"?>
-<w:hdr xmlns:wpc="http://schemas.microsoft.com/office/word/2010/wordprocessingCanvas" xmlns:cx="http://schemas.microsoft.com/office/drawing/2014/chartex" xmlns:cx1="http://schemas.microsoft.com/office/drawing/2015/9/8/chartex" xmlns:cx2="http://schemas.microsoft.com/office/drawing/2015/10/21/chartex" xmlns:cx3="http://schemas.microsoft.com/office/drawing/2016/5/9/chartex" xmlns:cx4="http://schemas.microsoft.com/office/drawing/2016/5/10/chartex" xmlns:cx5="http://schemas.microsoft.com/office/drawing/2016/5/11/chartex" xmlns:cx6="http://schemas.microsoft.com/office/drawing/2016/5/12/chartex" xmlns:cx7="http://schemas.microsoft.com/office/drawing/2016/5/13/chartex" xmlns:cx8="http://schemas.microsoft.com/office/drawing/2016/5/14/chartex" xmlns:mc="http://schemas.openxmlformats.org/markup-compatibility/2006" xmlns:aink="http://schemas.microsoft.com/office/drawing/2016/ink" xmlns:am3d="http://schemas.microsoft.com/office/drawing/2017/model3d" xmlns:o="urn:schemas-microsoft-com:office:office" xmlns:oel="http://schemas.microsoft.com/office/2019/extlst" xmlns:r="http://schemas.openxmlformats.org/officeDocument/2006/relationships" xmlns:m="http://schemas.openxmlformats.org/officeDocument/2006/math" xmlns:v="urn:schemas-microsoft-com:vml" xmlns:wp14="http://schemas.microsoft.com/office/word/2010/wordprocessingDrawing" xmlns:wp="http://schemas.openxmlformats.org/drawingml/2006/wordprocessingDrawing" xmlns:w10="urn:schemas-microsoft-com:office:word" xmlns:w="http://schemas.openxmlformats.org/wordprocessingml/2006/main" xmlns:w14="http://schemas.microsoft.com/office/word/2010/wordml" xmlns:w15="http://schemas.microsoft.com/office/word/2012/wordml" xmlns:w16cex="http://schemas.microsoft.com/office/word/2018/wordml/cex" xmlns:w16cid="http://schemas.microsoft.com/office/word/2016/wordml/cid" xmlns:w16="http://schemas.microsoft.com/office/word/2018/wordml" xmlns:w16du="http://schemas.microsoft.com/office/word/2023/wordml/word16du" xmlns:w16sdtdh="http://schemas.microsoft.com/office/word/2020/wordml/sdtdatahash" xmlns:w16se="http://schemas.microsoft.com/office/word/2015/wordml/symex" xmlns:wpg="http://schemas.microsoft.com/office/word/2010/wordprocessingGroup" xmlns:wpi="http://schemas.microsoft.com/office/word/2010/wordprocessingInk" xmlns:wne="http://schemas.microsoft.com/office/word/2006/wordml" xmlns:wps="http://schemas.microsoft.com/office/word/2010/wordprocessingShape" mc:Ignorable="w14 w15 w16se w16cid w16 w16cex w16sdtdh wp14">
+<w:hdr xmlns:wpc="http://schemas.microsoft.com/office/word/2010/wordprocessingCanvas" xmlns:cx="http://schemas.microsoft.com/office/drawing/2014/chartex" xmlns:cx1="http://schemas.microsoft.com/office/drawing/2015/9/8/chartex" xmlns:cx2="http://schemas.microsoft.com/office/drawing/2015/10/21/chartex" xmlns:cx3="http://schemas.microsoft.com/office/drawing/2016/5/9/chartex" xmlns:cx4="http://schemas.microsoft.com/office/drawing/2016/5/10/chartex" xmlns:cx5="http://schemas.microsoft.com/office/drawing/2016/5/11/chartex" xmlns:cx6="http://schemas.microsoft.com/office/drawing/2016/5/12/chartex" xmlns:cx7="http://schemas.microsoft.com/office/drawing/2016/5/13/chartex" xmlns:cx8="http://schemas.microsoft.com/office/drawing/2016/5/14/chartex" xmlns:mc="http://schemas.openxmlformats.org/markup-compatibility/2006" xmlns:aink="http://schemas.microsoft.com/office/drawing/2016/ink" xmlns:am3d="http://schemas.microsoft.com/office/drawing/2017/model3d" xmlns:o="urn:schemas-microsoft-com:office:office" xmlns:oel="http://schemas.microsoft.com/office/2019/extlst" xmlns:r="http://schemas.openxmlformats.org/officeDocument/2006/relationships" xmlns:m="http://schemas.openxmlformats.org/officeDocument/2006/math" xmlns:v="urn:schemas-microsoft-com:vml" xmlns:wp14="http://schemas.microsoft.com/office/word/2010/wordprocessingDrawing" xmlns:wp="http://schemas.openxmlformats.org/drawingml/2006/wordprocessingDrawing" xmlns:w10="urn:schemas-microsoft-com:office:word" xmlns:w="http://schemas.openxmlformats.org/wordprocessingml/2006/main" xmlns:w14="http://schemas.microsoft.com/office/word/2010/wordml" xmlns:w15="http://schemas.microsoft.com/office/word/2012/wordml" xmlns:w16cex="http://schemas.microsoft.com/office/word/2018/wordml/cex" xmlns:w16cid="http://schemas.microsoft.com/office/word/2016/wordml/cid" xmlns:w16="http://schemas.microsoft.com/office/word/2018/wordml" xmlns:w16sdtdh="http://schemas.microsoft.com/office/word/2020/wordml/sdtdatahash" xmlns:w16se="http://schemas.microsoft.com/office/word/2015/wordml/symex" xmlns:wpg="http://schemas.microsoft.com/office/word/2010/wordprocessingGroup" xmlns:wpi="http://schemas.microsoft.com/office/word/2010/wordprocessingInk" xmlns:wne="http://schemas.microsoft.com/office/word/2006/wordml" xmlns:wps="http://schemas.microsoft.com/office/word/2010/wordprocessingShape" mc:Ignorable="w14 w15 w16se w16cid w16 w16cex w16sdtdh wp14">
   <w:sdt>
     <w:sdtPr>
       <w:id w:val="1140234613"/>
@@ -8304,7 +8816,7 @@
 </file>
 
 <file path=word/header2.xml><?xml version="1.0" encoding="utf-8"?>
-<w:hdr xmlns:wpc="http://schemas.microsoft.com/office/word/2010/wordprocessingCanvas" xmlns:cx="http://schemas.microsoft.com/office/drawing/2014/chartex" xmlns:cx1="http://schemas.microsoft.com/office/drawing/2015/9/8/chartex" xmlns:cx2="http://schemas.microsoft.com/office/drawing/2015/10/21/chartex" xmlns:cx3="http://schemas.microsoft.com/office/drawing/2016/5/9/chartex" xmlns:cx4="http://schemas.microsoft.com/office/drawing/2016/5/10/chartex" xmlns:cx5="http://schemas.microsoft.com/office/drawing/2016/5/11/chartex" xmlns:cx6="http://schemas.microsoft.com/office/drawing/2016/5/12/chartex" xmlns:cx7="http://schemas.microsoft.com/office/drawing/2016/5/13/chartex" xmlns:cx8="http://schemas.microsoft.com/office/drawing/2016/5/14/chartex" xmlns:mc="http://schemas.openxmlformats.org/markup-compatibility/2006" xmlns:aink="http://schemas.microsoft.com/office/drawing/2016/ink" xmlns:am3d="http://schemas.microsoft.com/office/drawing/2017/model3d" xmlns:o="urn:schemas-microsoft-com:office:office" xmlns:oel="http://schemas.microsoft.com/office/2019/extlst" xmlns:r="http://schemas.openxmlformats.org/officeDocument/2006/relationships" xmlns:m="http://schemas.openxmlformats.org/officeDocument/2006/math" xmlns:v="urn:schemas-microsoft-com:vml" xmlns:wp14="http://schemas.microsoft.com/office/word/2010/wordprocessingDrawing" xmlns:wp="http://schemas.openxmlformats.org/drawingml/2006/wordprocessingDrawing" xmlns:w10="urn:schemas-microsoft-com:office:word" xmlns:w="http://schemas.openxmlformats.org/wordprocessingml/2006/main" xmlns:w14="http://schemas.microsoft.com/office/word/2010/wordml" xmlns:w15="http://schemas.microsoft.com/office/word/2012/wordml" xmlns:w16cex="http://schemas.microsoft.com/office/word/2018/wordml/cex" xmlns:w16cid="http://schemas.microsoft.com/office/word/2016/wordml/cid" xmlns:w16="http://schemas.microsoft.com/office/word/2018/wordml" xmlns:w16du="http://schemas.microsoft.com/office/word/2023/wordml/word16du" xmlns:w16sdtdh="http://schemas.microsoft.com/office/word/2020/wordml/sdtdatahash" xmlns:w16se="http://schemas.microsoft.com/office/word/2015/wordml/symex" xmlns:wpg="http://schemas.microsoft.com/office/word/2010/wordprocessingGroup" xmlns:wpi="http://schemas.microsoft.com/office/word/2010/wordprocessingInk" xmlns:wne="http://schemas.microsoft.com/office/word/2006/wordml" xmlns:wps="http://schemas.microsoft.com/office/word/2010/wordprocessingShape" mc:Ignorable="w14 w15 w16se w16cid w16 w16cex w16sdtdh wp14">
+<w:hdr xmlns:wpc="http://schemas.microsoft.com/office/word/2010/wordprocessingCanvas" xmlns:cx="http://schemas.microsoft.com/office/drawing/2014/chartex" xmlns:cx1="http://schemas.microsoft.com/office/drawing/2015/9/8/chartex" xmlns:cx2="http://schemas.microsoft.com/office/drawing/2015/10/21/chartex" xmlns:cx3="http://schemas.microsoft.com/office/drawing/2016/5/9/chartex" xmlns:cx4="http://schemas.microsoft.com/office/drawing/2016/5/10/chartex" xmlns:cx5="http://schemas.microsoft.com/office/drawing/2016/5/11/chartex" xmlns:cx6="http://schemas.microsoft.com/office/drawing/2016/5/12/chartex" xmlns:cx7="http://schemas.microsoft.com/office/drawing/2016/5/13/chartex" xmlns:cx8="http://schemas.microsoft.com/office/drawing/2016/5/14/chartex" xmlns:mc="http://schemas.openxmlformats.org/markup-compatibility/2006" xmlns:aink="http://schemas.microsoft.com/office/drawing/2016/ink" xmlns:am3d="http://schemas.microsoft.com/office/drawing/2017/model3d" xmlns:o="urn:schemas-microsoft-com:office:office" xmlns:oel="http://schemas.microsoft.com/office/2019/extlst" xmlns:r="http://schemas.openxmlformats.org/officeDocument/2006/relationships" xmlns:m="http://schemas.openxmlformats.org/officeDocument/2006/math" xmlns:v="urn:schemas-microsoft-com:vml" xmlns:wp14="http://schemas.microsoft.com/office/word/2010/wordprocessingDrawing" xmlns:wp="http://schemas.openxmlformats.org/drawingml/2006/wordprocessingDrawing" xmlns:w10="urn:schemas-microsoft-com:office:word" xmlns:w="http://schemas.openxmlformats.org/wordprocessingml/2006/main" xmlns:w14="http://schemas.microsoft.com/office/word/2010/wordml" xmlns:w15="http://schemas.microsoft.com/office/word/2012/wordml" xmlns:w16cex="http://schemas.microsoft.com/office/word/2018/wordml/cex" xmlns:w16cid="http://schemas.microsoft.com/office/word/2016/wordml/cid" xmlns:w16="http://schemas.microsoft.com/office/word/2018/wordml" xmlns:w16sdtdh="http://schemas.microsoft.com/office/word/2020/wordml/sdtdatahash" xmlns:w16se="http://schemas.microsoft.com/office/word/2015/wordml/symex" xmlns:wpg="http://schemas.microsoft.com/office/word/2010/wordprocessingGroup" xmlns:wpi="http://schemas.microsoft.com/office/word/2010/wordprocessingInk" xmlns:wne="http://schemas.microsoft.com/office/word/2006/wordml" xmlns:wps="http://schemas.microsoft.com/office/word/2010/wordprocessingShape" mc:Ignorable="w14 w15 w16se w16cid w16 w16cex w16sdtdh wp14">
   <w:p>
     <w:pPr>
       <w:pStyle w:val="Header"/>
@@ -8356,7 +8868,7 @@
 </file>
 
 <file path=word/header3.xml><?xml version="1.0" encoding="utf-8"?>
-<w:hdr xmlns:wpc="http://schemas.microsoft.com/office/word/2010/wordprocessingCanvas" xmlns:cx="http://schemas.microsoft.com/office/drawing/2014/chartex" xmlns:cx1="http://schemas.microsoft.com/office/drawing/2015/9/8/chartex" xmlns:cx2="http://schemas.microsoft.com/office/drawing/2015/10/21/chartex" xmlns:cx3="http://schemas.microsoft.com/office/drawing/2016/5/9/chartex" xmlns:cx4="http://schemas.microsoft.com/office/drawing/2016/5/10/chartex" xmlns:cx5="http://schemas.microsoft.com/office/drawing/2016/5/11/chartex" xmlns:cx6="http://schemas.microsoft.com/office/drawing/2016/5/12/chartex" xmlns:cx7="http://schemas.microsoft.com/office/drawing/2016/5/13/chartex" xmlns:cx8="http://schemas.microsoft.com/office/drawing/2016/5/14/chartex" xmlns:mc="http://schemas.openxmlformats.org/markup-compatibility/2006" xmlns:aink="http://schemas.microsoft.com/office/drawing/2016/ink" xmlns:am3d="http://schemas.microsoft.com/office/drawing/2017/model3d" xmlns:o="urn:schemas-microsoft-com:office:office" xmlns:oel="http://schemas.microsoft.com/office/2019/extlst" xmlns:r="http://schemas.openxmlformats.org/officeDocument/2006/relationships" xmlns:m="http://schemas.openxmlformats.org/officeDocument/2006/math" xmlns:v="urn:schemas-microsoft-com:vml" xmlns:wp14="http://schemas.microsoft.com/office/word/2010/wordprocessingDrawing" xmlns:wp="http://schemas.openxmlformats.org/drawingml/2006/wordprocessingDrawing" xmlns:w10="urn:schemas-microsoft-com:office:word" xmlns:w="http://schemas.openxmlformats.org/wordprocessingml/2006/main" xmlns:w14="http://schemas.microsoft.com/office/word/2010/wordml" xmlns:w15="http://schemas.microsoft.com/office/word/2012/wordml" xmlns:w16cex="http://schemas.microsoft.com/office/word/2018/wordml/cex" xmlns:w16cid="http://schemas.microsoft.com/office/word/2016/wordml/cid" xmlns:w16="http://schemas.microsoft.com/office/word/2018/wordml" xmlns:w16du="http://schemas.microsoft.com/office/word/2023/wordml/word16du" xmlns:w16sdtdh="http://schemas.microsoft.com/office/word/2020/wordml/sdtdatahash" xmlns:w16se="http://schemas.microsoft.com/office/word/2015/wordml/symex" xmlns:wpg="http://schemas.microsoft.com/office/word/2010/wordprocessingGroup" xmlns:wpi="http://schemas.microsoft.com/office/word/2010/wordprocessingInk" xmlns:wne="http://schemas.microsoft.com/office/word/2006/wordml" xmlns:wps="http://schemas.microsoft.com/office/word/2010/wordprocessingShape" mc:Ignorable="w14 w15 w16se w16cid w16 w16cex w16sdtdh wp14">
+<w:hdr xmlns:wpc="http://schemas.microsoft.com/office/word/2010/wordprocessingCanvas" xmlns:cx="http://schemas.microsoft.com/office/drawing/2014/chartex" xmlns:cx1="http://schemas.microsoft.com/office/drawing/2015/9/8/chartex" xmlns:cx2="http://schemas.microsoft.com/office/drawing/2015/10/21/chartex" xmlns:cx3="http://schemas.microsoft.com/office/drawing/2016/5/9/chartex" xmlns:cx4="http://schemas.microsoft.com/office/drawing/2016/5/10/chartex" xmlns:cx5="http://schemas.microsoft.com/office/drawing/2016/5/11/chartex" xmlns:cx6="http://schemas.microsoft.com/office/drawing/2016/5/12/chartex" xmlns:cx7="http://schemas.microsoft.com/office/drawing/2016/5/13/chartex" xmlns:cx8="http://schemas.microsoft.com/office/drawing/2016/5/14/chartex" xmlns:mc="http://schemas.openxmlformats.org/markup-compatibility/2006" xmlns:aink="http://schemas.microsoft.com/office/drawing/2016/ink" xmlns:am3d="http://schemas.microsoft.com/office/drawing/2017/model3d" xmlns:o="urn:schemas-microsoft-com:office:office" xmlns:oel="http://schemas.microsoft.com/office/2019/extlst" xmlns:r="http://schemas.openxmlformats.org/officeDocument/2006/relationships" xmlns:m="http://schemas.openxmlformats.org/officeDocument/2006/math" xmlns:v="urn:schemas-microsoft-com:vml" xmlns:wp14="http://schemas.microsoft.com/office/word/2010/wordprocessingDrawing" xmlns:wp="http://schemas.openxmlformats.org/drawingml/2006/wordprocessingDrawing" xmlns:w10="urn:schemas-microsoft-com:office:word" xmlns:w="http://schemas.openxmlformats.org/wordprocessingml/2006/main" xmlns:w14="http://schemas.microsoft.com/office/word/2010/wordml" xmlns:w15="http://schemas.microsoft.com/office/word/2012/wordml" xmlns:w16cex="http://schemas.microsoft.com/office/word/2018/wordml/cex" xmlns:w16cid="http://schemas.microsoft.com/office/word/2016/wordml/cid" xmlns:w16="http://schemas.microsoft.com/office/word/2018/wordml" xmlns:w16sdtdh="http://schemas.microsoft.com/office/word/2020/wordml/sdtdatahash" xmlns:w16se="http://schemas.microsoft.com/office/word/2015/wordml/symex" xmlns:wpg="http://schemas.microsoft.com/office/word/2010/wordprocessingGroup" xmlns:wpi="http://schemas.microsoft.com/office/word/2010/wordprocessingInk" xmlns:wne="http://schemas.microsoft.com/office/word/2006/wordml" xmlns:wps="http://schemas.microsoft.com/office/word/2010/wordprocessingShape" mc:Ignorable="w14 w15 w16se w16cid w16 w16cex w16sdtdh wp14">
   <w:p>
     <w:pPr>
       <w:pStyle w:val="Header"/>
@@ -8366,7 +8878,7 @@
 </file>
 
 <file path=word/header4.xml><?xml version="1.0" encoding="utf-8"?>
-<w:hdr xmlns:wpc="http://schemas.microsoft.com/office/word/2010/wordprocessingCanvas" xmlns:cx="http://schemas.microsoft.com/office/drawing/2014/chartex" xmlns:cx1="http://schemas.microsoft.com/office/drawing/2015/9/8/chartex" xmlns:cx2="http://schemas.microsoft.com/office/drawing/2015/10/21/chartex" xmlns:cx3="http://schemas.microsoft.com/office/drawing/2016/5/9/chartex" xmlns:cx4="http://schemas.microsoft.com/office/drawing/2016/5/10/chartex" xmlns:cx5="http://schemas.microsoft.com/office/drawing/2016/5/11/chartex" xmlns:cx6="http://schemas.microsoft.com/office/drawing/2016/5/12/chartex" xmlns:cx7="http://schemas.microsoft.com/office/drawing/2016/5/13/chartex" xmlns:cx8="http://schemas.microsoft.com/office/drawing/2016/5/14/chartex" xmlns:mc="http://schemas.openxmlformats.org/markup-compatibility/2006" xmlns:aink="http://schemas.microsoft.com/office/drawing/2016/ink" xmlns:am3d="http://schemas.microsoft.com/office/drawing/2017/model3d" xmlns:o="urn:schemas-microsoft-com:office:office" xmlns:oel="http://schemas.microsoft.com/office/2019/extlst" xmlns:r="http://schemas.openxmlformats.org/officeDocument/2006/relationships" xmlns:m="http://schemas.openxmlformats.org/officeDocument/2006/math" xmlns:v="urn:schemas-microsoft-com:vml" xmlns:wp14="http://schemas.microsoft.com/office/word/2010/wordprocessingDrawing" xmlns:wp="http://schemas.openxmlformats.org/drawingml/2006/wordprocessingDrawing" xmlns:w10="urn:schemas-microsoft-com:office:word" xmlns:w="http://schemas.openxmlformats.org/wordprocessingml/2006/main" xmlns:w14="http://schemas.microsoft.com/office/word/2010/wordml" xmlns:w15="http://schemas.microsoft.com/office/word/2012/wordml" xmlns:w16cex="http://schemas.microsoft.com/office/word/2018/wordml/cex" xmlns:w16cid="http://schemas.microsoft.com/office/word/2016/wordml/cid" xmlns:w16="http://schemas.microsoft.com/office/word/2018/wordml" xmlns:w16du="http://schemas.microsoft.com/office/word/2023/wordml/word16du" xmlns:w16sdtdh="http://schemas.microsoft.com/office/word/2020/wordml/sdtdatahash" xmlns:w16se="http://schemas.microsoft.com/office/word/2015/wordml/symex" xmlns:wpg="http://schemas.microsoft.com/office/word/2010/wordprocessingGroup" xmlns:wpi="http://schemas.microsoft.com/office/word/2010/wordprocessingInk" xmlns:wne="http://schemas.microsoft.com/office/word/2006/wordml" xmlns:wps="http://schemas.microsoft.com/office/word/2010/wordprocessingShape" mc:Ignorable="w14 w15 w16se w16cid w16 w16cex w16sdtdh wp14">
+<w:hdr xmlns:wpc="http://schemas.microsoft.com/office/word/2010/wordprocessingCanvas" xmlns:cx="http://schemas.microsoft.com/office/drawing/2014/chartex" xmlns:cx1="http://schemas.microsoft.com/office/drawing/2015/9/8/chartex" xmlns:cx2="http://schemas.microsoft.com/office/drawing/2015/10/21/chartex" xmlns:cx3="http://schemas.microsoft.com/office/drawing/2016/5/9/chartex" xmlns:cx4="http://schemas.microsoft.com/office/drawing/2016/5/10/chartex" xmlns:cx5="http://schemas.microsoft.com/office/drawing/2016/5/11/chartex" xmlns:cx6="http://schemas.microsoft.com/office/drawing/2016/5/12/chartex" xmlns:cx7="http://schemas.microsoft.com/office/drawing/2016/5/13/chartex" xmlns:cx8="http://schemas.microsoft.com/office/drawing/2016/5/14/chartex" xmlns:mc="http://schemas.openxmlformats.org/markup-compatibility/2006" xmlns:aink="http://schemas.microsoft.com/office/drawing/2016/ink" xmlns:am3d="http://schemas.microsoft.com/office/drawing/2017/model3d" xmlns:o="urn:schemas-microsoft-com:office:office" xmlns:oel="http://schemas.microsoft.com/office/2019/extlst" xmlns:r="http://schemas.openxmlformats.org/officeDocument/2006/relationships" xmlns:m="http://schemas.openxmlformats.org/officeDocument/2006/math" xmlns:v="urn:schemas-microsoft-com:vml" xmlns:wp14="http://schemas.microsoft.com/office/word/2010/wordprocessingDrawing" xmlns:wp="http://schemas.openxmlformats.org/drawingml/2006/wordprocessingDrawing" xmlns:w10="urn:schemas-microsoft-com:office:word" xmlns:w="http://schemas.openxmlformats.org/wordprocessingml/2006/main" xmlns:w14="http://schemas.microsoft.com/office/word/2010/wordml" xmlns:w15="http://schemas.microsoft.com/office/word/2012/wordml" xmlns:w16cex="http://schemas.microsoft.com/office/word/2018/wordml/cex" xmlns:w16cid="http://schemas.microsoft.com/office/word/2016/wordml/cid" xmlns:w16="http://schemas.microsoft.com/office/word/2018/wordml" xmlns:w16sdtdh="http://schemas.microsoft.com/office/word/2020/wordml/sdtdatahash" xmlns:w16se="http://schemas.microsoft.com/office/word/2015/wordml/symex" xmlns:wpg="http://schemas.microsoft.com/office/word/2010/wordprocessingGroup" xmlns:wpi="http://schemas.microsoft.com/office/word/2010/wordprocessingInk" xmlns:wne="http://schemas.microsoft.com/office/word/2006/wordml" xmlns:wps="http://schemas.microsoft.com/office/word/2010/wordprocessingShape" mc:Ignorable="w14 w15 w16se w16cid w16 w16cex w16sdtdh wp14">
   <w:p>
     <w:pPr>
       <w:pStyle w:val="Header"/>
@@ -8376,7 +8888,7 @@
 </file>
 
 <file path=word/header5.xml><?xml version="1.0" encoding="utf-8"?>
-<w:hdr xmlns:wpc="http://schemas.microsoft.com/office/word/2010/wordprocessingCanvas" xmlns:cx="http://schemas.microsoft.com/office/drawing/2014/chartex" xmlns:cx1="http://schemas.microsoft.com/office/drawing/2015/9/8/chartex" xmlns:cx2="http://schemas.microsoft.com/office/drawing/2015/10/21/chartex" xmlns:cx3="http://schemas.microsoft.com/office/drawing/2016/5/9/chartex" xmlns:cx4="http://schemas.microsoft.com/office/drawing/2016/5/10/chartex" xmlns:cx5="http://schemas.microsoft.com/office/drawing/2016/5/11/chartex" xmlns:cx6="http://schemas.microsoft.com/office/drawing/2016/5/12/chartex" xmlns:cx7="http://schemas.microsoft.com/office/drawing/2016/5/13/chartex" xmlns:cx8="http://schemas.microsoft.com/office/drawing/2016/5/14/chartex" xmlns:mc="http://schemas.openxmlformats.org/markup-compatibility/2006" xmlns:aink="http://schemas.microsoft.com/office/drawing/2016/ink" xmlns:am3d="http://schemas.microsoft.com/office/drawing/2017/model3d" xmlns:o="urn:schemas-microsoft-com:office:office" xmlns:oel="http://schemas.microsoft.com/office/2019/extlst" xmlns:r="http://schemas.openxmlformats.org/officeDocument/2006/relationships" xmlns:m="http://schemas.openxmlformats.org/officeDocument/2006/math" xmlns:v="urn:schemas-microsoft-com:vml" xmlns:wp14="http://schemas.microsoft.com/office/word/2010/wordprocessingDrawing" xmlns:wp="http://schemas.openxmlformats.org/drawingml/2006/wordprocessingDrawing" xmlns:w10="urn:schemas-microsoft-com:office:word" xmlns:w="http://schemas.openxmlformats.org/wordprocessingml/2006/main" xmlns:w14="http://schemas.microsoft.com/office/word/2010/wordml" xmlns:w15="http://schemas.microsoft.com/office/word/2012/wordml" xmlns:w16cex="http://schemas.microsoft.com/office/word/2018/wordml/cex" xmlns:w16cid="http://schemas.microsoft.com/office/word/2016/wordml/cid" xmlns:w16="http://schemas.microsoft.com/office/word/2018/wordml" xmlns:w16du="http://schemas.microsoft.com/office/word/2023/wordml/word16du" xmlns:w16sdtdh="http://schemas.microsoft.com/office/word/2020/wordml/sdtdatahash" xmlns:w16se="http://schemas.microsoft.com/office/word/2015/wordml/symex" xmlns:wpg="http://schemas.microsoft.com/office/word/2010/wordprocessingGroup" xmlns:wpi="http://schemas.microsoft.com/office/word/2010/wordprocessingInk" xmlns:wne="http://schemas.microsoft.com/office/word/2006/wordml" xmlns:wps="http://schemas.microsoft.com/office/word/2010/wordprocessingShape" mc:Ignorable="w14 w15 w16se w16cid w16 w16cex w16sdtdh wp14">
+<w:hdr xmlns:wpc="http://schemas.microsoft.com/office/word/2010/wordprocessingCanvas" xmlns:cx="http://schemas.microsoft.com/office/drawing/2014/chartex" xmlns:cx1="http://schemas.microsoft.com/office/drawing/2015/9/8/chartex" xmlns:cx2="http://schemas.microsoft.com/office/drawing/2015/10/21/chartex" xmlns:cx3="http://schemas.microsoft.com/office/drawing/2016/5/9/chartex" xmlns:cx4="http://schemas.microsoft.com/office/drawing/2016/5/10/chartex" xmlns:cx5="http://schemas.microsoft.com/office/drawing/2016/5/11/chartex" xmlns:cx6="http://schemas.microsoft.com/office/drawing/2016/5/12/chartex" xmlns:cx7="http://schemas.microsoft.com/office/drawing/2016/5/13/chartex" xmlns:cx8="http://schemas.microsoft.com/office/drawing/2016/5/14/chartex" xmlns:mc="http://schemas.openxmlformats.org/markup-compatibility/2006" xmlns:aink="http://schemas.microsoft.com/office/drawing/2016/ink" xmlns:am3d="http://schemas.microsoft.com/office/drawing/2017/model3d" xmlns:o="urn:schemas-microsoft-com:office:office" xmlns:oel="http://schemas.microsoft.com/office/2019/extlst" xmlns:r="http://schemas.openxmlformats.org/officeDocument/2006/relationships" xmlns:m="http://schemas.openxmlformats.org/officeDocument/2006/math" xmlns:v="urn:schemas-microsoft-com:vml" xmlns:wp14="http://schemas.microsoft.com/office/word/2010/wordprocessingDrawing" xmlns:wp="http://schemas.openxmlformats.org/drawingml/2006/wordprocessingDrawing" xmlns:w10="urn:schemas-microsoft-com:office:word" xmlns:w="http://schemas.openxmlformats.org/wordprocessingml/2006/main" xmlns:w14="http://schemas.microsoft.com/office/word/2010/wordml" xmlns:w15="http://schemas.microsoft.com/office/word/2012/wordml" xmlns:w16cex="http://schemas.microsoft.com/office/word/2018/wordml/cex" xmlns:w16cid="http://schemas.microsoft.com/office/word/2016/wordml/cid" xmlns:w16="http://schemas.microsoft.com/office/word/2018/wordml" xmlns:w16sdtdh="http://schemas.microsoft.com/office/word/2020/wordml/sdtdatahash" xmlns:w16se="http://schemas.microsoft.com/office/word/2015/wordml/symex" xmlns:wpg="http://schemas.microsoft.com/office/word/2010/wordprocessingGroup" xmlns:wpi="http://schemas.microsoft.com/office/word/2010/wordprocessingInk" xmlns:wne="http://schemas.microsoft.com/office/word/2006/wordml" xmlns:wps="http://schemas.microsoft.com/office/word/2010/wordprocessingShape" mc:Ignorable="w14 w15 w16se w16cid w16 w16cex w16sdtdh wp14">
   <w:sdt>
     <w:sdtPr>
       <w:rPr>
@@ -8428,7 +8940,7 @@
 </file>
 
 <file path=word/header6.xml><?xml version="1.0" encoding="utf-8"?>
-<w:hdr xmlns:wpc="http://schemas.microsoft.com/office/word/2010/wordprocessingCanvas" xmlns:cx="http://schemas.microsoft.com/office/drawing/2014/chartex" xmlns:cx1="http://schemas.microsoft.com/office/drawing/2015/9/8/chartex" xmlns:cx2="http://schemas.microsoft.com/office/drawing/2015/10/21/chartex" xmlns:cx3="http://schemas.microsoft.com/office/drawing/2016/5/9/chartex" xmlns:cx4="http://schemas.microsoft.com/office/drawing/2016/5/10/chartex" xmlns:cx5="http://schemas.microsoft.com/office/drawing/2016/5/11/chartex" xmlns:cx6="http://schemas.microsoft.com/office/drawing/2016/5/12/chartex" xmlns:cx7="http://schemas.microsoft.com/office/drawing/2016/5/13/chartex" xmlns:cx8="http://schemas.microsoft.com/office/drawing/2016/5/14/chartex" xmlns:mc="http://schemas.openxmlformats.org/markup-compatibility/2006" xmlns:aink="http://schemas.microsoft.com/office/drawing/2016/ink" xmlns:am3d="http://schemas.microsoft.com/office/drawing/2017/model3d" xmlns:o="urn:schemas-microsoft-com:office:office" xmlns:oel="http://schemas.microsoft.com/office/2019/extlst" xmlns:r="http://schemas.openxmlformats.org/officeDocument/2006/relationships" xmlns:m="http://schemas.openxmlformats.org/officeDocument/2006/math" xmlns:v="urn:schemas-microsoft-com:vml" xmlns:wp14="http://schemas.microsoft.com/office/word/2010/wordprocessingDrawing" xmlns:wp="http://schemas.openxmlformats.org/drawingml/2006/wordprocessingDrawing" xmlns:w10="urn:schemas-microsoft-com:office:word" xmlns:w="http://schemas.openxmlformats.org/wordprocessingml/2006/main" xmlns:w14="http://schemas.microsoft.com/office/word/2010/wordml" xmlns:w15="http://schemas.microsoft.com/office/word/2012/wordml" xmlns:w16cex="http://schemas.microsoft.com/office/word/2018/wordml/cex" xmlns:w16cid="http://schemas.microsoft.com/office/word/2016/wordml/cid" xmlns:w16="http://schemas.microsoft.com/office/word/2018/wordml" xmlns:w16du="http://schemas.microsoft.com/office/word/2023/wordml/word16du" xmlns:w16sdtdh="http://schemas.microsoft.com/office/word/2020/wordml/sdtdatahash" xmlns:w16se="http://schemas.microsoft.com/office/word/2015/wordml/symex" xmlns:wpg="http://schemas.microsoft.com/office/word/2010/wordprocessingGroup" xmlns:wpi="http://schemas.microsoft.com/office/word/2010/wordprocessingInk" xmlns:wne="http://schemas.microsoft.com/office/word/2006/wordml" xmlns:wps="http://schemas.microsoft.com/office/word/2010/wordprocessingShape" mc:Ignorable="w14 w15 w16se w16cid w16 w16cex w16sdtdh wp14">
+<w:hdr xmlns:wpc="http://schemas.microsoft.com/office/word/2010/wordprocessingCanvas" xmlns:cx="http://schemas.microsoft.com/office/drawing/2014/chartex" xmlns:cx1="http://schemas.microsoft.com/office/drawing/2015/9/8/chartex" xmlns:cx2="http://schemas.microsoft.com/office/drawing/2015/10/21/chartex" xmlns:cx3="http://schemas.microsoft.com/office/drawing/2016/5/9/chartex" xmlns:cx4="http://schemas.microsoft.com/office/drawing/2016/5/10/chartex" xmlns:cx5="http://schemas.microsoft.com/office/drawing/2016/5/11/chartex" xmlns:cx6="http://schemas.microsoft.com/office/drawing/2016/5/12/chartex" xmlns:cx7="http://schemas.microsoft.com/office/drawing/2016/5/13/chartex" xmlns:cx8="http://schemas.microsoft.com/office/drawing/2016/5/14/chartex" xmlns:mc="http://schemas.openxmlformats.org/markup-compatibility/2006" xmlns:aink="http://schemas.microsoft.com/office/drawing/2016/ink" xmlns:am3d="http://schemas.microsoft.com/office/drawing/2017/model3d" xmlns:o="urn:schemas-microsoft-com:office:office" xmlns:oel="http://schemas.microsoft.com/office/2019/extlst" xmlns:r="http://schemas.openxmlformats.org/officeDocument/2006/relationships" xmlns:m="http://schemas.openxmlformats.org/officeDocument/2006/math" xmlns:v="urn:schemas-microsoft-com:vml" xmlns:wp14="http://schemas.microsoft.com/office/word/2010/wordprocessingDrawing" xmlns:wp="http://schemas.openxmlformats.org/drawingml/2006/wordprocessingDrawing" xmlns:w10="urn:schemas-microsoft-com:office:word" xmlns:w="http://schemas.openxmlformats.org/wordprocessingml/2006/main" xmlns:w14="http://schemas.microsoft.com/office/word/2010/wordml" xmlns:w15="http://schemas.microsoft.com/office/word/2012/wordml" xmlns:w16cex="http://schemas.microsoft.com/office/word/2018/wordml/cex" xmlns:w16cid="http://schemas.microsoft.com/office/word/2016/wordml/cid" xmlns:w16="http://schemas.microsoft.com/office/word/2018/wordml" xmlns:w16sdtdh="http://schemas.microsoft.com/office/word/2020/wordml/sdtdatahash" xmlns:w16se="http://schemas.microsoft.com/office/word/2015/wordml/symex" xmlns:wpg="http://schemas.microsoft.com/office/word/2010/wordprocessingGroup" xmlns:wpi="http://schemas.microsoft.com/office/word/2010/wordprocessingInk" xmlns:wne="http://schemas.microsoft.com/office/word/2006/wordml" xmlns:wps="http://schemas.microsoft.com/office/word/2010/wordprocessingShape" mc:Ignorable="w14 w15 w16se w16cid w16 w16cex w16sdtdh wp14">
   <w:p>
     <w:pPr>
       <w:pStyle w:val="Header"/>
@@ -8439,7 +8951,7 @@
 </file>
 
 <file path=word/header7.xml><?xml version="1.0" encoding="utf-8"?>
-<w:hdr xmlns:wpc="http://schemas.microsoft.com/office/word/2010/wordprocessingCanvas" xmlns:cx="http://schemas.microsoft.com/office/drawing/2014/chartex" xmlns:cx1="http://schemas.microsoft.com/office/drawing/2015/9/8/chartex" xmlns:cx2="http://schemas.microsoft.com/office/drawing/2015/10/21/chartex" xmlns:cx3="http://schemas.microsoft.com/office/drawing/2016/5/9/chartex" xmlns:cx4="http://schemas.microsoft.com/office/drawing/2016/5/10/chartex" xmlns:cx5="http://schemas.microsoft.com/office/drawing/2016/5/11/chartex" xmlns:cx6="http://schemas.microsoft.com/office/drawing/2016/5/12/chartex" xmlns:cx7="http://schemas.microsoft.com/office/drawing/2016/5/13/chartex" xmlns:cx8="http://schemas.microsoft.com/office/drawing/2016/5/14/chartex" xmlns:mc="http://schemas.openxmlformats.org/markup-compatibility/2006" xmlns:aink="http://schemas.microsoft.com/office/drawing/2016/ink" xmlns:am3d="http://schemas.microsoft.com/office/drawing/2017/model3d" xmlns:o="urn:schemas-microsoft-com:office:office" xmlns:oel="http://schemas.microsoft.com/office/2019/extlst" xmlns:r="http://schemas.openxmlformats.org/officeDocument/2006/relationships" xmlns:m="http://schemas.openxmlformats.org/officeDocument/2006/math" xmlns:v="urn:schemas-microsoft-com:vml" xmlns:wp14="http://schemas.microsoft.com/office/word/2010/wordprocessingDrawing" xmlns:wp="http://schemas.openxmlformats.org/drawingml/2006/wordprocessingDrawing" xmlns:w10="urn:schemas-microsoft-com:office:word" xmlns:w="http://schemas.openxmlformats.org/wordprocessingml/2006/main" xmlns:w14="http://schemas.microsoft.com/office/word/2010/wordml" xmlns:w15="http://schemas.microsoft.com/office/word/2012/wordml" xmlns:w16cex="http://schemas.microsoft.com/office/word/2018/wordml/cex" xmlns:w16cid="http://schemas.microsoft.com/office/word/2016/wordml/cid" xmlns:w16="http://schemas.microsoft.com/office/word/2018/wordml" xmlns:w16du="http://schemas.microsoft.com/office/word/2023/wordml/word16du" xmlns:w16sdtdh="http://schemas.microsoft.com/office/word/2020/wordml/sdtdatahash" xmlns:w16se="http://schemas.microsoft.com/office/word/2015/wordml/symex" xmlns:wpg="http://schemas.microsoft.com/office/word/2010/wordprocessingGroup" xmlns:wpi="http://schemas.microsoft.com/office/word/2010/wordprocessingInk" xmlns:wne="http://schemas.microsoft.com/office/word/2006/wordml" xmlns:wps="http://schemas.microsoft.com/office/word/2010/wordprocessingShape" mc:Ignorable="w14 w15 w16se w16cid w16 w16cex w16sdtdh wp14">
+<w:hdr xmlns:wpc="http://schemas.microsoft.com/office/word/2010/wordprocessingCanvas" xmlns:cx="http://schemas.microsoft.com/office/drawing/2014/chartex" xmlns:cx1="http://schemas.microsoft.com/office/drawing/2015/9/8/chartex" xmlns:cx2="http://schemas.microsoft.com/office/drawing/2015/10/21/chartex" xmlns:cx3="http://schemas.microsoft.com/office/drawing/2016/5/9/chartex" xmlns:cx4="http://schemas.microsoft.com/office/drawing/2016/5/10/chartex" xmlns:cx5="http://schemas.microsoft.com/office/drawing/2016/5/11/chartex" xmlns:cx6="http://schemas.microsoft.com/office/drawing/2016/5/12/chartex" xmlns:cx7="http://schemas.microsoft.com/office/drawing/2016/5/13/chartex" xmlns:cx8="http://schemas.microsoft.com/office/drawing/2016/5/14/chartex" xmlns:mc="http://schemas.openxmlformats.org/markup-compatibility/2006" xmlns:aink="http://schemas.microsoft.com/office/drawing/2016/ink" xmlns:am3d="http://schemas.microsoft.com/office/drawing/2017/model3d" xmlns:o="urn:schemas-microsoft-com:office:office" xmlns:oel="http://schemas.microsoft.com/office/2019/extlst" xmlns:r="http://schemas.openxmlformats.org/officeDocument/2006/relationships" xmlns:m="http://schemas.openxmlformats.org/officeDocument/2006/math" xmlns:v="urn:schemas-microsoft-com:vml" xmlns:wp14="http://schemas.microsoft.com/office/word/2010/wordprocessingDrawing" xmlns:wp="http://schemas.openxmlformats.org/drawingml/2006/wordprocessingDrawing" xmlns:w10="urn:schemas-microsoft-com:office:word" xmlns:w="http://schemas.openxmlformats.org/wordprocessingml/2006/main" xmlns:w14="http://schemas.microsoft.com/office/word/2010/wordml" xmlns:w15="http://schemas.microsoft.com/office/word/2012/wordml" xmlns:w16cex="http://schemas.microsoft.com/office/word/2018/wordml/cex" xmlns:w16cid="http://schemas.microsoft.com/office/word/2016/wordml/cid" xmlns:w16="http://schemas.microsoft.com/office/word/2018/wordml" xmlns:w16sdtdh="http://schemas.microsoft.com/office/word/2020/wordml/sdtdatahash" xmlns:w16se="http://schemas.microsoft.com/office/word/2015/wordml/symex" xmlns:wpg="http://schemas.microsoft.com/office/word/2010/wordprocessingGroup" xmlns:wpi="http://schemas.microsoft.com/office/word/2010/wordprocessingInk" xmlns:wne="http://schemas.microsoft.com/office/word/2006/wordml" xmlns:wps="http://schemas.microsoft.com/office/word/2010/wordprocessingShape" mc:Ignorable="w14 w15 w16se w16cid w16 w16cex w16sdtdh wp14">
   <w:p>
     <w:pPr>
       <w:pStyle w:val="Header"/>
@@ -8449,7 +8961,7 @@
 </file>
 
 <file path=word/header8.xml><?xml version="1.0" encoding="utf-8"?>
-<w:hdr xmlns:wpc="http://schemas.microsoft.com/office/word/2010/wordprocessingCanvas" xmlns:cx="http://schemas.microsoft.com/office/drawing/2014/chartex" xmlns:cx1="http://schemas.microsoft.com/office/drawing/2015/9/8/chartex" xmlns:cx2="http://schemas.microsoft.com/office/drawing/2015/10/21/chartex" xmlns:cx3="http://schemas.microsoft.com/office/drawing/2016/5/9/chartex" xmlns:cx4="http://schemas.microsoft.com/office/drawing/2016/5/10/chartex" xmlns:cx5="http://schemas.microsoft.com/office/drawing/2016/5/11/chartex" xmlns:cx6="http://schemas.microsoft.com/office/drawing/2016/5/12/chartex" xmlns:cx7="http://schemas.microsoft.com/office/drawing/2016/5/13/chartex" xmlns:cx8="http://schemas.microsoft.com/office/drawing/2016/5/14/chartex" xmlns:mc="http://schemas.openxmlformats.org/markup-compatibility/2006" xmlns:aink="http://schemas.microsoft.com/office/drawing/2016/ink" xmlns:am3d="http://schemas.microsoft.com/office/drawing/2017/model3d" xmlns:o="urn:schemas-microsoft-com:office:office" xmlns:oel="http://schemas.microsoft.com/office/2019/extlst" xmlns:r="http://schemas.openxmlformats.org/officeDocument/2006/relationships" xmlns:m="http://schemas.openxmlformats.org/officeDocument/2006/math" xmlns:v="urn:schemas-microsoft-com:vml" xmlns:wp14="http://schemas.microsoft.com/office/word/2010/wordprocessingDrawing" xmlns:wp="http://schemas.openxmlformats.org/drawingml/2006/wordprocessingDrawing" xmlns:w10="urn:schemas-microsoft-com:office:word" xmlns:w="http://schemas.openxmlformats.org/wordprocessingml/2006/main" xmlns:w14="http://schemas.microsoft.com/office/word/2010/wordml" xmlns:w15="http://schemas.microsoft.com/office/word/2012/wordml" xmlns:w16cex="http://schemas.microsoft.com/office/word/2018/wordml/cex" xmlns:w16cid="http://schemas.microsoft.com/office/word/2016/wordml/cid" xmlns:w16="http://schemas.microsoft.com/office/word/2018/wordml" xmlns:w16du="http://schemas.microsoft.com/office/word/2023/wordml/word16du" xmlns:w16sdtdh="http://schemas.microsoft.com/office/word/2020/wordml/sdtdatahash" xmlns:w16se="http://schemas.microsoft.com/office/word/2015/wordml/symex" xmlns:wpg="http://schemas.microsoft.com/office/word/2010/wordprocessingGroup" xmlns:wpi="http://schemas.microsoft.com/office/word/2010/wordprocessingInk" xmlns:wne="http://schemas.microsoft.com/office/word/2006/wordml" xmlns:wps="http://schemas.microsoft.com/office/word/2010/wordprocessingShape" mc:Ignorable="w14 w15 w16se w16cid w16 w16cex w16sdtdh wp14">
+<w:hdr xmlns:wpc="http://schemas.microsoft.com/office/word/2010/wordprocessingCanvas" xmlns:cx="http://schemas.microsoft.com/office/drawing/2014/chartex" xmlns:cx1="http://schemas.microsoft.com/office/drawing/2015/9/8/chartex" xmlns:cx2="http://schemas.microsoft.com/office/drawing/2015/10/21/chartex" xmlns:cx3="http://schemas.microsoft.com/office/drawing/2016/5/9/chartex" xmlns:cx4="http://schemas.microsoft.com/office/drawing/2016/5/10/chartex" xmlns:cx5="http://schemas.microsoft.com/office/drawing/2016/5/11/chartex" xmlns:cx6="http://schemas.microsoft.com/office/drawing/2016/5/12/chartex" xmlns:cx7="http://schemas.microsoft.com/office/drawing/2016/5/13/chartex" xmlns:cx8="http://schemas.microsoft.com/office/drawing/2016/5/14/chartex" xmlns:mc="http://schemas.openxmlformats.org/markup-compatibility/2006" xmlns:aink="http://schemas.microsoft.com/office/drawing/2016/ink" xmlns:am3d="http://schemas.microsoft.com/office/drawing/2017/model3d" xmlns:o="urn:schemas-microsoft-com:office:office" xmlns:oel="http://schemas.microsoft.com/office/2019/extlst" xmlns:r="http://schemas.openxmlformats.org/officeDocument/2006/relationships" xmlns:m="http://schemas.openxmlformats.org/officeDocument/2006/math" xmlns:v="urn:schemas-microsoft-com:vml" xmlns:wp14="http://schemas.microsoft.com/office/word/2010/wordprocessingDrawing" xmlns:wp="http://schemas.openxmlformats.org/drawingml/2006/wordprocessingDrawing" xmlns:w10="urn:schemas-microsoft-com:office:word" xmlns:w="http://schemas.openxmlformats.org/wordprocessingml/2006/main" xmlns:w14="http://schemas.microsoft.com/office/word/2010/wordml" xmlns:w15="http://schemas.microsoft.com/office/word/2012/wordml" xmlns:w16cex="http://schemas.microsoft.com/office/word/2018/wordml/cex" xmlns:w16cid="http://schemas.microsoft.com/office/word/2016/wordml/cid" xmlns:w16="http://schemas.microsoft.com/office/word/2018/wordml" xmlns:w16sdtdh="http://schemas.microsoft.com/office/word/2020/wordml/sdtdatahash" xmlns:w16se="http://schemas.microsoft.com/office/word/2015/wordml/symex" xmlns:wpg="http://schemas.microsoft.com/office/word/2010/wordprocessingGroup" xmlns:wpi="http://schemas.microsoft.com/office/word/2010/wordprocessingInk" xmlns:wne="http://schemas.microsoft.com/office/word/2006/wordml" xmlns:wps="http://schemas.microsoft.com/office/word/2010/wordprocessingShape" mc:Ignorable="w14 w15 w16se w16cid w16 w16cex w16sdtdh wp14">
   <w:sdt>
     <w:sdtPr>
       <w:id w:val="85742141"/>
@@ -8497,7 +9009,7 @@
 </file>
 
 <file path=word/header9.xml><?xml version="1.0" encoding="utf-8"?>
-<w:hdr xmlns:wpc="http://schemas.microsoft.com/office/word/2010/wordprocessingCanvas" xmlns:cx="http://schemas.microsoft.com/office/drawing/2014/chartex" xmlns:cx1="http://schemas.microsoft.com/office/drawing/2015/9/8/chartex" xmlns:cx2="http://schemas.microsoft.com/office/drawing/2015/10/21/chartex" xmlns:cx3="http://schemas.microsoft.com/office/drawing/2016/5/9/chartex" xmlns:cx4="http://schemas.microsoft.com/office/drawing/2016/5/10/chartex" xmlns:cx5="http://schemas.microsoft.com/office/drawing/2016/5/11/chartex" xmlns:cx6="http://schemas.microsoft.com/office/drawing/2016/5/12/chartex" xmlns:cx7="http://schemas.microsoft.com/office/drawing/2016/5/13/chartex" xmlns:cx8="http://schemas.microsoft.com/office/drawing/2016/5/14/chartex" xmlns:mc="http://schemas.openxmlformats.org/markup-compatibility/2006" xmlns:aink="http://schemas.microsoft.com/office/drawing/2016/ink" xmlns:am3d="http://schemas.microsoft.com/office/drawing/2017/model3d" xmlns:o="urn:schemas-microsoft-com:office:office" xmlns:oel="http://schemas.microsoft.com/office/2019/extlst" xmlns:r="http://schemas.openxmlformats.org/officeDocument/2006/relationships" xmlns:m="http://schemas.openxmlformats.org/officeDocument/2006/math" xmlns:v="urn:schemas-microsoft-com:vml" xmlns:wp14="http://schemas.microsoft.com/office/word/2010/wordprocessingDrawing" xmlns:wp="http://schemas.openxmlformats.org/drawingml/2006/wordprocessingDrawing" xmlns:w10="urn:schemas-microsoft-com:office:word" xmlns:w="http://schemas.openxmlformats.org/wordprocessingml/2006/main" xmlns:w14="http://schemas.microsoft.com/office/word/2010/wordml" xmlns:w15="http://schemas.microsoft.com/office/word/2012/wordml" xmlns:w16cex="http://schemas.microsoft.com/office/word/2018/wordml/cex" xmlns:w16cid="http://schemas.microsoft.com/office/word/2016/wordml/cid" xmlns:w16="http://schemas.microsoft.com/office/word/2018/wordml" xmlns:w16du="http://schemas.microsoft.com/office/word/2023/wordml/word16du" xmlns:w16sdtdh="http://schemas.microsoft.com/office/word/2020/wordml/sdtdatahash" xmlns:w16se="http://schemas.microsoft.com/office/word/2015/wordml/symex" xmlns:wpg="http://schemas.microsoft.com/office/word/2010/wordprocessingGroup" xmlns:wpi="http://schemas.microsoft.com/office/word/2010/wordprocessingInk" xmlns:wne="http://schemas.microsoft.com/office/word/2006/wordml" xmlns:wps="http://schemas.microsoft.com/office/word/2010/wordprocessingShape" mc:Ignorable="w14 w15 w16se w16cid w16 w16cex w16sdtdh wp14">
+<w:hdr xmlns:wpc="http://schemas.microsoft.com/office/word/2010/wordprocessingCanvas" xmlns:cx="http://schemas.microsoft.com/office/drawing/2014/chartex" xmlns:cx1="http://schemas.microsoft.com/office/drawing/2015/9/8/chartex" xmlns:cx2="http://schemas.microsoft.com/office/drawing/2015/10/21/chartex" xmlns:cx3="http://schemas.microsoft.com/office/drawing/2016/5/9/chartex" xmlns:cx4="http://schemas.microsoft.com/office/drawing/2016/5/10/chartex" xmlns:cx5="http://schemas.microsoft.com/office/drawing/2016/5/11/chartex" xmlns:cx6="http://schemas.microsoft.com/office/drawing/2016/5/12/chartex" xmlns:cx7="http://schemas.microsoft.com/office/drawing/2016/5/13/chartex" xmlns:cx8="http://schemas.microsoft.com/office/drawing/2016/5/14/chartex" xmlns:mc="http://schemas.openxmlformats.org/markup-compatibility/2006" xmlns:aink="http://schemas.microsoft.com/office/drawing/2016/ink" xmlns:am3d="http://schemas.microsoft.com/office/drawing/2017/model3d" xmlns:o="urn:schemas-microsoft-com:office:office" xmlns:oel="http://schemas.microsoft.com/office/2019/extlst" xmlns:r="http://schemas.openxmlformats.org/officeDocument/2006/relationships" xmlns:m="http://schemas.openxmlformats.org/officeDocument/2006/math" xmlns:v="urn:schemas-microsoft-com:vml" xmlns:wp14="http://schemas.microsoft.com/office/word/2010/wordprocessingDrawing" xmlns:wp="http://schemas.openxmlformats.org/drawingml/2006/wordprocessingDrawing" xmlns:w10="urn:schemas-microsoft-com:office:word" xmlns:w="http://schemas.openxmlformats.org/wordprocessingml/2006/main" xmlns:w14="http://schemas.microsoft.com/office/word/2010/wordml" xmlns:w15="http://schemas.microsoft.com/office/word/2012/wordml" xmlns:w16cex="http://schemas.microsoft.com/office/word/2018/wordml/cex" xmlns:w16cid="http://schemas.microsoft.com/office/word/2016/wordml/cid" xmlns:w16="http://schemas.microsoft.com/office/word/2018/wordml" xmlns:w16sdtdh="http://schemas.microsoft.com/office/word/2020/wordml/sdtdatahash" xmlns:w16se="http://schemas.microsoft.com/office/word/2015/wordml/symex" xmlns:wpg="http://schemas.microsoft.com/office/word/2010/wordprocessingGroup" xmlns:wpi="http://schemas.microsoft.com/office/word/2010/wordprocessingInk" xmlns:wne="http://schemas.microsoft.com/office/word/2006/wordml" xmlns:wps="http://schemas.microsoft.com/office/word/2010/wordprocessingShape" mc:Ignorable="w14 w15 w16se w16cid w16 w16cex w16sdtdh wp14">
   <w:sdt>
     <w:sdtPr>
       <w:id w:val="-470289443"/>
@@ -8628,7 +9140,7 @@
 </file>
 
 <file path=word/numbering.xml><?xml version="1.0" encoding="utf-8"?>
-<w:numbering xmlns:wpc="http://schemas.microsoft.com/office/word/2010/wordprocessingCanvas" xmlns:cx="http://schemas.microsoft.com/office/drawing/2014/chartex" xmlns:cx1="http://schemas.microsoft.com/office/drawing/2015/9/8/chartex" xmlns:cx2="http://schemas.microsoft.com/office/drawing/2015/10/21/chartex" xmlns:cx3="http://schemas.microsoft.com/office/drawing/2016/5/9/chartex" xmlns:cx4="http://schemas.microsoft.com/office/drawing/2016/5/10/chartex" xmlns:cx5="http://schemas.microsoft.com/office/drawing/2016/5/11/chartex" xmlns:cx6="http://schemas.microsoft.com/office/drawing/2016/5/12/chartex" xmlns:cx7="http://schemas.microsoft.com/office/drawing/2016/5/13/chartex" xmlns:cx8="http://schemas.microsoft.com/office/drawing/2016/5/14/chartex" xmlns:mc="http://schemas.openxmlformats.org/markup-compatibility/2006" xmlns:aink="http://schemas.microsoft.com/office/drawing/2016/ink" xmlns:am3d="http://schemas.microsoft.com/office/drawing/2017/model3d" xmlns:o="urn:schemas-microsoft-com:office:office" xmlns:oel="http://schemas.microsoft.com/office/2019/extlst" xmlns:r="http://schemas.openxmlformats.org/officeDocument/2006/relationships" xmlns:m="http://schemas.openxmlformats.org/officeDocument/2006/math" xmlns:v="urn:schemas-microsoft-com:vml" xmlns:wp14="http://schemas.microsoft.com/office/word/2010/wordprocessingDrawing" xmlns:wp="http://schemas.openxmlformats.org/drawingml/2006/wordprocessingDrawing" xmlns:w10="urn:schemas-microsoft-com:office:word" xmlns:w="http://schemas.openxmlformats.org/wordprocessingml/2006/main" xmlns:w14="http://schemas.microsoft.com/office/word/2010/wordml" xmlns:w15="http://schemas.microsoft.com/office/word/2012/wordml" xmlns:w16cex="http://schemas.microsoft.com/office/word/2018/wordml/cex" xmlns:w16cid="http://schemas.microsoft.com/office/word/2016/wordml/cid" xmlns:w16="http://schemas.microsoft.com/office/word/2018/wordml" xmlns:w16du="http://schemas.microsoft.com/office/word/2023/wordml/word16du" xmlns:w16sdtdh="http://schemas.microsoft.com/office/word/2020/wordml/sdtdatahash" xmlns:w16se="http://schemas.microsoft.com/office/word/2015/wordml/symex" xmlns:wpg="http://schemas.microsoft.com/office/word/2010/wordprocessingGroup" xmlns:wpi="http://schemas.microsoft.com/office/word/2010/wordprocessingInk" xmlns:wne="http://schemas.microsoft.com/office/word/2006/wordml" xmlns:wps="http://schemas.microsoft.com/office/word/2010/wordprocessingShape" mc:Ignorable="w14 w15 w16se w16cid w16 w16cex w16sdtdh wp14">
+<w:numbering xmlns:wpc="http://schemas.microsoft.com/office/word/2010/wordprocessingCanvas" xmlns:cx="http://schemas.microsoft.com/office/drawing/2014/chartex" xmlns:cx1="http://schemas.microsoft.com/office/drawing/2015/9/8/chartex" xmlns:cx2="http://schemas.microsoft.com/office/drawing/2015/10/21/chartex" xmlns:cx3="http://schemas.microsoft.com/office/drawing/2016/5/9/chartex" xmlns:cx4="http://schemas.microsoft.com/office/drawing/2016/5/10/chartex" xmlns:cx5="http://schemas.microsoft.com/office/drawing/2016/5/11/chartex" xmlns:cx6="http://schemas.microsoft.com/office/drawing/2016/5/12/chartex" xmlns:cx7="http://schemas.microsoft.com/office/drawing/2016/5/13/chartex" xmlns:cx8="http://schemas.microsoft.com/office/drawing/2016/5/14/chartex" xmlns:mc="http://schemas.openxmlformats.org/markup-compatibility/2006" xmlns:aink="http://schemas.microsoft.com/office/drawing/2016/ink" xmlns:am3d="http://schemas.microsoft.com/office/drawing/2017/model3d" xmlns:o="urn:schemas-microsoft-com:office:office" xmlns:oel="http://schemas.microsoft.com/office/2019/extlst" xmlns:r="http://schemas.openxmlformats.org/officeDocument/2006/relationships" xmlns:m="http://schemas.openxmlformats.org/officeDocument/2006/math" xmlns:v="urn:schemas-microsoft-com:vml" xmlns:wp14="http://schemas.microsoft.com/office/word/2010/wordprocessingDrawing" xmlns:wp="http://schemas.openxmlformats.org/drawingml/2006/wordprocessingDrawing" xmlns:w10="urn:schemas-microsoft-com:office:word" xmlns:w="http://schemas.openxmlformats.org/wordprocessingml/2006/main" xmlns:w14="http://schemas.microsoft.com/office/word/2010/wordml" xmlns:w15="http://schemas.microsoft.com/office/word/2012/wordml" xmlns:w16cex="http://schemas.microsoft.com/office/word/2018/wordml/cex" xmlns:w16cid="http://schemas.microsoft.com/office/word/2016/wordml/cid" xmlns:w16="http://schemas.microsoft.com/office/word/2018/wordml" xmlns:w16sdtdh="http://schemas.microsoft.com/office/word/2020/wordml/sdtdatahash" xmlns:w16se="http://schemas.microsoft.com/office/word/2015/wordml/symex" xmlns:wpg="http://schemas.microsoft.com/office/word/2010/wordprocessingGroup" xmlns:wpi="http://schemas.microsoft.com/office/word/2010/wordprocessingInk" xmlns:wne="http://schemas.microsoft.com/office/word/2006/wordml" xmlns:wps="http://schemas.microsoft.com/office/word/2010/wordprocessingShape" mc:Ignorable="w14 w15 w16se w16cid w16 w16cex w16sdtdh wp14">
   <w:abstractNum w:abstractNumId="0" w15:restartNumberingAfterBreak="0">
     <w:nsid w:val="053B6516"/>
     <w:multiLevelType w:val="multilevel"/>
@@ -12142,6 +12654,67 @@
       <w:spacing w:before="600" w:after="240"/>
     </w:pPr>
   </w:style>
+  <w:style w:type="character" w:styleId="CommentReference">
+    <w:name w:val="annotation reference"/>
+    <w:basedOn w:val="DefaultParagraphFont"/>
+    <w:semiHidden/>
+    <w:unhideWhenUsed/>
+    <w:rsid w:val="00F72039"/>
+    <w:rPr>
+      <w:sz w:val="16"/>
+      <w:szCs w:val="16"/>
+    </w:rPr>
+  </w:style>
+  <w:style w:type="paragraph" w:styleId="CommentText">
+    <w:name w:val="annotation text"/>
+    <w:basedOn w:val="Normal"/>
+    <w:link w:val="CommentTextChar"/>
+    <w:unhideWhenUsed/>
+    <w:rsid w:val="00F72039"/>
+    <w:pPr>
+      <w:spacing w:line="240" w:lineRule="auto"/>
+    </w:pPr>
+    <w:rPr>
+      <w:sz w:val="20"/>
+      <w:szCs w:val="20"/>
+    </w:rPr>
+  </w:style>
+  <w:style w:type="character" w:customStyle="1" w:styleId="CommentTextChar">
+    <w:name w:val="Comment Text Char"/>
+    <w:basedOn w:val="DefaultParagraphFont"/>
+    <w:link w:val="CommentText"/>
+    <w:rsid w:val="00F72039"/>
+    <w:rPr>
+      <w:rFonts w:asciiTheme="minorHAnsi" w:hAnsiTheme="minorHAnsi"/>
+      <w:lang w:val="en-US"/>
+    </w:rPr>
+  </w:style>
+  <w:style w:type="paragraph" w:styleId="CommentSubject">
+    <w:name w:val="annotation subject"/>
+    <w:basedOn w:val="CommentText"/>
+    <w:next w:val="CommentText"/>
+    <w:link w:val="CommentSubjectChar"/>
+    <w:semiHidden/>
+    <w:unhideWhenUsed/>
+    <w:rsid w:val="00F72039"/>
+    <w:rPr>
+      <w:b/>
+      <w:bCs/>
+    </w:rPr>
+  </w:style>
+  <w:style w:type="character" w:customStyle="1" w:styleId="CommentSubjectChar">
+    <w:name w:val="Comment Subject Char"/>
+    <w:basedOn w:val="CommentTextChar"/>
+    <w:link w:val="CommentSubject"/>
+    <w:semiHidden/>
+    <w:rsid w:val="00F72039"/>
+    <w:rPr>
+      <w:rFonts w:asciiTheme="minorHAnsi" w:hAnsiTheme="minorHAnsi"/>
+      <w:b/>
+      <w:bCs/>
+      <w:lang w:val="en-US"/>
+    </w:rPr>
+  </w:style>
 </w:styles>
 </file>
 
@@ -12429,12 +13002,6 @@
 </file>
 
 <file path=customXml/item1.xml><?xml version="1.0" encoding="utf-8"?>
-<p:properties xmlns:p="http://schemas.microsoft.com/office/2006/metadata/properties" xmlns:xsi="http://www.w3.org/2001/XMLSchema-instance" xmlns:pc="http://schemas.microsoft.com/office/infopath/2007/PartnerControls">
-  <documentManagement/>
-</p:properties>
-</file>
-
-<file path=customXml/item2.xml><?xml version="1.0" encoding="utf-8"?>
 <ct:contentTypeSchema xmlns:ct="http://schemas.microsoft.com/office/2006/metadata/contentType" xmlns:ma="http://schemas.microsoft.com/office/2006/metadata/properties/metaAttributes" ct:_="" ma:_="" ma:contentTypeName="Document" ma:contentTypeID="0x010100495DAE342122D046A1BC8B465CE2930A" ma:contentTypeVersion="7" ma:contentTypeDescription="Create a new document." ma:contentTypeScope="" ma:versionID="2667006cdaec7c762767a59781323ce6">
   <xsd:schema xmlns:xsd="http://www.w3.org/2001/XMLSchema" xmlns:xs="http://www.w3.org/2001/XMLSchema" xmlns:p="http://schemas.microsoft.com/office/2006/metadata/properties" xmlns:ns2="250a78ed-7ec3-4606-b849-87cfc6ecf42b" targetNamespace="http://schemas.microsoft.com/office/2006/metadata/properties" ma:root="true" ma:fieldsID="3ebcad96abc5bf7054f99c6cda63043a" ns2:_="">
     <xsd:import namespace="250a78ed-7ec3-4606-b849-87cfc6ecf42b"/>
@@ -12598,11 +13165,13 @@
 </ct:contentTypeSchema>
 </file>
 
-<file path=customXml/item3.xml><?xml version="1.0" encoding="utf-8"?>
-<b:Sources xmlns:b="http://schemas.openxmlformats.org/officeDocument/2006/bibliography" xmlns="http://schemas.openxmlformats.org/officeDocument/2006/bibliography" SelectedStyle="\APASixthEditionOfficeOnline.xsl" StyleName="APA" Version="6"/>
+<file path=customXml/item2.xml><?xml version="1.0" encoding="utf-8"?>
+<p:properties xmlns:p="http://schemas.microsoft.com/office/2006/metadata/properties" xmlns:xsi="http://www.w3.org/2001/XMLSchema-instance" xmlns:pc="http://schemas.microsoft.com/office/infopath/2007/PartnerControls">
+  <documentManagement/>
+</p:properties>
 </file>
 
-<file path=customXml/item4.xml><?xml version="1.0" encoding="utf-8"?>
+<file path=customXml/item3.xml><?xml version="1.0" encoding="utf-8"?>
 <?mso-contentType ?>
 <FormTemplates xmlns="http://schemas.microsoft.com/sharepoint/v3/contenttype/forms">
   <Display>DocumentLibraryForm</Display>
@@ -12611,16 +13180,11 @@
 </FormTemplates>
 </file>
 
-<file path=customXml/itemProps1.xml><?xml version="1.0" encoding="utf-8"?>
-<ds:datastoreItem xmlns:ds="http://schemas.openxmlformats.org/officeDocument/2006/customXml" ds:itemID="{9476AE06-92CD-40D1-89B3-9C2A31572EB4}">
-  <ds:schemaRefs>
-    <ds:schemaRef ds:uri="http://schemas.microsoft.com/office/2006/metadata/properties"/>
-    <ds:schemaRef ds:uri="http://schemas.microsoft.com/office/infopath/2007/PartnerControls"/>
-  </ds:schemaRefs>
-</ds:datastoreItem>
+<file path=customXml/item4.xml><?xml version="1.0" encoding="utf-8"?>
+<b:Sources xmlns:b="http://schemas.openxmlformats.org/officeDocument/2006/bibliography" xmlns="http://schemas.openxmlformats.org/officeDocument/2006/bibliography" SelectedStyle="\APASixthEditionOfficeOnline.xsl" StyleName="APA" Version="6"/>
 </file>
 
-<file path=customXml/itemProps2.xml><?xml version="1.0" encoding="utf-8"?>
+<file path=customXml/itemProps1.xml><?xml version="1.0" encoding="utf-8"?>
 <ds:datastoreItem xmlns:ds="http://schemas.openxmlformats.org/officeDocument/2006/customXml" ds:itemID="{F3D28554-B7ED-45A4-8E01-7C80E754F3D5}">
   <ds:schemaRefs>
     <ds:schemaRef ds:uri="http://schemas.microsoft.com/office/2006/metadata/contentType"/>
@@ -12638,18 +13202,27 @@
 </ds:datastoreItem>
 </file>
 
+<file path=customXml/itemProps2.xml><?xml version="1.0" encoding="utf-8"?>
+<ds:datastoreItem xmlns:ds="http://schemas.openxmlformats.org/officeDocument/2006/customXml" ds:itemID="{9476AE06-92CD-40D1-89B3-9C2A31572EB4}">
+  <ds:schemaRefs>
+    <ds:schemaRef ds:uri="http://schemas.microsoft.com/office/2006/metadata/properties"/>
+    <ds:schemaRef ds:uri="http://schemas.microsoft.com/office/infopath/2007/PartnerControls"/>
+  </ds:schemaRefs>
+</ds:datastoreItem>
+</file>
+
 <file path=customXml/itemProps3.xml><?xml version="1.0" encoding="utf-8"?>
+<ds:datastoreItem xmlns:ds="http://schemas.openxmlformats.org/officeDocument/2006/customXml" ds:itemID="{F27F1F66-D49C-410A-ABAE-CB7CF9D660E1}">
+  <ds:schemaRefs>
+    <ds:schemaRef ds:uri="http://schemas.microsoft.com/sharepoint/v3/contenttype/forms"/>
+  </ds:schemaRefs>
+</ds:datastoreItem>
+</file>
+
+<file path=customXml/itemProps4.xml><?xml version="1.0" encoding="utf-8"?>
 <ds:datastoreItem xmlns:ds="http://schemas.openxmlformats.org/officeDocument/2006/customXml" ds:itemID="{2AF89A13-9699-4C7E-87A8-43209758D65E}">
   <ds:schemaRefs>
     <ds:schemaRef ds:uri="http://schemas.openxmlformats.org/officeDocument/2006/bibliography"/>
   </ds:schemaRefs>
 </ds:datastoreItem>
-</file>
-
-<file path=customXml/itemProps4.xml><?xml version="1.0" encoding="utf-8"?>
-<ds:datastoreItem xmlns:ds="http://schemas.openxmlformats.org/officeDocument/2006/customXml" ds:itemID="{F27F1F66-D49C-410A-ABAE-CB7CF9D660E1}">
-  <ds:schemaRefs>
-    <ds:schemaRef ds:uri="http://schemas.microsoft.com/sharepoint/v3/contenttype/forms"/>
-  </ds:schemaRefs>
-</ds:datastoreItem>
 </file>
</xml_diff>